<commit_message>
review of the UCs: shopping cart
</commit_message>
<xml_diff>
--- a/Documentation/UC/UCs_v0.2.docx
+++ b/Documentation/UC/UCs_v0.2.docx
@@ -1,6 +1,6 @@
 
 <file path=word/document.xml><?xml version="1.0" encoding="utf-8"?>
-<w:document xmlns:wpc="http://schemas.microsoft.com/office/word/2010/wordprocessingCanvas" xmlns:mc="http://schemas.openxmlformats.org/markup-compatibility/2006" xmlns:o="urn:schemas-microsoft-com:office:office" xmlns:r="http://schemas.openxmlformats.org/officeDocument/2006/relationships" xmlns:m="http://schemas.openxmlformats.org/officeDocument/2006/math" xmlns:v="urn:schemas-microsoft-com:vml" xmlns:wp14="http://schemas.microsoft.com/office/word/2010/wordprocessingDrawing" xmlns:wp="http://schemas.openxmlformats.org/drawingml/2006/wordprocessingDrawing" xmlns:w10="urn:schemas-microsoft-com:office:word" xmlns:w="http://schemas.openxmlformats.org/wordprocessingml/2006/main" xmlns:w14="http://schemas.microsoft.com/office/word/2010/wordml" xmlns:wpg="http://schemas.microsoft.com/office/word/2010/wordprocessingGroup" xmlns:wpi="http://schemas.microsoft.com/office/word/2010/wordprocessingInk" xmlns:wne="http://schemas.microsoft.com/office/word/2006/wordml" xmlns:wps="http://schemas.microsoft.com/office/word/2010/wordprocessingShape" mc:Ignorable="w14 wp14">
+<w:document xmlns:wpc="http://schemas.microsoft.com/office/word/2010/wordprocessingCanvas" xmlns:mc="http://schemas.openxmlformats.org/markup-compatibility/2006" xmlns:o="urn:schemas-microsoft-com:office:office" xmlns:r="http://schemas.openxmlformats.org/officeDocument/2006/relationships" xmlns:m="http://schemas.openxmlformats.org/officeDocument/2006/math" xmlns:v="urn:schemas-microsoft-com:vml" xmlns:wp14="http://schemas.microsoft.com/office/word/2010/wordprocessingDrawing" xmlns:wp="http://schemas.openxmlformats.org/drawingml/2006/wordprocessingDrawing" xmlns:w10="urn:schemas-microsoft-com:office:word" xmlns:w="http://schemas.openxmlformats.org/wordprocessingml/2006/main" xmlns:w14="http://schemas.microsoft.com/office/word/2010/wordml" xmlns:w15="http://schemas.microsoft.com/office/word/2012/wordml" xmlns:wpg="http://schemas.microsoft.com/office/word/2010/wordprocessingGroup" xmlns:wpi="http://schemas.microsoft.com/office/word/2010/wordprocessingInk" xmlns:wne="http://schemas.microsoft.com/office/word/2006/wordml" xmlns:wps="http://schemas.microsoft.com/office/word/2010/wordprocessingShape" mc:Ignorable="w14 w15 wp14">
   <w:body>
     <w:p>
       <w:pPr>
@@ -12,16 +12,8 @@
         <w:rPr>
           <w:lang w:val="en-US"/>
         </w:rPr>
-        <w:t>Glossary</w:t>
+        <w:t>Glossary:</w:t>
       </w:r>
-      <w:proofErr w:type="gramStart"/>
-      <w:r>
-        <w:rPr>
-          <w:lang w:val="en-US"/>
-        </w:rPr>
-        <w:t>:</w:t>
-      </w:r>
-      <w:proofErr w:type="gramEnd"/>
       <w:r>
         <w:rPr>
           <w:lang w:val="en-US"/>
@@ -40,16 +32,8 @@
         <w:rPr>
           <w:lang w:val="en-US"/>
         </w:rPr>
-        <w:t>Notes</w:t>
+        <w:t>Notes:</w:t>
       </w:r>
-      <w:proofErr w:type="gramStart"/>
-      <w:r>
-        <w:rPr>
-          <w:lang w:val="en-US"/>
-        </w:rPr>
-        <w:t>:</w:t>
-      </w:r>
-      <w:proofErr w:type="gramEnd"/>
       <w:r>
         <w:rPr>
           <w:lang w:val="en-US"/>
@@ -295,14 +279,12 @@
                 <w:lang w:val="en-US"/>
               </w:rPr>
             </w:pPr>
-            <w:proofErr w:type="spellStart"/>
             <w:r>
               <w:rPr>
                 <w:lang w:val="en-US"/>
               </w:rPr>
               <w:t>LogIn</w:t>
             </w:r>
-            <w:proofErr w:type="spellEnd"/>
           </w:p>
         </w:tc>
       </w:tr>
@@ -339,21 +321,7 @@
               <w:rPr>
                 <w:lang w:val="en-US"/>
               </w:rPr>
-              <w:t xml:space="preserve">User </w:t>
-            </w:r>
-            <w:proofErr w:type="spellStart"/>
-            <w:r>
-              <w:rPr>
-                <w:lang w:val="en-US"/>
-              </w:rPr>
-              <w:t>LogIn</w:t>
-            </w:r>
-            <w:proofErr w:type="spellEnd"/>
-            <w:r>
-              <w:rPr>
-                <w:lang w:val="en-US"/>
-              </w:rPr>
-              <w:t xml:space="preserve"> with valid credentials</w:t>
+              <w:t>User LogIn with valid credentials</w:t>
             </w:r>
           </w:p>
         </w:tc>
@@ -550,23 +518,21 @@
               </w:rPr>
               <w:t>“</w:t>
             </w:r>
-            <w:proofErr w:type="spellStart"/>
             <w:r>
               <w:rPr>
                 <w:b/>
                 <w:color w:val="FF0000"/>
                 <w:lang w:val="en-US"/>
               </w:rPr>
-              <w:t>LogIn</w:t>
-            </w:r>
-            <w:proofErr w:type="spellEnd"/>
+              <w:t xml:space="preserve">LogIn </w:t>
+            </w:r>
             <w:r>
               <w:rPr>
                 <w:b/>
                 <w:color w:val="FF0000"/>
                 <w:lang w:val="en-US"/>
               </w:rPr>
-              <w:t xml:space="preserve"> </w:t>
+              <w:t>P</w:t>
             </w:r>
             <w:r>
               <w:rPr>
@@ -574,14 +540,6 @@
                 <w:color w:val="FF0000"/>
                 <w:lang w:val="en-US"/>
               </w:rPr>
-              <w:t>P</w:t>
-            </w:r>
-            <w:r>
-              <w:rPr>
-                <w:b/>
-                <w:color w:val="FF0000"/>
-                <w:lang w:val="en-US"/>
-              </w:rPr>
               <w:t>age</w:t>
             </w:r>
             <w:r>
@@ -644,19 +602,11 @@
               </w:rPr>
               <w:t>“</w:t>
             </w:r>
-            <w:proofErr w:type="spellStart"/>
-            <w:r>
-              <w:rPr>
-                <w:lang w:val="en-US"/>
-              </w:rPr>
-              <w:t>LogIn</w:t>
-            </w:r>
-            <w:proofErr w:type="spellEnd"/>
-            <w:r>
-              <w:rPr>
-                <w:lang w:val="en-US"/>
-              </w:rPr>
-              <w:t xml:space="preserve"> </w:t>
+            <w:r>
+              <w:rPr>
+                <w:lang w:val="en-US"/>
+              </w:rPr>
+              <w:t xml:space="preserve">LogIn </w:t>
             </w:r>
             <w:r>
               <w:rPr>
@@ -977,21 +927,7 @@
               <w:rPr>
                 <w:lang w:val="en-US"/>
               </w:rPr>
-              <w:t xml:space="preserve">User </w:t>
-            </w:r>
-            <w:proofErr w:type="spellStart"/>
-            <w:r>
-              <w:rPr>
-                <w:lang w:val="en-US"/>
-              </w:rPr>
-              <w:t>LogIn</w:t>
-            </w:r>
-            <w:proofErr w:type="spellEnd"/>
-            <w:r>
-              <w:rPr>
-                <w:lang w:val="en-US"/>
-              </w:rPr>
-              <w:t xml:space="preserve"> with valid credentials</w:t>
+              <w:t>User LogIn with valid credentials</w:t>
             </w:r>
           </w:p>
         </w:tc>
@@ -1831,21 +1767,12 @@
               </w:rPr>
               <w:t>“</w:t>
             </w:r>
-            <w:proofErr w:type="spellStart"/>
             <w:r>
               <w:rPr>
                 <w:b/>
                 <w:lang w:val="en-US"/>
               </w:rPr>
-              <w:t>LogIn</w:t>
-            </w:r>
-            <w:proofErr w:type="spellEnd"/>
-            <w:r>
-              <w:rPr>
-                <w:b/>
-                <w:lang w:val="en-US"/>
-              </w:rPr>
-              <w:t xml:space="preserve"> Page</w:t>
+              <w:t>LogIn Page</w:t>
             </w:r>
             <w:r>
               <w:rPr>
@@ -3100,16 +3027,8 @@
               <w:rPr>
                 <w:lang w:val="en-US"/>
               </w:rPr>
-              <w:t xml:space="preserve">Input values for all search </w:t>
-            </w:r>
-            <w:proofErr w:type="spellStart"/>
-            <w:r>
-              <w:rPr>
-                <w:lang w:val="en-US"/>
-              </w:rPr>
-              <w:t>fileds</w:t>
-            </w:r>
-            <w:proofErr w:type="spellEnd"/>
+              <w:t>Input values for all search fileds</w:t>
+            </w:r>
           </w:p>
           <w:p>
             <w:pPr>
@@ -3713,16 +3632,8 @@
               <w:rPr>
                 <w:lang w:val="en-US"/>
               </w:rPr>
-              <w:t xml:space="preserve">Input values for all search </w:t>
-            </w:r>
-            <w:proofErr w:type="spellStart"/>
-            <w:r>
-              <w:rPr>
-                <w:lang w:val="en-US"/>
-              </w:rPr>
-              <w:t>fileds</w:t>
-            </w:r>
-            <w:proofErr w:type="spellEnd"/>
+              <w:t>Input values for all search fileds</w:t>
+            </w:r>
           </w:p>
           <w:p>
             <w:pPr>
@@ -4086,13 +3997,13 @@
               <w:rPr>
                 <w:lang w:val="en-US"/>
               </w:rPr>
-              <w:t xml:space="preserve">Description of </w:t>
-            </w:r>
-            <w:r>
-              <w:rPr>
-                <w:lang w:val="en-US"/>
-              </w:rPr>
-              <w:t>adding</w:t>
+              <w:t>A</w:t>
+            </w:r>
+            <w:r>
+              <w:rPr>
+                <w:lang w:val="en-US"/>
+              </w:rPr>
+              <w:t>dding</w:t>
             </w:r>
             <w:r>
               <w:rPr>
@@ -4136,7 +4047,7 @@
               <w:rPr>
                 <w:lang w:val="en-US"/>
               </w:rPr>
-              <w:t>Administrator, User</w:t>
+              <w:t>User</w:t>
             </w:r>
           </w:p>
         </w:tc>
@@ -4245,7 +4156,7 @@
               <w:pStyle w:val="ListParagraph"/>
               <w:numPr>
                 <w:ilvl w:val="0"/>
-                <w:numId w:val="4"/>
+                <w:numId w:val="11"/>
               </w:numPr>
               <w:rPr>
                 <w:lang w:val="en-US"/>
@@ -4263,7 +4174,7 @@
               <w:pStyle w:val="ListParagraph"/>
               <w:numPr>
                 <w:ilvl w:val="0"/>
-                <w:numId w:val="4"/>
+                <w:numId w:val="11"/>
               </w:numPr>
               <w:rPr>
                 <w:lang w:val="en-US"/>
@@ -4293,7 +4204,7 @@
               <w:pStyle w:val="ListParagraph"/>
               <w:numPr>
                 <w:ilvl w:val="1"/>
-                <w:numId w:val="4"/>
+                <w:numId w:val="11"/>
               </w:numPr>
               <w:rPr>
                 <w:lang w:val="en-US"/>
@@ -4311,7 +4222,7 @@
               <w:pStyle w:val="ListParagraph"/>
               <w:numPr>
                 <w:ilvl w:val="1"/>
-                <w:numId w:val="4"/>
+                <w:numId w:val="11"/>
               </w:numPr>
               <w:rPr>
                 <w:lang w:val="en-US"/>
@@ -4329,7 +4240,7 @@
               <w:pStyle w:val="ListParagraph"/>
               <w:numPr>
                 <w:ilvl w:val="1"/>
-                <w:numId w:val="4"/>
+                <w:numId w:val="11"/>
               </w:numPr>
               <w:rPr>
                 <w:lang w:val="en-US"/>
@@ -4347,7 +4258,7 @@
               <w:pStyle w:val="ListParagraph"/>
               <w:numPr>
                 <w:ilvl w:val="1"/>
-                <w:numId w:val="4"/>
+                <w:numId w:val="11"/>
               </w:numPr>
               <w:rPr>
                 <w:lang w:val="en-US"/>
@@ -4365,7 +4276,7 @@
               <w:pStyle w:val="ListParagraph"/>
               <w:numPr>
                 <w:ilvl w:val="1"/>
-                <w:numId w:val="4"/>
+                <w:numId w:val="11"/>
               </w:numPr>
               <w:rPr>
                 <w:lang w:val="en-US"/>
@@ -4383,7 +4294,7 @@
               <w:pStyle w:val="ListParagraph"/>
               <w:numPr>
                 <w:ilvl w:val="1"/>
-                <w:numId w:val="4"/>
+                <w:numId w:val="11"/>
               </w:numPr>
               <w:rPr>
                 <w:lang w:val="en-US"/>
@@ -4401,7 +4312,7 @@
               <w:pStyle w:val="ListParagraph"/>
               <w:numPr>
                 <w:ilvl w:val="1"/>
-                <w:numId w:val="4"/>
+                <w:numId w:val="11"/>
               </w:numPr>
               <w:rPr>
                 <w:lang w:val="en-US"/>
@@ -4419,7 +4330,7 @@
               <w:pStyle w:val="ListParagraph"/>
               <w:numPr>
                 <w:ilvl w:val="0"/>
-                <w:numId w:val="4"/>
+                <w:numId w:val="11"/>
               </w:numPr>
               <w:rPr>
                 <w:lang w:val="en-US"/>
@@ -4437,7 +4348,7 @@
               <w:pStyle w:val="ListParagraph"/>
               <w:numPr>
                 <w:ilvl w:val="0"/>
-                <w:numId w:val="4"/>
+                <w:numId w:val="11"/>
               </w:numPr>
               <w:rPr>
                 <w:lang w:val="en-US"/>
@@ -4456,6 +4367,24 @@
               <w:t>Add to Shopping Cart” button</w:t>
             </w:r>
           </w:p>
+          <w:p>
+            <w:pPr>
+              <w:pStyle w:val="ListParagraph"/>
+              <w:numPr>
+                <w:ilvl w:val="0"/>
+                <w:numId w:val="11"/>
+              </w:numPr>
+              <w:rPr>
+                <w:lang w:val="en-US"/>
+              </w:rPr>
+            </w:pPr>
+            <w:r>
+              <w:rPr>
+                <w:lang w:val="en-US"/>
+              </w:rPr>
+              <w:t>Book is added in the shopping cart</w:t>
+            </w:r>
+          </w:p>
         </w:tc>
       </w:tr>
       <w:tr>
@@ -4483,51 +4412,10 @@
           </w:tcPr>
           <w:p>
             <w:pPr>
-              <w:pStyle w:val="ListParagraph"/>
-              <w:numPr>
-                <w:ilvl w:val="0"/>
-                <w:numId w:val="2"/>
-              </w:numPr>
-              <w:rPr>
-                <w:lang w:val="en-US"/>
-              </w:rPr>
-            </w:pPr>
-            <w:r>
-              <w:rPr>
-                <w:lang w:val="en-US"/>
-              </w:rPr>
-              <w:t xml:space="preserve">If </w:t>
-            </w:r>
-            <w:r>
-              <w:rPr>
-                <w:lang w:val="en-US"/>
-              </w:rPr>
-              <w:t xml:space="preserve">the input of quantity </w:t>
-            </w:r>
-            <w:r>
-              <w:rPr>
-                <w:lang w:val="en-US"/>
-              </w:rPr>
-              <w:t xml:space="preserve">is </w:t>
-            </w:r>
-            <w:r>
-              <w:rPr>
-                <w:lang w:val="en-US"/>
-              </w:rPr>
-              <w:t xml:space="preserve">0 (zero) </w:t>
-            </w:r>
-            <w:r>
-              <w:rPr>
-                <w:lang w:val="en-US"/>
-              </w:rPr>
-              <w:t xml:space="preserve">, no books </w:t>
-            </w:r>
-            <w:r>
-              <w:rPr>
-                <w:lang w:val="en-US"/>
-              </w:rPr>
-              <w:t>will be placed in the shopping cart</w:t>
-            </w:r>
+              <w:rPr>
+                <w:lang w:val="en-US"/>
+              </w:rPr>
+            </w:pPr>
           </w:p>
         </w:tc>
       </w:tr>
@@ -4700,25 +4588,7 @@
               <w:rPr>
                 <w:lang w:val="en-US"/>
               </w:rPr>
-              <w:t>View</w:t>
-            </w:r>
-            <w:r>
-              <w:rPr>
-                <w:lang w:val="en-US"/>
-              </w:rPr>
-              <w:t xml:space="preserve"> Item</w:t>
-            </w:r>
-            <w:r>
-              <w:rPr>
-                <w:lang w:val="en-US"/>
-              </w:rPr>
-              <w:t>s in the</w:t>
-            </w:r>
-            <w:r>
-              <w:rPr>
-                <w:lang w:val="en-US"/>
-              </w:rPr>
-              <w:t xml:space="preserve"> Shopping Cart</w:t>
+              <w:t>View shopping cart items</w:t>
             </w:r>
           </w:p>
         </w:tc>
@@ -4756,13 +4626,13 @@
               <w:rPr>
                 <w:lang w:val="en-US"/>
               </w:rPr>
-              <w:t>Description of</w:t>
-            </w:r>
-            <w:r>
-              <w:rPr>
-                <w:lang w:val="en-US"/>
-              </w:rPr>
-              <w:t xml:space="preserve"> viewing the items in the shopping cart</w:t>
+              <w:t>V</w:t>
+            </w:r>
+            <w:r>
+              <w:rPr>
+                <w:lang w:val="en-US"/>
+              </w:rPr>
+              <w:t>iew the items in the shopping cart</w:t>
             </w:r>
           </w:p>
         </w:tc>
@@ -4800,7 +4670,7 @@
               <w:rPr>
                 <w:lang w:val="en-US"/>
               </w:rPr>
-              <w:t>Administrator, User</w:t>
+              <w:t>User</w:t>
             </w:r>
           </w:p>
         </w:tc>
@@ -4909,7 +4779,7 @@
               <w:pStyle w:val="ListParagraph"/>
               <w:numPr>
                 <w:ilvl w:val="0"/>
-                <w:numId w:val="4"/>
+                <w:numId w:val="12"/>
               </w:numPr>
               <w:rPr>
                 <w:lang w:val="en-US"/>
@@ -4925,7 +4795,20 @@
               <w:rPr>
                 <w:lang w:val="en-US"/>
               </w:rPr>
-              <w:t xml:space="preserve"> on the “Shopping Cart”</w:t>
+              <w:t xml:space="preserve"> on the “</w:t>
+            </w:r>
+            <w:r>
+              <w:rPr>
+                <w:b/>
+                <w:lang w:val="en-US"/>
+              </w:rPr>
+              <w:t>Shopping Cart</w:t>
+            </w:r>
+            <w:r>
+              <w:rPr>
+                <w:lang w:val="en-US"/>
+              </w:rPr>
+              <w:t>”</w:t>
             </w:r>
             <w:r>
               <w:rPr>
@@ -4945,7 +4828,7 @@
               <w:pStyle w:val="ListParagraph"/>
               <w:numPr>
                 <w:ilvl w:val="0"/>
-                <w:numId w:val="4"/>
+                <w:numId w:val="12"/>
               </w:numPr>
               <w:rPr>
                 <w:lang w:val="en-US"/>
@@ -4963,13 +4846,19 @@
               </w:rPr>
               <w:t xml:space="preserve"> is displayed with information for</w:t>
             </w:r>
+            <w:r>
+              <w:rPr>
+                <w:lang w:val="en-US"/>
+              </w:rPr>
+              <w:t>:</w:t>
+            </w:r>
           </w:p>
           <w:p>
             <w:pPr>
               <w:pStyle w:val="ListParagraph"/>
               <w:numPr>
                 <w:ilvl w:val="1"/>
-                <w:numId w:val="4"/>
+                <w:numId w:val="12"/>
               </w:numPr>
               <w:rPr>
                 <w:lang w:val="en-US"/>
@@ -4987,7 +4876,7 @@
               <w:pStyle w:val="ListParagraph"/>
               <w:numPr>
                 <w:ilvl w:val="1"/>
-                <w:numId w:val="4"/>
+                <w:numId w:val="12"/>
               </w:numPr>
               <w:rPr>
                 <w:lang w:val="en-US"/>
@@ -5005,24 +4894,48 @@
               <w:pStyle w:val="ListParagraph"/>
               <w:numPr>
                 <w:ilvl w:val="1"/>
-                <w:numId w:val="4"/>
-              </w:numPr>
-              <w:rPr>
-                <w:lang w:val="en-US"/>
-              </w:rPr>
-            </w:pPr>
-            <w:r>
-              <w:rPr>
-                <w:lang w:val="en-US"/>
-              </w:rPr>
-              <w:t xml:space="preserve">The sum of money wanted for all of </w:t>
-            </w:r>
+                <w:numId w:val="12"/>
+              </w:numPr>
+              <w:rPr>
+                <w:lang w:val="en-US"/>
+              </w:rPr>
+            </w:pPr>
+            <w:r>
+              <w:rPr>
+                <w:lang w:val="en-US"/>
+              </w:rPr>
+              <w:t>The sum of money wanted for all of the books added in the Shopping Cart</w:t>
+            </w:r>
+          </w:p>
+          <w:p>
+            <w:pPr>
+              <w:pStyle w:val="ListParagraph"/>
+              <w:numPr>
+                <w:ilvl w:val="0"/>
+                <w:numId w:val="12"/>
+              </w:numPr>
+              <w:rPr>
+                <w:lang w:val="en-US"/>
+              </w:rPr>
+            </w:pPr>
             <w:r>
               <w:rPr>
                 <w:lang w:val="en-US"/>
               </w:rPr>
               <w:lastRenderedPageBreak/>
-              <w:t>the books added in the Shopping Cart</w:t>
+              <w:t>“</w:t>
+            </w:r>
+            <w:r>
+              <w:rPr>
+                <w:lang w:val="en-US"/>
+              </w:rPr>
+              <w:t>Check out</w:t>
+            </w:r>
+            <w:r>
+              <w:rPr>
+                <w:lang w:val="en-US"/>
+              </w:rPr>
+              <w:t>” button is displayed</w:t>
             </w:r>
           </w:p>
           <w:p>
@@ -5030,29 +4943,23 @@
               <w:pStyle w:val="ListParagraph"/>
               <w:numPr>
                 <w:ilvl w:val="0"/>
-                <w:numId w:val="4"/>
-              </w:numPr>
-              <w:rPr>
-                <w:lang w:val="en-US"/>
-              </w:rPr>
-            </w:pPr>
-            <w:r>
-              <w:rPr>
-                <w:lang w:val="en-US"/>
-              </w:rPr>
-              <w:t>“</w:t>
-            </w:r>
-            <w:r>
-              <w:rPr>
-                <w:lang w:val="en-US"/>
-              </w:rPr>
-              <w:t>Check out</w:t>
-            </w:r>
-            <w:r>
-              <w:rPr>
-                <w:lang w:val="en-US"/>
-              </w:rPr>
-              <w:t>” button is displayed</w:t>
+                <w:numId w:val="12"/>
+              </w:numPr>
+              <w:rPr>
+                <w:lang w:val="en-US"/>
+              </w:rPr>
+            </w:pPr>
+            <w:r>
+              <w:rPr>
+                <w:lang w:val="en-US"/>
+              </w:rPr>
+              <w:t>“Detail” button is displayed</w:t>
+            </w:r>
+            <w:r>
+              <w:rPr>
+                <w:lang w:val="en-US"/>
+              </w:rPr>
+              <w:t xml:space="preserve"> on the left side of the title</w:t>
             </w:r>
           </w:p>
           <w:p>
@@ -5060,50 +4967,30 @@
               <w:pStyle w:val="ListParagraph"/>
               <w:numPr>
                 <w:ilvl w:val="0"/>
-                <w:numId w:val="4"/>
-              </w:numPr>
-              <w:rPr>
-                <w:lang w:val="en-US"/>
-              </w:rPr>
-            </w:pPr>
-            <w:r>
-              <w:rPr>
-                <w:lang w:val="en-US"/>
-              </w:rPr>
-              <w:t>“Detail” button is displayed</w:t>
-            </w:r>
-            <w:r>
-              <w:rPr>
-                <w:lang w:val="en-US"/>
-              </w:rPr>
-              <w:t xml:space="preserve"> on the left side of the title</w:t>
-            </w:r>
-          </w:p>
-          <w:p>
-            <w:pPr>
-              <w:pStyle w:val="ListParagraph"/>
-              <w:numPr>
-                <w:ilvl w:val="0"/>
-                <w:numId w:val="4"/>
-              </w:numPr>
-              <w:rPr>
-                <w:lang w:val="en-US"/>
-              </w:rPr>
-            </w:pPr>
-            <w:r>
-              <w:rPr>
-                <w:lang w:val="en-US"/>
-              </w:rPr>
-              <w:t xml:space="preserve">“Continue shopping” button is </w:t>
-            </w:r>
-            <w:proofErr w:type="spellStart"/>
-            <w:r>
-              <w:rPr>
-                <w:lang w:val="en-US"/>
-              </w:rPr>
-              <w:t>diplayed</w:t>
-            </w:r>
-            <w:proofErr w:type="spellEnd"/>
+                <w:numId w:val="12"/>
+              </w:numPr>
+              <w:rPr>
+                <w:lang w:val="en-US"/>
+              </w:rPr>
+            </w:pPr>
+            <w:r>
+              <w:rPr>
+                <w:lang w:val="en-US"/>
+              </w:rPr>
+              <w:t>“Continue shopping” button is di</w:t>
+            </w:r>
+            <w:r>
+              <w:rPr>
+                <w:lang w:val="en-US"/>
+              </w:rPr>
+              <w:t>s</w:t>
+            </w:r>
+            <w:r>
+              <w:rPr>
+                <w:lang w:val="en-US"/>
+              </w:rPr>
+              <w:t>played</w:t>
+            </w:r>
           </w:p>
         </w:tc>
       </w:tr>
@@ -5133,39 +5020,10 @@
           </w:tcPr>
           <w:p>
             <w:pPr>
-              <w:pStyle w:val="ListParagraph"/>
-              <w:numPr>
-                <w:ilvl w:val="0"/>
-                <w:numId w:val="2"/>
-              </w:numPr>
-              <w:rPr>
-                <w:lang w:val="en-US"/>
-              </w:rPr>
-            </w:pPr>
-            <w:r>
-              <w:rPr>
-                <w:lang w:val="en-US"/>
-              </w:rPr>
-              <w:t xml:space="preserve">If </w:t>
-            </w:r>
-            <w:r>
-              <w:rPr>
-                <w:lang w:val="en-US"/>
-              </w:rPr>
-              <w:t>there are no books added in the Shopping Cart</w:t>
-            </w:r>
-            <w:r>
-              <w:rPr>
-                <w:lang w:val="en-US"/>
-              </w:rPr>
-              <w:t xml:space="preserve"> , no book</w:t>
-            </w:r>
-            <w:r>
-              <w:rPr>
-                <w:lang w:val="en-US"/>
-              </w:rPr>
-              <w:t>s will be displayed</w:t>
-            </w:r>
+              <w:rPr>
+                <w:lang w:val="en-US"/>
+              </w:rPr>
+            </w:pPr>
           </w:p>
         </w:tc>
       </w:tr>
@@ -5351,7 +5209,19 @@
               <w:rPr>
                 <w:lang w:val="en-US"/>
               </w:rPr>
-              <w:t xml:space="preserve"> Items in the Shopping Cart</w:t>
+              <w:t xml:space="preserve"> Item</w:t>
+            </w:r>
+            <w:r>
+              <w:rPr>
+                <w:lang w:val="en-US"/>
+              </w:rPr>
+              <w:t xml:space="preserve"> Information</w:t>
+            </w:r>
+            <w:r>
+              <w:rPr>
+                <w:lang w:val="en-US"/>
+              </w:rPr>
+              <w:t xml:space="preserve"> in the Shopping Cart</w:t>
             </w:r>
           </w:p>
         </w:tc>
@@ -5389,19 +5259,31 @@
               <w:rPr>
                 <w:lang w:val="en-US"/>
               </w:rPr>
-              <w:t>Description of</w:t>
-            </w:r>
-            <w:r>
-              <w:rPr>
-                <w:lang w:val="en-US"/>
-              </w:rPr>
-              <w:t xml:space="preserve"> updating</w:t>
-            </w:r>
-            <w:r>
-              <w:rPr>
-                <w:lang w:val="en-US"/>
-              </w:rPr>
-              <w:t xml:space="preserve"> the items in the shopping cart</w:t>
+              <w:t>U</w:t>
+            </w:r>
+            <w:r>
+              <w:rPr>
+                <w:lang w:val="en-US"/>
+              </w:rPr>
+              <w:t>pdating</w:t>
+            </w:r>
+            <w:r>
+              <w:rPr>
+                <w:lang w:val="en-US"/>
+              </w:rPr>
+              <w:t xml:space="preserve"> the </w:t>
+            </w:r>
+            <w:r>
+              <w:rPr>
+                <w:lang w:val="en-US"/>
+              </w:rPr>
+              <w:t xml:space="preserve">quantity of a book </w:t>
+            </w:r>
+            <w:r>
+              <w:rPr>
+                <w:lang w:val="en-US"/>
+              </w:rPr>
+              <w:t>in the shopping cart</w:t>
             </w:r>
           </w:p>
         </w:tc>
@@ -5439,7 +5321,7 @@
               <w:rPr>
                 <w:lang w:val="en-US"/>
               </w:rPr>
-              <w:t>Administrator, User</w:t>
+              <w:t>User</w:t>
             </w:r>
           </w:p>
         </w:tc>
@@ -5483,7 +5365,32 @@
               <w:rPr>
                 <w:lang w:val="en-US"/>
               </w:rPr>
-              <w:t>, At least one book added in the Shopping Cart</w:t>
+              <w:t>;</w:t>
+            </w:r>
+            <w:r>
+              <w:rPr>
+                <w:lang w:val="en-US"/>
+              </w:rPr>
+              <w:t xml:space="preserve"> At least one book added in the Shopping Cart</w:t>
+            </w:r>
+            <w:r>
+              <w:rPr>
+                <w:lang w:val="en-US"/>
+              </w:rPr>
+              <w:t>; “</w:t>
+            </w:r>
+            <w:r>
+              <w:rPr>
+                <w:b/>
+                <w:lang w:val="en-US"/>
+              </w:rPr>
+              <w:t>Shopping Cart</w:t>
+            </w:r>
+            <w:r>
+              <w:rPr>
+                <w:lang w:val="en-US"/>
+              </w:rPr>
+              <w:t>” window is active</w:t>
             </w:r>
           </w:p>
         </w:tc>
@@ -5554,7 +5461,7 @@
               <w:pStyle w:val="ListParagraph"/>
               <w:numPr>
                 <w:ilvl w:val="0"/>
-                <w:numId w:val="4"/>
+                <w:numId w:val="13"/>
               </w:numPr>
               <w:rPr>
                 <w:lang w:val="en-US"/>
@@ -5596,23 +5503,35 @@
               <w:pStyle w:val="ListParagraph"/>
               <w:numPr>
                 <w:ilvl w:val="0"/>
-                <w:numId w:val="4"/>
-              </w:numPr>
-              <w:rPr>
-                <w:lang w:val="en-US"/>
-              </w:rPr>
-            </w:pPr>
-            <w:r>
-              <w:rPr>
-                <w:lang w:val="en-US"/>
-              </w:rPr>
-              <w:t xml:space="preserve">A detailed </w:t>
-            </w:r>
-            <w:r>
-              <w:rPr>
-                <w:lang w:val="en-US"/>
-              </w:rPr>
-              <w:t>windows is displayed with information for</w:t>
+                <w:numId w:val="13"/>
+              </w:numPr>
+              <w:rPr>
+                <w:lang w:val="en-US"/>
+              </w:rPr>
+            </w:pPr>
+            <w:r>
+              <w:rPr>
+                <w:lang w:val="en-US"/>
+              </w:rPr>
+              <w:t xml:space="preserve">A </w:t>
+            </w:r>
+            <w:r>
+              <w:rPr>
+                <w:lang w:val="en-US"/>
+              </w:rPr>
+              <w:t>modification of the selected</w:t>
+            </w:r>
+            <w:r>
+              <w:rPr>
+                <w:lang w:val="en-US"/>
+              </w:rPr>
+              <w:t xml:space="preserve"> </w:t>
+            </w:r>
+            <w:r>
+              <w:rPr>
+                <w:lang w:val="en-US"/>
+              </w:rPr>
+              <w:t>item is displayed:</w:t>
             </w:r>
           </w:p>
           <w:p>
@@ -5620,7 +5539,7 @@
               <w:pStyle w:val="ListParagraph"/>
               <w:numPr>
                 <w:ilvl w:val="1"/>
-                <w:numId w:val="4"/>
+                <w:numId w:val="13"/>
               </w:numPr>
               <w:rPr>
                 <w:lang w:val="en-US"/>
@@ -5632,29 +5551,23 @@
               </w:rPr>
               <w:t>Books added in the Shopping Cart</w:t>
             </w:r>
-            <w:r>
-              <w:rPr>
-                <w:lang w:val="en-US"/>
-              </w:rPr>
-              <w:t xml:space="preserve"> with a field for updating quantity of books wanted on the right side of the book title and a small “x” button for deleting books</w:t>
-            </w:r>
           </w:p>
           <w:p>
             <w:pPr>
               <w:pStyle w:val="ListParagraph"/>
               <w:numPr>
                 <w:ilvl w:val="1"/>
-                <w:numId w:val="4"/>
-              </w:numPr>
-              <w:rPr>
-                <w:lang w:val="en-US"/>
-              </w:rPr>
-            </w:pPr>
-            <w:r>
-              <w:rPr>
-                <w:lang w:val="en-US"/>
-              </w:rPr>
-              <w:t>Price of each book</w:t>
+                <w:numId w:val="13"/>
+              </w:numPr>
+              <w:rPr>
+                <w:lang w:val="en-US"/>
+              </w:rPr>
+            </w:pPr>
+            <w:r>
+              <w:rPr>
+                <w:lang w:val="en-US"/>
+              </w:rPr>
+              <w:t>Modifiable field for the item quantity</w:t>
             </w:r>
           </w:p>
           <w:p>
@@ -5662,17 +5575,59 @@
               <w:pStyle w:val="ListParagraph"/>
               <w:numPr>
                 <w:ilvl w:val="1"/>
-                <w:numId w:val="4"/>
-              </w:numPr>
-              <w:rPr>
-                <w:lang w:val="en-US"/>
-              </w:rPr>
-            </w:pPr>
-            <w:r>
-              <w:rPr>
-                <w:lang w:val="en-US"/>
-              </w:rPr>
-              <w:t>The sum of money wanted for all of the books added in the Shopping Cart</w:t>
+                <w:numId w:val="13"/>
+              </w:numPr>
+              <w:rPr>
+                <w:lang w:val="en-US"/>
+              </w:rPr>
+            </w:pPr>
+            <w:r>
+              <w:rPr>
+                <w:lang w:val="en-US"/>
+              </w:rPr>
+              <w:t xml:space="preserve">Price of the </w:t>
+            </w:r>
+            <w:r>
+              <w:rPr>
+                <w:lang w:val="en-US"/>
+              </w:rPr>
+              <w:t>book</w:t>
+            </w:r>
+          </w:p>
+          <w:p>
+            <w:pPr>
+              <w:pStyle w:val="ListParagraph"/>
+              <w:numPr>
+                <w:ilvl w:val="1"/>
+                <w:numId w:val="13"/>
+              </w:numPr>
+              <w:rPr>
+                <w:lang w:val="en-US"/>
+              </w:rPr>
+            </w:pPr>
+            <w:r>
+              <w:rPr>
+                <w:lang w:val="en-US"/>
+              </w:rPr>
+              <w:t>Small button for confirmation of the change</w:t>
+            </w:r>
+          </w:p>
+          <w:p>
+            <w:pPr>
+              <w:pStyle w:val="ListParagraph"/>
+              <w:numPr>
+                <w:ilvl w:val="1"/>
+                <w:numId w:val="13"/>
+              </w:numPr>
+              <w:rPr>
+                <w:lang w:val="en-US"/>
+              </w:rPr>
+            </w:pPr>
+            <w:r>
+              <w:rPr>
+                <w:lang w:val="en-US"/>
+              </w:rPr>
+              <w:t>Small button for item disposal</w:t>
             </w:r>
           </w:p>
           <w:p>
@@ -5680,7 +5635,7 @@
               <w:pStyle w:val="ListParagraph"/>
               <w:numPr>
                 <w:ilvl w:val="0"/>
-                <w:numId w:val="4"/>
+                <w:numId w:val="13"/>
               </w:numPr>
               <w:rPr>
                 <w:lang w:val="en-US"/>
@@ -5696,37 +5651,19 @@
               <w:rPr>
                 <w:lang w:val="en-US"/>
               </w:rPr>
-              <w:t>“Update” button to save the changes</w:t>
-            </w:r>
-          </w:p>
-          <w:p>
-            <w:pPr>
-              <w:pStyle w:val="ListParagraph"/>
-              <w:numPr>
-                <w:ilvl w:val="0"/>
-                <w:numId w:val="4"/>
-              </w:numPr>
-              <w:rPr>
-                <w:lang w:val="en-US"/>
-              </w:rPr>
-            </w:pPr>
-            <w:r>
-              <w:rPr>
-                <w:lang w:val="en-US"/>
-              </w:rPr>
               <w:t>“</w:t>
             </w:r>
             <w:r>
               <w:rPr>
                 <w:lang w:val="en-US"/>
               </w:rPr>
-              <w:t>Check out</w:t>
-            </w:r>
-            <w:r>
-              <w:rPr>
-                <w:lang w:val="en-US"/>
-              </w:rPr>
-              <w:t>” button is displayed</w:t>
+              <w:t>small confirm button</w:t>
+            </w:r>
+            <w:r>
+              <w:rPr>
+                <w:lang w:val="en-US"/>
+              </w:rPr>
+              <w:t>” button to save the changes</w:t>
             </w:r>
           </w:p>
         </w:tc>
@@ -5769,19 +5706,31 @@
               <w:rPr>
                 <w:lang w:val="en-US"/>
               </w:rPr>
-              <w:t xml:space="preserve">If there are no </w:t>
-            </w:r>
-            <w:r>
-              <w:rPr>
-                <w:lang w:val="en-US"/>
-              </w:rPr>
-              <w:t xml:space="preserve">books added in the Shopping Cart the button won`t be </w:t>
-            </w:r>
-            <w:r>
-              <w:rPr>
-                <w:lang w:val="en-US"/>
-              </w:rPr>
-              <w:t>visible</w:t>
+              <w:t>If the “</w:t>
+            </w:r>
+            <w:r>
+              <w:rPr>
+                <w:lang w:val="en-US"/>
+              </w:rPr>
+              <w:t>Check out</w:t>
+            </w:r>
+            <w:r>
+              <w:rPr>
+                <w:lang w:val="en-US"/>
+              </w:rPr>
+              <w:t xml:space="preserve">” button is clicked,  the changes will be </w:t>
+            </w:r>
+            <w:r>
+              <w:rPr>
+                <w:lang w:val="en-US"/>
+              </w:rPr>
+              <w:t xml:space="preserve">automatically </w:t>
+            </w:r>
+            <w:r>
+              <w:rPr>
+                <w:lang w:val="en-US"/>
+              </w:rPr>
+              <w:t>saved</w:t>
             </w:r>
           </w:p>
           <w:p>
@@ -5799,40 +5748,28 @@
               <w:rPr>
                 <w:lang w:val="en-US"/>
               </w:rPr>
-              <w:t>If the “</w:t>
-            </w:r>
-            <w:r>
-              <w:rPr>
-                <w:lang w:val="en-US"/>
-              </w:rPr>
-              <w:t>Check out</w:t>
+              <w:t>If the application is closed, the changes won`t be saved</w:t>
+            </w:r>
+          </w:p>
+          <w:p>
+            <w:pPr>
+              <w:pStyle w:val="ListParagraph"/>
+              <w:numPr>
+                <w:ilvl w:val="0"/>
+                <w:numId w:val="2"/>
+              </w:numPr>
+              <w:rPr>
+                <w:lang w:val="en-US"/>
+              </w:rPr>
+            </w:pPr>
+            <w:r>
+              <w:rPr>
+                <w:lang w:val="en-US"/>
+              </w:rPr>
+              <w:t>If “delete button” is pressed, the item is removed from the shopping cart</w:t>
             </w:r>
             <w:bookmarkStart w:id="0" w:name="_GoBack"/>
             <w:bookmarkEnd w:id="0"/>
-            <w:r>
-              <w:rPr>
-                <w:lang w:val="en-US"/>
-              </w:rPr>
-              <w:t>” button is clicked,  the changes will be saved</w:t>
-            </w:r>
-          </w:p>
-          <w:p>
-            <w:pPr>
-              <w:pStyle w:val="ListParagraph"/>
-              <w:numPr>
-                <w:ilvl w:val="0"/>
-                <w:numId w:val="2"/>
-              </w:numPr>
-              <w:rPr>
-                <w:lang w:val="en-US"/>
-              </w:rPr>
-            </w:pPr>
-            <w:r>
-              <w:rPr>
-                <w:lang w:val="en-US"/>
-              </w:rPr>
-              <w:t>If the application is closed, the changes won`t be saved</w:t>
-            </w:r>
           </w:p>
         </w:tc>
       </w:tr>
@@ -6163,19 +6100,11 @@
                 <w:lang w:val="en-US"/>
               </w:rPr>
             </w:pPr>
-            <w:proofErr w:type="spellStart"/>
-            <w:r>
-              <w:rPr>
-                <w:lang w:val="en-US"/>
-              </w:rPr>
-              <w:t>LogIn</w:t>
-            </w:r>
-            <w:proofErr w:type="spellEnd"/>
-            <w:r>
-              <w:rPr>
-                <w:lang w:val="en-US"/>
-              </w:rPr>
-              <w:t xml:space="preserve"> Page</w:t>
+            <w:r>
+              <w:rPr>
+                <w:lang w:val="en-US"/>
+              </w:rPr>
+              <w:t>LogIn Page</w:t>
             </w:r>
           </w:p>
         </w:tc>
@@ -6221,6 +6150,12 @@
                 <w:lang w:val="en-US"/>
               </w:rPr>
             </w:pPr>
+            <w:r>
+              <w:rPr>
+                <w:lang w:val="en-US"/>
+              </w:rPr>
+              <w:t>Small confirm button</w:t>
+            </w:r>
           </w:p>
         </w:tc>
         <w:tc>
@@ -6233,6 +6168,18 @@
                 <w:lang w:val="en-US"/>
               </w:rPr>
             </w:pPr>
+            <w:r>
+              <w:rPr>
+                <w:lang w:val="en-US"/>
+              </w:rPr>
+              <w:t>Button to confirm the item change</w:t>
+            </w:r>
+            <w:r>
+              <w:rPr>
+                <w:lang w:val="en-US"/>
+              </w:rPr>
+              <w:t xml:space="preserve"> – with a tick in it</w:t>
+            </w:r>
           </w:p>
         </w:tc>
         <w:tc>
@@ -6245,6 +6192,50 @@
                 <w:lang w:val="en-US"/>
               </w:rPr>
             </w:pPr>
+            <w:r>
+              <w:rPr>
+                <w:lang w:val="en-US"/>
+              </w:rPr>
+              <w:t>Color: 0x00FF00(green)</w:t>
+            </w:r>
+          </w:p>
+          <w:p>
+            <w:pPr>
+              <w:rPr>
+                <w:lang w:val="en-US"/>
+              </w:rPr>
+            </w:pPr>
+            <w:r>
+              <w:rPr>
+                <w:lang w:val="en-US"/>
+              </w:rPr>
+              <w:t>Font: Default</w:t>
+            </w:r>
+          </w:p>
+          <w:p>
+            <w:pPr>
+              <w:rPr>
+                <w:lang w:val="en-US"/>
+              </w:rPr>
+            </w:pPr>
+            <w:r>
+              <w:rPr>
+                <w:lang w:val="en-US"/>
+              </w:rPr>
+              <w:t xml:space="preserve">Shape: </w:t>
+            </w:r>
+            <w:r>
+              <w:rPr>
+                <w:lang w:val="en-US"/>
+              </w:rPr>
+              <w:t>S</w:t>
+            </w:r>
+            <w:r>
+              <w:rPr>
+                <w:lang w:val="en-US"/>
+              </w:rPr>
+              <w:t>quare</w:t>
+            </w:r>
           </w:p>
         </w:tc>
       </w:tr>
@@ -6259,6 +6250,12 @@
                 <w:lang w:val="en-US"/>
               </w:rPr>
             </w:pPr>
+            <w:r>
+              <w:rPr>
+                <w:lang w:val="en-US"/>
+              </w:rPr>
+              <w:t>Small delete button</w:t>
+            </w:r>
           </w:p>
         </w:tc>
         <w:tc>
@@ -6271,6 +6268,12 @@
                 <w:lang w:val="en-US"/>
               </w:rPr>
             </w:pPr>
+            <w:r>
+              <w:rPr>
+                <w:lang w:val="en-US"/>
+              </w:rPr>
+              <w:t>Button to delete an item from the shopping cart – with a ‘x’ in it</w:t>
+            </w:r>
           </w:p>
         </w:tc>
         <w:tc>
@@ -6283,6 +6286,38 @@
                 <w:lang w:val="en-US"/>
               </w:rPr>
             </w:pPr>
+            <w:r>
+              <w:rPr>
+                <w:lang w:val="en-US"/>
+              </w:rPr>
+              <w:t>Color: 0xFF0000(red)</w:t>
+            </w:r>
+          </w:p>
+          <w:p>
+            <w:pPr>
+              <w:rPr>
+                <w:lang w:val="en-US"/>
+              </w:rPr>
+            </w:pPr>
+            <w:r>
+              <w:rPr>
+                <w:lang w:val="en-US"/>
+              </w:rPr>
+              <w:t>Font: Default</w:t>
+            </w:r>
+          </w:p>
+          <w:p>
+            <w:pPr>
+              <w:rPr>
+                <w:lang w:val="en-US"/>
+              </w:rPr>
+            </w:pPr>
+            <w:r>
+              <w:rPr>
+                <w:lang w:val="en-US"/>
+              </w:rPr>
+              <w:t>Shape: Square</w:t>
+            </w:r>
           </w:p>
         </w:tc>
       </w:tr>
@@ -6381,8 +6416,8 @@
 </file>
 
 <file path=word/numbering.xml><?xml version="1.0" encoding="utf-8"?>
-<w:numbering xmlns:wpc="http://schemas.microsoft.com/office/word/2010/wordprocessingCanvas" xmlns:mc="http://schemas.openxmlformats.org/markup-compatibility/2006" xmlns:o="urn:schemas-microsoft-com:office:office" xmlns:r="http://schemas.openxmlformats.org/officeDocument/2006/relationships" xmlns:m="http://schemas.openxmlformats.org/officeDocument/2006/math" xmlns:v="urn:schemas-microsoft-com:vml" xmlns:wp14="http://schemas.microsoft.com/office/word/2010/wordprocessingDrawing" xmlns:wp="http://schemas.openxmlformats.org/drawingml/2006/wordprocessingDrawing" xmlns:w10="urn:schemas-microsoft-com:office:word" xmlns:w="http://schemas.openxmlformats.org/wordprocessingml/2006/main" xmlns:w14="http://schemas.microsoft.com/office/word/2010/wordml" xmlns:wpg="http://schemas.microsoft.com/office/word/2010/wordprocessingGroup" xmlns:wpi="http://schemas.microsoft.com/office/word/2010/wordprocessingInk" xmlns:wne="http://schemas.microsoft.com/office/word/2006/wordml" xmlns:wps="http://schemas.microsoft.com/office/word/2010/wordprocessingShape" mc:Ignorable="w14 wp14">
-  <w:abstractNum w:abstractNumId="0">
+<w:numbering xmlns:wpc="http://schemas.microsoft.com/office/word/2010/wordprocessingCanvas" xmlns:mc="http://schemas.openxmlformats.org/markup-compatibility/2006" xmlns:o="urn:schemas-microsoft-com:office:office" xmlns:r="http://schemas.openxmlformats.org/officeDocument/2006/relationships" xmlns:m="http://schemas.openxmlformats.org/officeDocument/2006/math" xmlns:v="urn:schemas-microsoft-com:vml" xmlns:wp14="http://schemas.microsoft.com/office/word/2010/wordprocessingDrawing" xmlns:wp="http://schemas.openxmlformats.org/drawingml/2006/wordprocessingDrawing" xmlns:w10="urn:schemas-microsoft-com:office:word" xmlns:w="http://schemas.openxmlformats.org/wordprocessingml/2006/main" xmlns:w14="http://schemas.microsoft.com/office/word/2010/wordml" xmlns:w15="http://schemas.microsoft.com/office/word/2012/wordml" xmlns:wpg="http://schemas.microsoft.com/office/word/2010/wordprocessingGroup" xmlns:wpi="http://schemas.microsoft.com/office/word/2010/wordprocessingInk" xmlns:wne="http://schemas.microsoft.com/office/word/2006/wordml" xmlns:wps="http://schemas.microsoft.com/office/word/2010/wordprocessingShape" mc:Ignorable="w14 w15 wp14">
+  <w:abstractNum w:abstractNumId="0" w15:restartNumberingAfterBreak="0">
     <w:nsid w:val="11772CAA"/>
     <w:multiLevelType w:val="hybridMultilevel"/>
     <w:tmpl w:val="47944510"/>
@@ -6495,7 +6530,7 @@
       </w:rPr>
     </w:lvl>
   </w:abstractNum>
-  <w:abstractNum w:abstractNumId="1">
+  <w:abstractNum w:abstractNumId="1" w15:restartNumberingAfterBreak="0">
     <w:nsid w:val="160D2BC1"/>
     <w:multiLevelType w:val="hybridMultilevel"/>
     <w:tmpl w:val="83C80A2A"/>
@@ -6581,7 +6616,7 @@
       </w:pPr>
     </w:lvl>
   </w:abstractNum>
-  <w:abstractNum w:abstractNumId="2">
+  <w:abstractNum w:abstractNumId="2" w15:restartNumberingAfterBreak="0">
     <w:nsid w:val="2DAC4C87"/>
     <w:multiLevelType w:val="hybridMultilevel"/>
     <w:tmpl w:val="57CCBF78"/>
@@ -6667,7 +6702,7 @@
       </w:pPr>
     </w:lvl>
   </w:abstractNum>
-  <w:abstractNum w:abstractNumId="3">
+  <w:abstractNum w:abstractNumId="3" w15:restartNumberingAfterBreak="0">
     <w:nsid w:val="2EB10776"/>
     <w:multiLevelType w:val="hybridMultilevel"/>
     <w:tmpl w:val="C0BA3E5A"/>
@@ -6753,7 +6788,7 @@
       </w:pPr>
     </w:lvl>
   </w:abstractNum>
-  <w:abstractNum w:abstractNumId="4">
+  <w:abstractNum w:abstractNumId="4" w15:restartNumberingAfterBreak="0">
     <w:nsid w:val="30127215"/>
     <w:multiLevelType w:val="hybridMultilevel"/>
     <w:tmpl w:val="D8C6AEEA"/>
@@ -6866,7 +6901,7 @@
       </w:rPr>
     </w:lvl>
   </w:abstractNum>
-  <w:abstractNum w:abstractNumId="5">
+  <w:abstractNum w:abstractNumId="5" w15:restartNumberingAfterBreak="0">
     <w:nsid w:val="334803CE"/>
     <w:multiLevelType w:val="hybridMultilevel"/>
     <w:tmpl w:val="2B38890C"/>
@@ -6952,7 +6987,7 @@
       </w:pPr>
     </w:lvl>
   </w:abstractNum>
-  <w:abstractNum w:abstractNumId="6">
+  <w:abstractNum w:abstractNumId="6" w15:restartNumberingAfterBreak="0">
     <w:nsid w:val="370D3B33"/>
     <w:multiLevelType w:val="hybridMultilevel"/>
     <w:tmpl w:val="C1D002FE"/>
@@ -7065,7 +7100,93 @@
       </w:rPr>
     </w:lvl>
   </w:abstractNum>
-  <w:abstractNum w:abstractNumId="7">
+  <w:abstractNum w:abstractNumId="7" w15:restartNumberingAfterBreak="0">
+    <w:nsid w:val="4441357C"/>
+    <w:multiLevelType w:val="hybridMultilevel"/>
+    <w:tmpl w:val="1A5C80BC"/>
+    <w:lvl w:ilvl="0" w:tplc="0402000F">
+      <w:start w:val="1"/>
+      <w:numFmt w:val="decimal"/>
+      <w:lvlText w:val="%1."/>
+      <w:lvlJc w:val="left"/>
+      <w:pPr>
+        <w:ind w:left="360" w:hanging="360"/>
+      </w:pPr>
+    </w:lvl>
+    <w:lvl w:ilvl="1" w:tplc="04020019">
+      <w:start w:val="1"/>
+      <w:numFmt w:val="lowerLetter"/>
+      <w:lvlText w:val="%2."/>
+      <w:lvlJc w:val="left"/>
+      <w:pPr>
+        <w:ind w:left="1080" w:hanging="360"/>
+      </w:pPr>
+    </w:lvl>
+    <w:lvl w:ilvl="2" w:tplc="0402001B" w:tentative="1">
+      <w:start w:val="1"/>
+      <w:numFmt w:val="lowerRoman"/>
+      <w:lvlText w:val="%3."/>
+      <w:lvlJc w:val="right"/>
+      <w:pPr>
+        <w:ind w:left="1800" w:hanging="180"/>
+      </w:pPr>
+    </w:lvl>
+    <w:lvl w:ilvl="3" w:tplc="0402000F" w:tentative="1">
+      <w:start w:val="1"/>
+      <w:numFmt w:val="decimal"/>
+      <w:lvlText w:val="%4."/>
+      <w:lvlJc w:val="left"/>
+      <w:pPr>
+        <w:ind w:left="2520" w:hanging="360"/>
+      </w:pPr>
+    </w:lvl>
+    <w:lvl w:ilvl="4" w:tplc="04020019" w:tentative="1">
+      <w:start w:val="1"/>
+      <w:numFmt w:val="lowerLetter"/>
+      <w:lvlText w:val="%5."/>
+      <w:lvlJc w:val="left"/>
+      <w:pPr>
+        <w:ind w:left="3240" w:hanging="360"/>
+      </w:pPr>
+    </w:lvl>
+    <w:lvl w:ilvl="5" w:tplc="0402001B" w:tentative="1">
+      <w:start w:val="1"/>
+      <w:numFmt w:val="lowerRoman"/>
+      <w:lvlText w:val="%6."/>
+      <w:lvlJc w:val="right"/>
+      <w:pPr>
+        <w:ind w:left="3960" w:hanging="180"/>
+      </w:pPr>
+    </w:lvl>
+    <w:lvl w:ilvl="6" w:tplc="0402000F" w:tentative="1">
+      <w:start w:val="1"/>
+      <w:numFmt w:val="decimal"/>
+      <w:lvlText w:val="%7."/>
+      <w:lvlJc w:val="left"/>
+      <w:pPr>
+        <w:ind w:left="4680" w:hanging="360"/>
+      </w:pPr>
+    </w:lvl>
+    <w:lvl w:ilvl="7" w:tplc="04020019" w:tentative="1">
+      <w:start w:val="1"/>
+      <w:numFmt w:val="lowerLetter"/>
+      <w:lvlText w:val="%8."/>
+      <w:lvlJc w:val="left"/>
+      <w:pPr>
+        <w:ind w:left="5400" w:hanging="360"/>
+      </w:pPr>
+    </w:lvl>
+    <w:lvl w:ilvl="8" w:tplc="0402001B" w:tentative="1">
+      <w:start w:val="1"/>
+      <w:numFmt w:val="lowerRoman"/>
+      <w:lvlText w:val="%9."/>
+      <w:lvlJc w:val="right"/>
+      <w:pPr>
+        <w:ind w:left="6120" w:hanging="180"/>
+      </w:pPr>
+    </w:lvl>
+  </w:abstractNum>
+  <w:abstractNum w:abstractNumId="8" w15:restartNumberingAfterBreak="0">
     <w:nsid w:val="469047C6"/>
     <w:multiLevelType w:val="hybridMultilevel"/>
     <w:tmpl w:val="5B08D758"/>
@@ -7178,7 +7299,7 @@
       </w:rPr>
     </w:lvl>
   </w:abstractNum>
-  <w:abstractNum w:abstractNumId="8">
+  <w:abstractNum w:abstractNumId="9" w15:restartNumberingAfterBreak="0">
     <w:nsid w:val="49807E21"/>
     <w:multiLevelType w:val="hybridMultilevel"/>
     <w:tmpl w:val="0120809C"/>
@@ -7264,7 +7385,7 @@
       </w:pPr>
     </w:lvl>
   </w:abstractNum>
-  <w:abstractNum w:abstractNumId="9">
+  <w:abstractNum w:abstractNumId="10" w15:restartNumberingAfterBreak="0">
     <w:nsid w:val="69994F37"/>
     <w:multiLevelType w:val="hybridMultilevel"/>
     <w:tmpl w:val="4ED2211A"/>
@@ -7278,6 +7399,178 @@
       </w:pPr>
     </w:lvl>
     <w:lvl w:ilvl="1" w:tplc="04020019" w:tentative="1">
+      <w:start w:val="1"/>
+      <w:numFmt w:val="lowerLetter"/>
+      <w:lvlText w:val="%2."/>
+      <w:lvlJc w:val="left"/>
+      <w:pPr>
+        <w:ind w:left="1080" w:hanging="360"/>
+      </w:pPr>
+    </w:lvl>
+    <w:lvl w:ilvl="2" w:tplc="0402001B" w:tentative="1">
+      <w:start w:val="1"/>
+      <w:numFmt w:val="lowerRoman"/>
+      <w:lvlText w:val="%3."/>
+      <w:lvlJc w:val="right"/>
+      <w:pPr>
+        <w:ind w:left="1800" w:hanging="180"/>
+      </w:pPr>
+    </w:lvl>
+    <w:lvl w:ilvl="3" w:tplc="0402000F" w:tentative="1">
+      <w:start w:val="1"/>
+      <w:numFmt w:val="decimal"/>
+      <w:lvlText w:val="%4."/>
+      <w:lvlJc w:val="left"/>
+      <w:pPr>
+        <w:ind w:left="2520" w:hanging="360"/>
+      </w:pPr>
+    </w:lvl>
+    <w:lvl w:ilvl="4" w:tplc="04020019" w:tentative="1">
+      <w:start w:val="1"/>
+      <w:numFmt w:val="lowerLetter"/>
+      <w:lvlText w:val="%5."/>
+      <w:lvlJc w:val="left"/>
+      <w:pPr>
+        <w:ind w:left="3240" w:hanging="360"/>
+      </w:pPr>
+    </w:lvl>
+    <w:lvl w:ilvl="5" w:tplc="0402001B" w:tentative="1">
+      <w:start w:val="1"/>
+      <w:numFmt w:val="lowerRoman"/>
+      <w:lvlText w:val="%6."/>
+      <w:lvlJc w:val="right"/>
+      <w:pPr>
+        <w:ind w:left="3960" w:hanging="180"/>
+      </w:pPr>
+    </w:lvl>
+    <w:lvl w:ilvl="6" w:tplc="0402000F" w:tentative="1">
+      <w:start w:val="1"/>
+      <w:numFmt w:val="decimal"/>
+      <w:lvlText w:val="%7."/>
+      <w:lvlJc w:val="left"/>
+      <w:pPr>
+        <w:ind w:left="4680" w:hanging="360"/>
+      </w:pPr>
+    </w:lvl>
+    <w:lvl w:ilvl="7" w:tplc="04020019" w:tentative="1">
+      <w:start w:val="1"/>
+      <w:numFmt w:val="lowerLetter"/>
+      <w:lvlText w:val="%8."/>
+      <w:lvlJc w:val="left"/>
+      <w:pPr>
+        <w:ind w:left="5400" w:hanging="360"/>
+      </w:pPr>
+    </w:lvl>
+    <w:lvl w:ilvl="8" w:tplc="0402001B" w:tentative="1">
+      <w:start w:val="1"/>
+      <w:numFmt w:val="lowerRoman"/>
+      <w:lvlText w:val="%9."/>
+      <w:lvlJc w:val="right"/>
+      <w:pPr>
+        <w:ind w:left="6120" w:hanging="180"/>
+      </w:pPr>
+    </w:lvl>
+  </w:abstractNum>
+  <w:abstractNum w:abstractNumId="11" w15:restartNumberingAfterBreak="0">
+    <w:nsid w:val="6B5D1425"/>
+    <w:multiLevelType w:val="hybridMultilevel"/>
+    <w:tmpl w:val="27E6FE72"/>
+    <w:lvl w:ilvl="0" w:tplc="0402000F">
+      <w:start w:val="1"/>
+      <w:numFmt w:val="decimal"/>
+      <w:lvlText w:val="%1."/>
+      <w:lvlJc w:val="left"/>
+      <w:pPr>
+        <w:ind w:left="360" w:hanging="360"/>
+      </w:pPr>
+    </w:lvl>
+    <w:lvl w:ilvl="1" w:tplc="04020019">
+      <w:start w:val="1"/>
+      <w:numFmt w:val="lowerLetter"/>
+      <w:lvlText w:val="%2."/>
+      <w:lvlJc w:val="left"/>
+      <w:pPr>
+        <w:ind w:left="1080" w:hanging="360"/>
+      </w:pPr>
+    </w:lvl>
+    <w:lvl w:ilvl="2" w:tplc="0402001B" w:tentative="1">
+      <w:start w:val="1"/>
+      <w:numFmt w:val="lowerRoman"/>
+      <w:lvlText w:val="%3."/>
+      <w:lvlJc w:val="right"/>
+      <w:pPr>
+        <w:ind w:left="1800" w:hanging="180"/>
+      </w:pPr>
+    </w:lvl>
+    <w:lvl w:ilvl="3" w:tplc="0402000F" w:tentative="1">
+      <w:start w:val="1"/>
+      <w:numFmt w:val="decimal"/>
+      <w:lvlText w:val="%4."/>
+      <w:lvlJc w:val="left"/>
+      <w:pPr>
+        <w:ind w:left="2520" w:hanging="360"/>
+      </w:pPr>
+    </w:lvl>
+    <w:lvl w:ilvl="4" w:tplc="04020019" w:tentative="1">
+      <w:start w:val="1"/>
+      <w:numFmt w:val="lowerLetter"/>
+      <w:lvlText w:val="%5."/>
+      <w:lvlJc w:val="left"/>
+      <w:pPr>
+        <w:ind w:left="3240" w:hanging="360"/>
+      </w:pPr>
+    </w:lvl>
+    <w:lvl w:ilvl="5" w:tplc="0402001B" w:tentative="1">
+      <w:start w:val="1"/>
+      <w:numFmt w:val="lowerRoman"/>
+      <w:lvlText w:val="%6."/>
+      <w:lvlJc w:val="right"/>
+      <w:pPr>
+        <w:ind w:left="3960" w:hanging="180"/>
+      </w:pPr>
+    </w:lvl>
+    <w:lvl w:ilvl="6" w:tplc="0402000F" w:tentative="1">
+      <w:start w:val="1"/>
+      <w:numFmt w:val="decimal"/>
+      <w:lvlText w:val="%7."/>
+      <w:lvlJc w:val="left"/>
+      <w:pPr>
+        <w:ind w:left="4680" w:hanging="360"/>
+      </w:pPr>
+    </w:lvl>
+    <w:lvl w:ilvl="7" w:tplc="04020019" w:tentative="1">
+      <w:start w:val="1"/>
+      <w:numFmt w:val="lowerLetter"/>
+      <w:lvlText w:val="%8."/>
+      <w:lvlJc w:val="left"/>
+      <w:pPr>
+        <w:ind w:left="5400" w:hanging="360"/>
+      </w:pPr>
+    </w:lvl>
+    <w:lvl w:ilvl="8" w:tplc="0402001B" w:tentative="1">
+      <w:start w:val="1"/>
+      <w:numFmt w:val="lowerRoman"/>
+      <w:lvlText w:val="%9."/>
+      <w:lvlJc w:val="right"/>
+      <w:pPr>
+        <w:ind w:left="6120" w:hanging="180"/>
+      </w:pPr>
+    </w:lvl>
+  </w:abstractNum>
+  <w:abstractNum w:abstractNumId="12" w15:restartNumberingAfterBreak="0">
+    <w:nsid w:val="7DED3835"/>
+    <w:multiLevelType w:val="hybridMultilevel"/>
+    <w:tmpl w:val="292E4E16"/>
+    <w:lvl w:ilvl="0" w:tplc="0402000F">
+      <w:start w:val="1"/>
+      <w:numFmt w:val="decimal"/>
+      <w:lvlText w:val="%1."/>
+      <w:lvlJc w:val="left"/>
+      <w:pPr>
+        <w:ind w:left="360" w:hanging="360"/>
+      </w:pPr>
+    </w:lvl>
+    <w:lvl w:ilvl="1" w:tplc="04020019">
       <w:start w:val="1"/>
       <w:numFmt w:val="lowerLetter"/>
       <w:lvlText w:val="%2."/>
@@ -7354,7 +7647,7 @@
     <w:abstractNumId w:val="0"/>
   </w:num>
   <w:num w:numId="2">
-    <w:abstractNumId w:val="7"/>
+    <w:abstractNumId w:val="8"/>
   </w:num>
   <w:num w:numId="3">
     <w:abstractNumId w:val="6"/>
@@ -7363,13 +7656,13 @@
     <w:abstractNumId w:val="2"/>
   </w:num>
   <w:num w:numId="5">
-    <w:abstractNumId w:val="9"/>
+    <w:abstractNumId w:val="10"/>
   </w:num>
   <w:num w:numId="6">
     <w:abstractNumId w:val="5"/>
   </w:num>
   <w:num w:numId="7">
-    <w:abstractNumId w:val="8"/>
+    <w:abstractNumId w:val="9"/>
   </w:num>
   <w:num w:numId="8">
     <w:abstractNumId w:val="4"/>
@@ -7380,11 +7673,20 @@
   <w:num w:numId="10">
     <w:abstractNumId w:val="1"/>
   </w:num>
+  <w:num w:numId="11">
+    <w:abstractNumId w:val="11"/>
+  </w:num>
+  <w:num w:numId="12">
+    <w:abstractNumId w:val="12"/>
+  </w:num>
+  <w:num w:numId="13">
+    <w:abstractNumId w:val="7"/>
+  </w:num>
 </w:numbering>
 </file>
 
 <file path=word/styles.xml><?xml version="1.0" encoding="utf-8"?>
-<w:styles xmlns:mc="http://schemas.openxmlformats.org/markup-compatibility/2006" xmlns:r="http://schemas.openxmlformats.org/officeDocument/2006/relationships" xmlns:w="http://schemas.openxmlformats.org/wordprocessingml/2006/main" xmlns:w14="http://schemas.microsoft.com/office/word/2010/wordml" mc:Ignorable="w14">
+<w:styles xmlns:mc="http://schemas.openxmlformats.org/markup-compatibility/2006" xmlns:r="http://schemas.openxmlformats.org/officeDocument/2006/relationships" xmlns:w="http://schemas.openxmlformats.org/wordprocessingml/2006/main" xmlns:w14="http://schemas.microsoft.com/office/word/2010/wordml" xmlns:w15="http://schemas.microsoft.com/office/word/2012/wordml" mc:Ignorable="w14 w15">
   <w:docDefaults>
     <w:rPrDefault>
       <w:rPr>
@@ -7400,144 +7702,378 @@
       </w:pPr>
     </w:pPrDefault>
   </w:docDefaults>
-  <w:latentStyles w:defLockedState="0" w:defUIPriority="99" w:defSemiHidden="1" w:defUnhideWhenUsed="1" w:defQFormat="0" w:count="267">
-    <w:lsdException w:name="Normal" w:semiHidden="0" w:uiPriority="0" w:unhideWhenUsed="0" w:qFormat="1"/>
-    <w:lsdException w:name="heading 1" w:semiHidden="0" w:uiPriority="9" w:unhideWhenUsed="0" w:qFormat="1"/>
-    <w:lsdException w:name="heading 2" w:uiPriority="9" w:qFormat="1"/>
-    <w:lsdException w:name="heading 3" w:uiPriority="9" w:qFormat="1"/>
-    <w:lsdException w:name="heading 4" w:uiPriority="9" w:qFormat="1"/>
-    <w:lsdException w:name="heading 5" w:uiPriority="9" w:qFormat="1"/>
-    <w:lsdException w:name="heading 6" w:uiPriority="9" w:qFormat="1"/>
-    <w:lsdException w:name="heading 7" w:uiPriority="9" w:qFormat="1"/>
-    <w:lsdException w:name="heading 8" w:uiPriority="9" w:qFormat="1"/>
-    <w:lsdException w:name="heading 9" w:uiPriority="9" w:qFormat="1"/>
-    <w:lsdException w:name="toc 1" w:uiPriority="39"/>
-    <w:lsdException w:name="toc 2" w:uiPriority="39"/>
-    <w:lsdException w:name="toc 3" w:uiPriority="39"/>
-    <w:lsdException w:name="toc 4" w:uiPriority="39"/>
-    <w:lsdException w:name="toc 5" w:uiPriority="39"/>
-    <w:lsdException w:name="toc 6" w:uiPriority="39"/>
-    <w:lsdException w:name="toc 7" w:uiPriority="39"/>
-    <w:lsdException w:name="toc 8" w:uiPriority="39"/>
-    <w:lsdException w:name="toc 9" w:uiPriority="39"/>
-    <w:lsdException w:name="caption" w:uiPriority="35" w:qFormat="1"/>
-    <w:lsdException w:name="Title" w:semiHidden="0" w:uiPriority="10" w:unhideWhenUsed="0" w:qFormat="1"/>
-    <w:lsdException w:name="Default Paragraph Font" w:uiPriority="1"/>
-    <w:lsdException w:name="Subtitle" w:semiHidden="0" w:uiPriority="11" w:unhideWhenUsed="0" w:qFormat="1"/>
-    <w:lsdException w:name="Strong" w:semiHidden="0" w:uiPriority="22" w:unhideWhenUsed="0" w:qFormat="1"/>
-    <w:lsdException w:name="Emphasis" w:semiHidden="0" w:uiPriority="20" w:unhideWhenUsed="0" w:qFormat="1"/>
-    <w:lsdException w:name="Table Grid" w:semiHidden="0" w:uiPriority="39" w:unhideWhenUsed="0"/>
-    <w:lsdException w:name="Placeholder Text" w:unhideWhenUsed="0"/>
-    <w:lsdException w:name="No Spacing" w:semiHidden="0" w:uiPriority="1" w:unhideWhenUsed="0" w:qFormat="1"/>
-    <w:lsdException w:name="Light Shading" w:semiHidden="0" w:uiPriority="60" w:unhideWhenUsed="0"/>
-    <w:lsdException w:name="Light List" w:semiHidden="0" w:uiPriority="61" w:unhideWhenUsed="0"/>
-    <w:lsdException w:name="Light Grid" w:semiHidden="0" w:uiPriority="62" w:unhideWhenUsed="0"/>
-    <w:lsdException w:name="Medium Shading 1" w:semiHidden="0" w:uiPriority="63" w:unhideWhenUsed="0"/>
-    <w:lsdException w:name="Medium Shading 2" w:semiHidden="0" w:uiPriority="64" w:unhideWhenUsed="0"/>
-    <w:lsdException w:name="Medium List 1" w:semiHidden="0" w:uiPriority="65" w:unhideWhenUsed="0"/>
-    <w:lsdException w:name="Medium List 2" w:semiHidden="0" w:uiPriority="66" w:unhideWhenUsed="0"/>
-    <w:lsdException w:name="Medium Grid 1" w:semiHidden="0" w:uiPriority="67" w:unhideWhenUsed="0"/>
-    <w:lsdException w:name="Medium Grid 2" w:semiHidden="0" w:uiPriority="68" w:unhideWhenUsed="0"/>
-    <w:lsdException w:name="Medium Grid 3" w:semiHidden="0" w:uiPriority="69" w:unhideWhenUsed="0"/>
-    <w:lsdException w:name="Dark List" w:semiHidden="0" w:uiPriority="70" w:unhideWhenUsed="0"/>
-    <w:lsdException w:name="Colorful Shading" w:semiHidden="0" w:uiPriority="71" w:unhideWhenUsed="0"/>
-    <w:lsdException w:name="Colorful List" w:semiHidden="0" w:uiPriority="72" w:unhideWhenUsed="0"/>
-    <w:lsdException w:name="Colorful Grid" w:semiHidden="0" w:uiPriority="73" w:unhideWhenUsed="0"/>
-    <w:lsdException w:name="Light Shading Accent 1" w:semiHidden="0" w:uiPriority="60" w:unhideWhenUsed="0"/>
-    <w:lsdException w:name="Light List Accent 1" w:semiHidden="0" w:uiPriority="61" w:unhideWhenUsed="0"/>
-    <w:lsdException w:name="Light Grid Accent 1" w:semiHidden="0" w:uiPriority="62" w:unhideWhenUsed="0"/>
-    <w:lsdException w:name="Medium Shading 1 Accent 1" w:semiHidden="0" w:uiPriority="63" w:unhideWhenUsed="0"/>
-    <w:lsdException w:name="Medium Shading 2 Accent 1" w:semiHidden="0" w:uiPriority="64" w:unhideWhenUsed="0"/>
-    <w:lsdException w:name="Medium List 1 Accent 1" w:semiHidden="0" w:uiPriority="65" w:unhideWhenUsed="0"/>
-    <w:lsdException w:name="Revision" w:unhideWhenUsed="0"/>
-    <w:lsdException w:name="List Paragraph" w:semiHidden="0" w:uiPriority="34" w:unhideWhenUsed="0" w:qFormat="1"/>
-    <w:lsdException w:name="Quote" w:semiHidden="0" w:uiPriority="29" w:unhideWhenUsed="0" w:qFormat="1"/>
-    <w:lsdException w:name="Intense Quote" w:semiHidden="0" w:uiPriority="30" w:unhideWhenUsed="0" w:qFormat="1"/>
-    <w:lsdException w:name="Medium List 2 Accent 1" w:semiHidden="0" w:uiPriority="66" w:unhideWhenUsed="0"/>
-    <w:lsdException w:name="Medium Grid 1 Accent 1" w:semiHidden="0" w:uiPriority="67" w:unhideWhenUsed="0"/>
-    <w:lsdException w:name="Medium Grid 2 Accent 1" w:semiHidden="0" w:uiPriority="68" w:unhideWhenUsed="0"/>
-    <w:lsdException w:name="Medium Grid 3 Accent 1" w:semiHidden="0" w:uiPriority="69" w:unhideWhenUsed="0"/>
-    <w:lsdException w:name="Dark List Accent 1" w:semiHidden="0" w:uiPriority="70" w:unhideWhenUsed="0"/>
-    <w:lsdException w:name="Colorful Shading Accent 1" w:semiHidden="0" w:uiPriority="71" w:unhideWhenUsed="0"/>
-    <w:lsdException w:name="Colorful List Accent 1" w:semiHidden="0" w:uiPriority="72" w:unhideWhenUsed="0"/>
-    <w:lsdException w:name="Colorful Grid Accent 1" w:semiHidden="0" w:uiPriority="73" w:unhideWhenUsed="0"/>
-    <w:lsdException w:name="Light Shading Accent 2" w:semiHidden="0" w:uiPriority="60" w:unhideWhenUsed="0"/>
-    <w:lsdException w:name="Light List Accent 2" w:semiHidden="0" w:uiPriority="61" w:unhideWhenUsed="0"/>
-    <w:lsdException w:name="Light Grid Accent 2" w:semiHidden="0" w:uiPriority="62" w:unhideWhenUsed="0"/>
-    <w:lsdException w:name="Medium Shading 1 Accent 2" w:semiHidden="0" w:uiPriority="63" w:unhideWhenUsed="0"/>
-    <w:lsdException w:name="Medium Shading 2 Accent 2" w:semiHidden="0" w:uiPriority="64" w:unhideWhenUsed="0"/>
-    <w:lsdException w:name="Medium List 1 Accent 2" w:semiHidden="0" w:uiPriority="65" w:unhideWhenUsed="0"/>
-    <w:lsdException w:name="Medium List 2 Accent 2" w:semiHidden="0" w:uiPriority="66" w:unhideWhenUsed="0"/>
-    <w:lsdException w:name="Medium Grid 1 Accent 2" w:semiHidden="0" w:uiPriority="67" w:unhideWhenUsed="0"/>
-    <w:lsdException w:name="Medium Grid 2 Accent 2" w:semiHidden="0" w:uiPriority="68" w:unhideWhenUsed="0"/>
-    <w:lsdException w:name="Medium Grid 3 Accent 2" w:semiHidden="0" w:uiPriority="69" w:unhideWhenUsed="0"/>
-    <w:lsdException w:name="Dark List Accent 2" w:semiHidden="0" w:uiPriority="70" w:unhideWhenUsed="0"/>
-    <w:lsdException w:name="Colorful Shading Accent 2" w:semiHidden="0" w:uiPriority="71" w:unhideWhenUsed="0"/>
-    <w:lsdException w:name="Colorful List Accent 2" w:semiHidden="0" w:uiPriority="72" w:unhideWhenUsed="0"/>
-    <w:lsdException w:name="Colorful Grid Accent 2" w:semiHidden="0" w:uiPriority="73" w:unhideWhenUsed="0"/>
-    <w:lsdException w:name="Light Shading Accent 3" w:semiHidden="0" w:uiPriority="60" w:unhideWhenUsed="0"/>
-    <w:lsdException w:name="Light List Accent 3" w:semiHidden="0" w:uiPriority="61" w:unhideWhenUsed="0"/>
-    <w:lsdException w:name="Light Grid Accent 3" w:semiHidden="0" w:uiPriority="62" w:unhideWhenUsed="0"/>
-    <w:lsdException w:name="Medium Shading 1 Accent 3" w:semiHidden="0" w:uiPriority="63" w:unhideWhenUsed="0"/>
-    <w:lsdException w:name="Medium Shading 2 Accent 3" w:semiHidden="0" w:uiPriority="64" w:unhideWhenUsed="0"/>
-    <w:lsdException w:name="Medium List 1 Accent 3" w:semiHidden="0" w:uiPriority="65" w:unhideWhenUsed="0"/>
-    <w:lsdException w:name="Medium List 2 Accent 3" w:semiHidden="0" w:uiPriority="66" w:unhideWhenUsed="0"/>
-    <w:lsdException w:name="Medium Grid 1 Accent 3" w:semiHidden="0" w:uiPriority="67" w:unhideWhenUsed="0"/>
-    <w:lsdException w:name="Medium Grid 2 Accent 3" w:semiHidden="0" w:uiPriority="68" w:unhideWhenUsed="0"/>
-    <w:lsdException w:name="Medium Grid 3 Accent 3" w:semiHidden="0" w:uiPriority="69" w:unhideWhenUsed="0"/>
-    <w:lsdException w:name="Dark List Accent 3" w:semiHidden="0" w:uiPriority="70" w:unhideWhenUsed="0"/>
-    <w:lsdException w:name="Colorful Shading Accent 3" w:semiHidden="0" w:uiPriority="71" w:unhideWhenUsed="0"/>
-    <w:lsdException w:name="Colorful List Accent 3" w:semiHidden="0" w:uiPriority="72" w:unhideWhenUsed="0"/>
-    <w:lsdException w:name="Colorful Grid Accent 3" w:semiHidden="0" w:uiPriority="73" w:unhideWhenUsed="0"/>
-    <w:lsdException w:name="Light Shading Accent 4" w:semiHidden="0" w:uiPriority="60" w:unhideWhenUsed="0"/>
-    <w:lsdException w:name="Light List Accent 4" w:semiHidden="0" w:uiPriority="61" w:unhideWhenUsed="0"/>
-    <w:lsdException w:name="Light Grid Accent 4" w:semiHidden="0" w:uiPriority="62" w:unhideWhenUsed="0"/>
-    <w:lsdException w:name="Medium Shading 1 Accent 4" w:semiHidden="0" w:uiPriority="63" w:unhideWhenUsed="0"/>
-    <w:lsdException w:name="Medium Shading 2 Accent 4" w:semiHidden="0" w:uiPriority="64" w:unhideWhenUsed="0"/>
-    <w:lsdException w:name="Medium List 1 Accent 4" w:semiHidden="0" w:uiPriority="65" w:unhideWhenUsed="0"/>
-    <w:lsdException w:name="Medium List 2 Accent 4" w:semiHidden="0" w:uiPriority="66" w:unhideWhenUsed="0"/>
-    <w:lsdException w:name="Medium Grid 1 Accent 4" w:semiHidden="0" w:uiPriority="67" w:unhideWhenUsed="0"/>
-    <w:lsdException w:name="Medium Grid 2 Accent 4" w:semiHidden="0" w:uiPriority="68" w:unhideWhenUsed="0"/>
-    <w:lsdException w:name="Medium Grid 3 Accent 4" w:semiHidden="0" w:uiPriority="69" w:unhideWhenUsed="0"/>
-    <w:lsdException w:name="Dark List Accent 4" w:semiHidden="0" w:uiPriority="70" w:unhideWhenUsed="0"/>
-    <w:lsdException w:name="Colorful Shading Accent 4" w:semiHidden="0" w:uiPriority="71" w:unhideWhenUsed="0"/>
-    <w:lsdException w:name="Colorful List Accent 4" w:semiHidden="0" w:uiPriority="72" w:unhideWhenUsed="0"/>
-    <w:lsdException w:name="Colorful Grid Accent 4" w:semiHidden="0" w:uiPriority="73" w:unhideWhenUsed="0"/>
-    <w:lsdException w:name="Light Shading Accent 5" w:semiHidden="0" w:uiPriority="60" w:unhideWhenUsed="0"/>
-    <w:lsdException w:name="Light List Accent 5" w:semiHidden="0" w:uiPriority="61" w:unhideWhenUsed="0"/>
-    <w:lsdException w:name="Light Grid Accent 5" w:semiHidden="0" w:uiPriority="62" w:unhideWhenUsed="0"/>
-    <w:lsdException w:name="Medium Shading 1 Accent 5" w:semiHidden="0" w:uiPriority="63" w:unhideWhenUsed="0"/>
-    <w:lsdException w:name="Medium Shading 2 Accent 5" w:semiHidden="0" w:uiPriority="64" w:unhideWhenUsed="0"/>
-    <w:lsdException w:name="Medium List 1 Accent 5" w:semiHidden="0" w:uiPriority="65" w:unhideWhenUsed="0"/>
-    <w:lsdException w:name="Medium List 2 Accent 5" w:semiHidden="0" w:uiPriority="66" w:unhideWhenUsed="0"/>
-    <w:lsdException w:name="Medium Grid 1 Accent 5" w:semiHidden="0" w:uiPriority="67" w:unhideWhenUsed="0"/>
-    <w:lsdException w:name="Medium Grid 2 Accent 5" w:semiHidden="0" w:uiPriority="68" w:unhideWhenUsed="0"/>
-    <w:lsdException w:name="Medium Grid 3 Accent 5" w:semiHidden="0" w:uiPriority="69" w:unhideWhenUsed="0"/>
-    <w:lsdException w:name="Dark List Accent 5" w:semiHidden="0" w:uiPriority="70" w:unhideWhenUsed="0"/>
-    <w:lsdException w:name="Colorful Shading Accent 5" w:semiHidden="0" w:uiPriority="71" w:unhideWhenUsed="0"/>
-    <w:lsdException w:name="Colorful List Accent 5" w:semiHidden="0" w:uiPriority="72" w:unhideWhenUsed="0"/>
-    <w:lsdException w:name="Colorful Grid Accent 5" w:semiHidden="0" w:uiPriority="73" w:unhideWhenUsed="0"/>
-    <w:lsdException w:name="Light Shading Accent 6" w:semiHidden="0" w:uiPriority="60" w:unhideWhenUsed="0"/>
-    <w:lsdException w:name="Light List Accent 6" w:semiHidden="0" w:uiPriority="61" w:unhideWhenUsed="0"/>
-    <w:lsdException w:name="Light Grid Accent 6" w:semiHidden="0" w:uiPriority="62" w:unhideWhenUsed="0"/>
-    <w:lsdException w:name="Medium Shading 1 Accent 6" w:semiHidden="0" w:uiPriority="63" w:unhideWhenUsed="0"/>
-    <w:lsdException w:name="Medium Shading 2 Accent 6" w:semiHidden="0" w:uiPriority="64" w:unhideWhenUsed="0"/>
-    <w:lsdException w:name="Medium List 1 Accent 6" w:semiHidden="0" w:uiPriority="65" w:unhideWhenUsed="0"/>
-    <w:lsdException w:name="Medium List 2 Accent 6" w:semiHidden="0" w:uiPriority="66" w:unhideWhenUsed="0"/>
-    <w:lsdException w:name="Medium Grid 1 Accent 6" w:semiHidden="0" w:uiPriority="67" w:unhideWhenUsed="0"/>
-    <w:lsdException w:name="Medium Grid 2 Accent 6" w:semiHidden="0" w:uiPriority="68" w:unhideWhenUsed="0"/>
-    <w:lsdException w:name="Medium Grid 3 Accent 6" w:semiHidden="0" w:uiPriority="69" w:unhideWhenUsed="0"/>
-    <w:lsdException w:name="Dark List Accent 6" w:semiHidden="0" w:uiPriority="70" w:unhideWhenUsed="0"/>
-    <w:lsdException w:name="Colorful Shading Accent 6" w:semiHidden="0" w:uiPriority="71" w:unhideWhenUsed="0"/>
-    <w:lsdException w:name="Colorful List Accent 6" w:semiHidden="0" w:uiPriority="72" w:unhideWhenUsed="0"/>
-    <w:lsdException w:name="Colorful Grid Accent 6" w:semiHidden="0" w:uiPriority="73" w:unhideWhenUsed="0"/>
-    <w:lsdException w:name="Subtle Emphasis" w:semiHidden="0" w:uiPriority="19" w:unhideWhenUsed="0" w:qFormat="1"/>
-    <w:lsdException w:name="Intense Emphasis" w:semiHidden="0" w:uiPriority="21" w:unhideWhenUsed="0" w:qFormat="1"/>
-    <w:lsdException w:name="Subtle Reference" w:semiHidden="0" w:uiPriority="31" w:unhideWhenUsed="0" w:qFormat="1"/>
-    <w:lsdException w:name="Intense Reference" w:semiHidden="0" w:uiPriority="32" w:unhideWhenUsed="0" w:qFormat="1"/>
-    <w:lsdException w:name="Book Title" w:semiHidden="0" w:uiPriority="33" w:unhideWhenUsed="0" w:qFormat="1"/>
-    <w:lsdException w:name="Bibliography" w:uiPriority="37"/>
-    <w:lsdException w:name="TOC Heading" w:uiPriority="39" w:qFormat="1"/>
+  <w:latentStyles w:defLockedState="0" w:defUIPriority="99" w:defSemiHidden="0" w:defUnhideWhenUsed="0" w:defQFormat="0" w:count="371">
+    <w:lsdException w:name="Normal" w:uiPriority="0" w:qFormat="1"/>
+    <w:lsdException w:name="heading 1" w:uiPriority="9" w:qFormat="1"/>
+    <w:lsdException w:name="heading 2" w:semiHidden="1" w:uiPriority="9" w:unhideWhenUsed="1" w:qFormat="1"/>
+    <w:lsdException w:name="heading 3" w:semiHidden="1" w:uiPriority="9" w:unhideWhenUsed="1" w:qFormat="1"/>
+    <w:lsdException w:name="heading 4" w:semiHidden="1" w:uiPriority="9" w:unhideWhenUsed="1" w:qFormat="1"/>
+    <w:lsdException w:name="heading 5" w:semiHidden="1" w:uiPriority="9" w:unhideWhenUsed="1" w:qFormat="1"/>
+    <w:lsdException w:name="heading 6" w:semiHidden="1" w:uiPriority="9" w:unhideWhenUsed="1" w:qFormat="1"/>
+    <w:lsdException w:name="heading 7" w:semiHidden="1" w:uiPriority="9" w:unhideWhenUsed="1" w:qFormat="1"/>
+    <w:lsdException w:name="heading 8" w:semiHidden="1" w:uiPriority="9" w:unhideWhenUsed="1" w:qFormat="1"/>
+    <w:lsdException w:name="heading 9" w:semiHidden="1" w:uiPriority="9" w:unhideWhenUsed="1" w:qFormat="1"/>
+    <w:lsdException w:name="index 1" w:semiHidden="1" w:unhideWhenUsed="1"/>
+    <w:lsdException w:name="index 2" w:semiHidden="1" w:unhideWhenUsed="1"/>
+    <w:lsdException w:name="index 3" w:semiHidden="1" w:unhideWhenUsed="1"/>
+    <w:lsdException w:name="index 4" w:semiHidden="1" w:unhideWhenUsed="1"/>
+    <w:lsdException w:name="index 5" w:semiHidden="1" w:unhideWhenUsed="1"/>
+    <w:lsdException w:name="index 6" w:semiHidden="1" w:unhideWhenUsed="1"/>
+    <w:lsdException w:name="index 7" w:semiHidden="1" w:unhideWhenUsed="1"/>
+    <w:lsdException w:name="index 8" w:semiHidden="1" w:unhideWhenUsed="1"/>
+    <w:lsdException w:name="index 9" w:semiHidden="1" w:unhideWhenUsed="1"/>
+    <w:lsdException w:name="toc 1" w:semiHidden="1" w:uiPriority="39" w:unhideWhenUsed="1"/>
+    <w:lsdException w:name="toc 2" w:semiHidden="1" w:uiPriority="39" w:unhideWhenUsed="1"/>
+    <w:lsdException w:name="toc 3" w:semiHidden="1" w:uiPriority="39" w:unhideWhenUsed="1"/>
+    <w:lsdException w:name="toc 4" w:semiHidden="1" w:uiPriority="39" w:unhideWhenUsed="1"/>
+    <w:lsdException w:name="toc 5" w:semiHidden="1" w:uiPriority="39" w:unhideWhenUsed="1"/>
+    <w:lsdException w:name="toc 6" w:semiHidden="1" w:uiPriority="39" w:unhideWhenUsed="1"/>
+    <w:lsdException w:name="toc 7" w:semiHidden="1" w:uiPriority="39" w:unhideWhenUsed="1"/>
+    <w:lsdException w:name="toc 8" w:semiHidden="1" w:uiPriority="39" w:unhideWhenUsed="1"/>
+    <w:lsdException w:name="toc 9" w:semiHidden="1" w:uiPriority="39" w:unhideWhenUsed="1"/>
+    <w:lsdException w:name="Normal Indent" w:semiHidden="1" w:unhideWhenUsed="1"/>
+    <w:lsdException w:name="footnote text" w:semiHidden="1" w:unhideWhenUsed="1"/>
+    <w:lsdException w:name="annotation text" w:semiHidden="1" w:unhideWhenUsed="1"/>
+    <w:lsdException w:name="header" w:semiHidden="1" w:unhideWhenUsed="1"/>
+    <w:lsdException w:name="footer" w:semiHidden="1" w:unhideWhenUsed="1"/>
+    <w:lsdException w:name="index heading" w:semiHidden="1" w:unhideWhenUsed="1"/>
+    <w:lsdException w:name="caption" w:semiHidden="1" w:uiPriority="35" w:unhideWhenUsed="1" w:qFormat="1"/>
+    <w:lsdException w:name="table of figures" w:semiHidden="1" w:unhideWhenUsed="1"/>
+    <w:lsdException w:name="envelope address" w:semiHidden="1" w:unhideWhenUsed="1"/>
+    <w:lsdException w:name="envelope return" w:semiHidden="1" w:unhideWhenUsed="1"/>
+    <w:lsdException w:name="footnote reference" w:semiHidden="1" w:unhideWhenUsed="1"/>
+    <w:lsdException w:name="annotation reference" w:semiHidden="1" w:unhideWhenUsed="1"/>
+    <w:lsdException w:name="line number" w:semiHidden="1" w:unhideWhenUsed="1"/>
+    <w:lsdException w:name="page number" w:semiHidden="1" w:unhideWhenUsed="1"/>
+    <w:lsdException w:name="endnote reference" w:semiHidden="1" w:unhideWhenUsed="1"/>
+    <w:lsdException w:name="endnote text" w:semiHidden="1" w:unhideWhenUsed="1"/>
+    <w:lsdException w:name="table of authorities" w:semiHidden="1" w:unhideWhenUsed="1"/>
+    <w:lsdException w:name="macro" w:semiHidden="1" w:unhideWhenUsed="1"/>
+    <w:lsdException w:name="toa heading" w:semiHidden="1" w:unhideWhenUsed="1"/>
+    <w:lsdException w:name="List" w:semiHidden="1" w:unhideWhenUsed="1"/>
+    <w:lsdException w:name="List Bullet" w:semiHidden="1" w:unhideWhenUsed="1"/>
+    <w:lsdException w:name="List Number" w:semiHidden="1" w:unhideWhenUsed="1"/>
+    <w:lsdException w:name="List 2" w:semiHidden="1" w:unhideWhenUsed="1"/>
+    <w:lsdException w:name="List 3" w:semiHidden="1" w:unhideWhenUsed="1"/>
+    <w:lsdException w:name="List 4" w:semiHidden="1" w:unhideWhenUsed="1"/>
+    <w:lsdException w:name="List 5" w:semiHidden="1" w:unhideWhenUsed="1"/>
+    <w:lsdException w:name="List Bullet 2" w:semiHidden="1" w:unhideWhenUsed="1"/>
+    <w:lsdException w:name="List Bullet 3" w:semiHidden="1" w:unhideWhenUsed="1"/>
+    <w:lsdException w:name="List Bullet 4" w:semiHidden="1" w:unhideWhenUsed="1"/>
+    <w:lsdException w:name="List Bullet 5" w:semiHidden="1" w:unhideWhenUsed="1"/>
+    <w:lsdException w:name="List Number 2" w:semiHidden="1" w:unhideWhenUsed="1"/>
+    <w:lsdException w:name="List Number 3" w:semiHidden="1" w:unhideWhenUsed="1"/>
+    <w:lsdException w:name="List Number 4" w:semiHidden="1" w:unhideWhenUsed="1"/>
+    <w:lsdException w:name="List Number 5" w:semiHidden="1" w:unhideWhenUsed="1"/>
+    <w:lsdException w:name="Title" w:uiPriority="10" w:qFormat="1"/>
+    <w:lsdException w:name="Closing" w:semiHidden="1" w:unhideWhenUsed="1"/>
+    <w:lsdException w:name="Signature" w:semiHidden="1" w:unhideWhenUsed="1"/>
+    <w:lsdException w:name="Default Paragraph Font" w:semiHidden="1" w:uiPriority="1" w:unhideWhenUsed="1"/>
+    <w:lsdException w:name="Body Text" w:semiHidden="1" w:unhideWhenUsed="1"/>
+    <w:lsdException w:name="Body Text Indent" w:semiHidden="1" w:unhideWhenUsed="1"/>
+    <w:lsdException w:name="List Continue" w:semiHidden="1" w:unhideWhenUsed="1"/>
+    <w:lsdException w:name="List Continue 2" w:semiHidden="1" w:unhideWhenUsed="1"/>
+    <w:lsdException w:name="List Continue 3" w:semiHidden="1" w:unhideWhenUsed="1"/>
+    <w:lsdException w:name="List Continue 4" w:semiHidden="1" w:unhideWhenUsed="1"/>
+    <w:lsdException w:name="List Continue 5" w:semiHidden="1" w:unhideWhenUsed="1"/>
+    <w:lsdException w:name="Message Header" w:semiHidden="1" w:unhideWhenUsed="1"/>
+    <w:lsdException w:name="Subtitle" w:uiPriority="11" w:qFormat="1"/>
+    <w:lsdException w:name="Salutation" w:semiHidden="1" w:unhideWhenUsed="1"/>
+    <w:lsdException w:name="Date" w:semiHidden="1" w:unhideWhenUsed="1"/>
+    <w:lsdException w:name="Body Text First Indent" w:semiHidden="1" w:unhideWhenUsed="1"/>
+    <w:lsdException w:name="Body Text First Indent 2" w:semiHidden="1" w:unhideWhenUsed="1"/>
+    <w:lsdException w:name="Note Heading" w:semiHidden="1" w:unhideWhenUsed="1"/>
+    <w:lsdException w:name="Body Text 2" w:semiHidden="1" w:unhideWhenUsed="1"/>
+    <w:lsdException w:name="Body Text 3" w:semiHidden="1" w:unhideWhenUsed="1"/>
+    <w:lsdException w:name="Body Text Indent 2" w:semiHidden="1" w:unhideWhenUsed="1"/>
+    <w:lsdException w:name="Body Text Indent 3" w:semiHidden="1" w:unhideWhenUsed="1"/>
+    <w:lsdException w:name="Block Text" w:semiHidden="1" w:unhideWhenUsed="1"/>
+    <w:lsdException w:name="Hyperlink" w:semiHidden="1" w:unhideWhenUsed="1"/>
+    <w:lsdException w:name="FollowedHyperlink" w:semiHidden="1" w:unhideWhenUsed="1"/>
+    <w:lsdException w:name="Strong" w:uiPriority="22" w:qFormat="1"/>
+    <w:lsdException w:name="Emphasis" w:uiPriority="20" w:qFormat="1"/>
+    <w:lsdException w:name="Document Map" w:semiHidden="1" w:unhideWhenUsed="1"/>
+    <w:lsdException w:name="Plain Text" w:semiHidden="1" w:unhideWhenUsed="1"/>
+    <w:lsdException w:name="E-mail Signature" w:semiHidden="1" w:unhideWhenUsed="1"/>
+    <w:lsdException w:name="HTML Top of Form" w:semiHidden="1" w:unhideWhenUsed="1"/>
+    <w:lsdException w:name="HTML Bottom of Form" w:semiHidden="1" w:unhideWhenUsed="1"/>
+    <w:lsdException w:name="Normal (Web)" w:semiHidden="1" w:unhideWhenUsed="1"/>
+    <w:lsdException w:name="HTML Acronym" w:semiHidden="1" w:unhideWhenUsed="1"/>
+    <w:lsdException w:name="HTML Address" w:semiHidden="1" w:unhideWhenUsed="1"/>
+    <w:lsdException w:name="HTML Cite" w:semiHidden="1" w:unhideWhenUsed="1"/>
+    <w:lsdException w:name="HTML Code" w:semiHidden="1" w:unhideWhenUsed="1"/>
+    <w:lsdException w:name="HTML Definition" w:semiHidden="1" w:unhideWhenUsed="1"/>
+    <w:lsdException w:name="HTML Keyboard" w:semiHidden="1" w:unhideWhenUsed="1"/>
+    <w:lsdException w:name="HTML Preformatted" w:semiHidden="1" w:unhideWhenUsed="1"/>
+    <w:lsdException w:name="HTML Sample" w:semiHidden="1" w:unhideWhenUsed="1"/>
+    <w:lsdException w:name="HTML Typewriter" w:semiHidden="1" w:unhideWhenUsed="1"/>
+    <w:lsdException w:name="HTML Variable" w:semiHidden="1" w:unhideWhenUsed="1"/>
+    <w:lsdException w:name="Normal Table" w:semiHidden="1" w:unhideWhenUsed="1"/>
+    <w:lsdException w:name="annotation subject" w:semiHidden="1" w:unhideWhenUsed="1"/>
+    <w:lsdException w:name="No List" w:semiHidden="1" w:unhideWhenUsed="1"/>
+    <w:lsdException w:name="Outline List 1" w:semiHidden="1" w:unhideWhenUsed="1"/>
+    <w:lsdException w:name="Outline List 2" w:semiHidden="1" w:unhideWhenUsed="1"/>
+    <w:lsdException w:name="Outline List 3" w:semiHidden="1" w:unhideWhenUsed="1"/>
+    <w:lsdException w:name="Table Simple 1" w:semiHidden="1" w:unhideWhenUsed="1"/>
+    <w:lsdException w:name="Table Simple 2" w:semiHidden="1" w:unhideWhenUsed="1"/>
+    <w:lsdException w:name="Table Simple 3" w:semiHidden="1" w:unhideWhenUsed="1"/>
+    <w:lsdException w:name="Table Classic 1" w:semiHidden="1" w:unhideWhenUsed="1"/>
+    <w:lsdException w:name="Table Classic 2" w:semiHidden="1" w:unhideWhenUsed="1"/>
+    <w:lsdException w:name="Table Classic 3" w:semiHidden="1" w:unhideWhenUsed="1"/>
+    <w:lsdException w:name="Table Classic 4" w:semiHidden="1" w:unhideWhenUsed="1"/>
+    <w:lsdException w:name="Table Colorful 1" w:semiHidden="1" w:unhideWhenUsed="1"/>
+    <w:lsdException w:name="Table Colorful 2" w:semiHidden="1" w:unhideWhenUsed="1"/>
+    <w:lsdException w:name="Table Colorful 3" w:semiHidden="1" w:unhideWhenUsed="1"/>
+    <w:lsdException w:name="Table Columns 1" w:semiHidden="1" w:unhideWhenUsed="1"/>
+    <w:lsdException w:name="Table Columns 2" w:semiHidden="1" w:unhideWhenUsed="1"/>
+    <w:lsdException w:name="Table Columns 3" w:semiHidden="1" w:unhideWhenUsed="1"/>
+    <w:lsdException w:name="Table Columns 4" w:semiHidden="1" w:unhideWhenUsed="1"/>
+    <w:lsdException w:name="Table Columns 5" w:semiHidden="1" w:unhideWhenUsed="1"/>
+    <w:lsdException w:name="Table Grid 1" w:semiHidden="1" w:unhideWhenUsed="1"/>
+    <w:lsdException w:name="Table Grid 2" w:semiHidden="1" w:unhideWhenUsed="1"/>
+    <w:lsdException w:name="Table Grid 3" w:semiHidden="1" w:unhideWhenUsed="1"/>
+    <w:lsdException w:name="Table Grid 4" w:semiHidden="1" w:unhideWhenUsed="1"/>
+    <w:lsdException w:name="Table Grid 5" w:semiHidden="1" w:unhideWhenUsed="1"/>
+    <w:lsdException w:name="Table Grid 6" w:semiHidden="1" w:unhideWhenUsed="1"/>
+    <w:lsdException w:name="Table Grid 7" w:semiHidden="1" w:unhideWhenUsed="1"/>
+    <w:lsdException w:name="Table Grid 8" w:semiHidden="1" w:unhideWhenUsed="1"/>
+    <w:lsdException w:name="Table List 1" w:semiHidden="1" w:unhideWhenUsed="1"/>
+    <w:lsdException w:name="Table List 2" w:semiHidden="1" w:unhideWhenUsed="1"/>
+    <w:lsdException w:name="Table List 3" w:semiHidden="1" w:unhideWhenUsed="1"/>
+    <w:lsdException w:name="Table List 4" w:semiHidden="1" w:unhideWhenUsed="1"/>
+    <w:lsdException w:name="Table List 5" w:semiHidden="1" w:unhideWhenUsed="1"/>
+    <w:lsdException w:name="Table List 6" w:semiHidden="1" w:unhideWhenUsed="1"/>
+    <w:lsdException w:name="Table List 7" w:semiHidden="1" w:unhideWhenUsed="1"/>
+    <w:lsdException w:name="Table List 8" w:semiHidden="1" w:unhideWhenUsed="1"/>
+    <w:lsdException w:name="Table 3D effects 1" w:semiHidden="1" w:unhideWhenUsed="1"/>
+    <w:lsdException w:name="Table 3D effects 2" w:semiHidden="1" w:unhideWhenUsed="1"/>
+    <w:lsdException w:name="Table 3D effects 3" w:semiHidden="1" w:unhideWhenUsed="1"/>
+    <w:lsdException w:name="Table Contemporary" w:semiHidden="1" w:unhideWhenUsed="1"/>
+    <w:lsdException w:name="Table Elegant" w:semiHidden="1" w:unhideWhenUsed="1"/>
+    <w:lsdException w:name="Table Professional" w:semiHidden="1" w:unhideWhenUsed="1"/>
+    <w:lsdException w:name="Table Subtle 1" w:semiHidden="1" w:unhideWhenUsed="1"/>
+    <w:lsdException w:name="Table Subtle 2" w:semiHidden="1" w:unhideWhenUsed="1"/>
+    <w:lsdException w:name="Table Web 1" w:semiHidden="1" w:unhideWhenUsed="1"/>
+    <w:lsdException w:name="Table Web 2" w:semiHidden="1" w:unhideWhenUsed="1"/>
+    <w:lsdException w:name="Table Web 3" w:semiHidden="1" w:unhideWhenUsed="1"/>
+    <w:lsdException w:name="Balloon Text" w:semiHidden="1" w:unhideWhenUsed="1"/>
+    <w:lsdException w:name="Table Grid" w:uiPriority="39"/>
+    <w:lsdException w:name="Table Theme" w:semiHidden="1" w:unhideWhenUsed="1"/>
+    <w:lsdException w:name="Placeholder Text" w:semiHidden="1"/>
+    <w:lsdException w:name="No Spacing" w:uiPriority="1" w:qFormat="1"/>
+    <w:lsdException w:name="Light Shading" w:uiPriority="60"/>
+    <w:lsdException w:name="Light List" w:uiPriority="61"/>
+    <w:lsdException w:name="Light Grid" w:uiPriority="62"/>
+    <w:lsdException w:name="Medium Shading 1" w:uiPriority="63"/>
+    <w:lsdException w:name="Medium Shading 2" w:uiPriority="64"/>
+    <w:lsdException w:name="Medium List 1" w:uiPriority="65"/>
+    <w:lsdException w:name="Medium List 2" w:uiPriority="66"/>
+    <w:lsdException w:name="Medium Grid 1" w:uiPriority="67"/>
+    <w:lsdException w:name="Medium Grid 2" w:uiPriority="68"/>
+    <w:lsdException w:name="Medium Grid 3" w:uiPriority="69"/>
+    <w:lsdException w:name="Dark List" w:uiPriority="70"/>
+    <w:lsdException w:name="Colorful Shading" w:uiPriority="71"/>
+    <w:lsdException w:name="Colorful List" w:uiPriority="72"/>
+    <w:lsdException w:name="Colorful Grid" w:uiPriority="73"/>
+    <w:lsdException w:name="Light Shading Accent 1" w:uiPriority="60"/>
+    <w:lsdException w:name="Light List Accent 1" w:uiPriority="61"/>
+    <w:lsdException w:name="Light Grid Accent 1" w:uiPriority="62"/>
+    <w:lsdException w:name="Medium Shading 1 Accent 1" w:uiPriority="63"/>
+    <w:lsdException w:name="Medium Shading 2 Accent 1" w:uiPriority="64"/>
+    <w:lsdException w:name="Medium List 1 Accent 1" w:uiPriority="65"/>
+    <w:lsdException w:name="Revision" w:semiHidden="1"/>
+    <w:lsdException w:name="List Paragraph" w:uiPriority="34" w:qFormat="1"/>
+    <w:lsdException w:name="Quote" w:uiPriority="29" w:qFormat="1"/>
+    <w:lsdException w:name="Intense Quote" w:uiPriority="30" w:qFormat="1"/>
+    <w:lsdException w:name="Medium List 2 Accent 1" w:uiPriority="66"/>
+    <w:lsdException w:name="Medium Grid 1 Accent 1" w:uiPriority="67"/>
+    <w:lsdException w:name="Medium Grid 2 Accent 1" w:uiPriority="68"/>
+    <w:lsdException w:name="Medium Grid 3 Accent 1" w:uiPriority="69"/>
+    <w:lsdException w:name="Dark List Accent 1" w:uiPriority="70"/>
+    <w:lsdException w:name="Colorful Shading Accent 1" w:uiPriority="71"/>
+    <w:lsdException w:name="Colorful List Accent 1" w:uiPriority="72"/>
+    <w:lsdException w:name="Colorful Grid Accent 1" w:uiPriority="73"/>
+    <w:lsdException w:name="Light Shading Accent 2" w:uiPriority="60"/>
+    <w:lsdException w:name="Light List Accent 2" w:uiPriority="61"/>
+    <w:lsdException w:name="Light Grid Accent 2" w:uiPriority="62"/>
+    <w:lsdException w:name="Medium Shading 1 Accent 2" w:uiPriority="63"/>
+    <w:lsdException w:name="Medium Shading 2 Accent 2" w:uiPriority="64"/>
+    <w:lsdException w:name="Medium List 1 Accent 2" w:uiPriority="65"/>
+    <w:lsdException w:name="Medium List 2 Accent 2" w:uiPriority="66"/>
+    <w:lsdException w:name="Medium Grid 1 Accent 2" w:uiPriority="67"/>
+    <w:lsdException w:name="Medium Grid 2 Accent 2" w:uiPriority="68"/>
+    <w:lsdException w:name="Medium Grid 3 Accent 2" w:uiPriority="69"/>
+    <w:lsdException w:name="Dark List Accent 2" w:uiPriority="70"/>
+    <w:lsdException w:name="Colorful Shading Accent 2" w:uiPriority="71"/>
+    <w:lsdException w:name="Colorful List Accent 2" w:uiPriority="72"/>
+    <w:lsdException w:name="Colorful Grid Accent 2" w:uiPriority="73"/>
+    <w:lsdException w:name="Light Shading Accent 3" w:uiPriority="60"/>
+    <w:lsdException w:name="Light List Accent 3" w:uiPriority="61"/>
+    <w:lsdException w:name="Light Grid Accent 3" w:uiPriority="62"/>
+    <w:lsdException w:name="Medium Shading 1 Accent 3" w:uiPriority="63"/>
+    <w:lsdException w:name="Medium Shading 2 Accent 3" w:uiPriority="64"/>
+    <w:lsdException w:name="Medium List 1 Accent 3" w:uiPriority="65"/>
+    <w:lsdException w:name="Medium List 2 Accent 3" w:uiPriority="66"/>
+    <w:lsdException w:name="Medium Grid 1 Accent 3" w:uiPriority="67"/>
+    <w:lsdException w:name="Medium Grid 2 Accent 3" w:uiPriority="68"/>
+    <w:lsdException w:name="Medium Grid 3 Accent 3" w:uiPriority="69"/>
+    <w:lsdException w:name="Dark List Accent 3" w:uiPriority="70"/>
+    <w:lsdException w:name="Colorful Shading Accent 3" w:uiPriority="71"/>
+    <w:lsdException w:name="Colorful List Accent 3" w:uiPriority="72"/>
+    <w:lsdException w:name="Colorful Grid Accent 3" w:uiPriority="73"/>
+    <w:lsdException w:name="Light Shading Accent 4" w:uiPriority="60"/>
+    <w:lsdException w:name="Light List Accent 4" w:uiPriority="61"/>
+    <w:lsdException w:name="Light Grid Accent 4" w:uiPriority="62"/>
+    <w:lsdException w:name="Medium Shading 1 Accent 4" w:uiPriority="63"/>
+    <w:lsdException w:name="Medium Shading 2 Accent 4" w:uiPriority="64"/>
+    <w:lsdException w:name="Medium List 1 Accent 4" w:uiPriority="65"/>
+    <w:lsdException w:name="Medium List 2 Accent 4" w:uiPriority="66"/>
+    <w:lsdException w:name="Medium Grid 1 Accent 4" w:uiPriority="67"/>
+    <w:lsdException w:name="Medium Grid 2 Accent 4" w:uiPriority="68"/>
+    <w:lsdException w:name="Medium Grid 3 Accent 4" w:uiPriority="69"/>
+    <w:lsdException w:name="Dark List Accent 4" w:uiPriority="70"/>
+    <w:lsdException w:name="Colorful Shading Accent 4" w:uiPriority="71"/>
+    <w:lsdException w:name="Colorful List Accent 4" w:uiPriority="72"/>
+    <w:lsdException w:name="Colorful Grid Accent 4" w:uiPriority="73"/>
+    <w:lsdException w:name="Light Shading Accent 5" w:uiPriority="60"/>
+    <w:lsdException w:name="Light List Accent 5" w:uiPriority="61"/>
+    <w:lsdException w:name="Light Grid Accent 5" w:uiPriority="62"/>
+    <w:lsdException w:name="Medium Shading 1 Accent 5" w:uiPriority="63"/>
+    <w:lsdException w:name="Medium Shading 2 Accent 5" w:uiPriority="64"/>
+    <w:lsdException w:name="Medium List 1 Accent 5" w:uiPriority="65"/>
+    <w:lsdException w:name="Medium List 2 Accent 5" w:uiPriority="66"/>
+    <w:lsdException w:name="Medium Grid 1 Accent 5" w:uiPriority="67"/>
+    <w:lsdException w:name="Medium Grid 2 Accent 5" w:uiPriority="68"/>
+    <w:lsdException w:name="Medium Grid 3 Accent 5" w:uiPriority="69"/>
+    <w:lsdException w:name="Dark List Accent 5" w:uiPriority="70"/>
+    <w:lsdException w:name="Colorful Shading Accent 5" w:uiPriority="71"/>
+    <w:lsdException w:name="Colorful List Accent 5" w:uiPriority="72"/>
+    <w:lsdException w:name="Colorful Grid Accent 5" w:uiPriority="73"/>
+    <w:lsdException w:name="Light Shading Accent 6" w:uiPriority="60"/>
+    <w:lsdException w:name="Light List Accent 6" w:uiPriority="61"/>
+    <w:lsdException w:name="Light Grid Accent 6" w:uiPriority="62"/>
+    <w:lsdException w:name="Medium Shading 1 Accent 6" w:uiPriority="63"/>
+    <w:lsdException w:name="Medium Shading 2 Accent 6" w:uiPriority="64"/>
+    <w:lsdException w:name="Medium List 1 Accent 6" w:uiPriority="65"/>
+    <w:lsdException w:name="Medium List 2 Accent 6" w:uiPriority="66"/>
+    <w:lsdException w:name="Medium Grid 1 Accent 6" w:uiPriority="67"/>
+    <w:lsdException w:name="Medium Grid 2 Accent 6" w:uiPriority="68"/>
+    <w:lsdException w:name="Medium Grid 3 Accent 6" w:uiPriority="69"/>
+    <w:lsdException w:name="Dark List Accent 6" w:uiPriority="70"/>
+    <w:lsdException w:name="Colorful Shading Accent 6" w:uiPriority="71"/>
+    <w:lsdException w:name="Colorful List Accent 6" w:uiPriority="72"/>
+    <w:lsdException w:name="Colorful Grid Accent 6" w:uiPriority="73"/>
+    <w:lsdException w:name="Subtle Emphasis" w:uiPriority="19" w:qFormat="1"/>
+    <w:lsdException w:name="Intense Emphasis" w:uiPriority="21" w:qFormat="1"/>
+    <w:lsdException w:name="Subtle Reference" w:uiPriority="31" w:qFormat="1"/>
+    <w:lsdException w:name="Intense Reference" w:uiPriority="32" w:qFormat="1"/>
+    <w:lsdException w:name="Book Title" w:uiPriority="33" w:qFormat="1"/>
+    <w:lsdException w:name="Bibliography" w:semiHidden="1" w:uiPriority="37" w:unhideWhenUsed="1"/>
+    <w:lsdException w:name="TOC Heading" w:semiHidden="1" w:uiPriority="39" w:unhideWhenUsed="1" w:qFormat="1"/>
+    <w:lsdException w:name="Plain Table 1" w:uiPriority="41"/>
+    <w:lsdException w:name="Plain Table 2" w:uiPriority="42"/>
+    <w:lsdException w:name="Plain Table 3" w:uiPriority="43"/>
+    <w:lsdException w:name="Plain Table 4" w:uiPriority="44"/>
+    <w:lsdException w:name="Plain Table 5" w:uiPriority="45"/>
+    <w:lsdException w:name="Grid Table Light" w:uiPriority="40"/>
+    <w:lsdException w:name="Grid Table 1 Light" w:uiPriority="46"/>
+    <w:lsdException w:name="Grid Table 2" w:uiPriority="47"/>
+    <w:lsdException w:name="Grid Table 3" w:uiPriority="48"/>
+    <w:lsdException w:name="Grid Table 4" w:uiPriority="49"/>
+    <w:lsdException w:name="Grid Table 5 Dark" w:uiPriority="50"/>
+    <w:lsdException w:name="Grid Table 6 Colorful" w:uiPriority="51"/>
+    <w:lsdException w:name="Grid Table 7 Colorful" w:uiPriority="52"/>
+    <w:lsdException w:name="Grid Table 1 Light Accent 1" w:uiPriority="46"/>
+    <w:lsdException w:name="Grid Table 2 Accent 1" w:uiPriority="47"/>
+    <w:lsdException w:name="Grid Table 3 Accent 1" w:uiPriority="48"/>
+    <w:lsdException w:name="Grid Table 4 Accent 1" w:uiPriority="49"/>
+    <w:lsdException w:name="Grid Table 5 Dark Accent 1" w:uiPriority="50"/>
+    <w:lsdException w:name="Grid Table 6 Colorful Accent 1" w:uiPriority="51"/>
+    <w:lsdException w:name="Grid Table 7 Colorful Accent 1" w:uiPriority="52"/>
+    <w:lsdException w:name="Grid Table 1 Light Accent 2" w:uiPriority="46"/>
+    <w:lsdException w:name="Grid Table 2 Accent 2" w:uiPriority="47"/>
+    <w:lsdException w:name="Grid Table 3 Accent 2" w:uiPriority="48"/>
+    <w:lsdException w:name="Grid Table 4 Accent 2" w:uiPriority="49"/>
+    <w:lsdException w:name="Grid Table 5 Dark Accent 2" w:uiPriority="50"/>
+    <w:lsdException w:name="Grid Table 6 Colorful Accent 2" w:uiPriority="51"/>
+    <w:lsdException w:name="Grid Table 7 Colorful Accent 2" w:uiPriority="52"/>
+    <w:lsdException w:name="Grid Table 1 Light Accent 3" w:uiPriority="46"/>
+    <w:lsdException w:name="Grid Table 2 Accent 3" w:uiPriority="47"/>
+    <w:lsdException w:name="Grid Table 3 Accent 3" w:uiPriority="48"/>
+    <w:lsdException w:name="Grid Table 4 Accent 3" w:uiPriority="49"/>
+    <w:lsdException w:name="Grid Table 5 Dark Accent 3" w:uiPriority="50"/>
+    <w:lsdException w:name="Grid Table 6 Colorful Accent 3" w:uiPriority="51"/>
+    <w:lsdException w:name="Grid Table 7 Colorful Accent 3" w:uiPriority="52"/>
+    <w:lsdException w:name="Grid Table 1 Light Accent 4" w:uiPriority="46"/>
+    <w:lsdException w:name="Grid Table 2 Accent 4" w:uiPriority="47"/>
+    <w:lsdException w:name="Grid Table 3 Accent 4" w:uiPriority="48"/>
+    <w:lsdException w:name="Grid Table 4 Accent 4" w:uiPriority="49"/>
+    <w:lsdException w:name="Grid Table 5 Dark Accent 4" w:uiPriority="50"/>
+    <w:lsdException w:name="Grid Table 6 Colorful Accent 4" w:uiPriority="51"/>
+    <w:lsdException w:name="Grid Table 7 Colorful Accent 4" w:uiPriority="52"/>
+    <w:lsdException w:name="Grid Table 1 Light Accent 5" w:uiPriority="46"/>
+    <w:lsdException w:name="Grid Table 2 Accent 5" w:uiPriority="47"/>
+    <w:lsdException w:name="Grid Table 3 Accent 5" w:uiPriority="48"/>
+    <w:lsdException w:name="Grid Table 4 Accent 5" w:uiPriority="49"/>
+    <w:lsdException w:name="Grid Table 5 Dark Accent 5" w:uiPriority="50"/>
+    <w:lsdException w:name="Grid Table 6 Colorful Accent 5" w:uiPriority="51"/>
+    <w:lsdException w:name="Grid Table 7 Colorful Accent 5" w:uiPriority="52"/>
+    <w:lsdException w:name="Grid Table 1 Light Accent 6" w:uiPriority="46"/>
+    <w:lsdException w:name="Grid Table 2 Accent 6" w:uiPriority="47"/>
+    <w:lsdException w:name="Grid Table 3 Accent 6" w:uiPriority="48"/>
+    <w:lsdException w:name="Grid Table 4 Accent 6" w:uiPriority="49"/>
+    <w:lsdException w:name="Grid Table 5 Dark Accent 6" w:uiPriority="50"/>
+    <w:lsdException w:name="Grid Table 6 Colorful Accent 6" w:uiPriority="51"/>
+    <w:lsdException w:name="Grid Table 7 Colorful Accent 6" w:uiPriority="52"/>
+    <w:lsdException w:name="List Table 1 Light" w:uiPriority="46"/>
+    <w:lsdException w:name="List Table 2" w:uiPriority="47"/>
+    <w:lsdException w:name="List Table 3" w:uiPriority="48"/>
+    <w:lsdException w:name="List Table 4" w:uiPriority="49"/>
+    <w:lsdException w:name="List Table 5 Dark" w:uiPriority="50"/>
+    <w:lsdException w:name="List Table 6 Colorful" w:uiPriority="51"/>
+    <w:lsdException w:name="List Table 7 Colorful" w:uiPriority="52"/>
+    <w:lsdException w:name="List Table 1 Light Accent 1" w:uiPriority="46"/>
+    <w:lsdException w:name="List Table 2 Accent 1" w:uiPriority="47"/>
+    <w:lsdException w:name="List Table 3 Accent 1" w:uiPriority="48"/>
+    <w:lsdException w:name="List Table 4 Accent 1" w:uiPriority="49"/>
+    <w:lsdException w:name="List Table 5 Dark Accent 1" w:uiPriority="50"/>
+    <w:lsdException w:name="List Table 6 Colorful Accent 1" w:uiPriority="51"/>
+    <w:lsdException w:name="List Table 7 Colorful Accent 1" w:uiPriority="52"/>
+    <w:lsdException w:name="List Table 1 Light Accent 2" w:uiPriority="46"/>
+    <w:lsdException w:name="List Table 2 Accent 2" w:uiPriority="47"/>
+    <w:lsdException w:name="List Table 3 Accent 2" w:uiPriority="48"/>
+    <w:lsdException w:name="List Table 4 Accent 2" w:uiPriority="49"/>
+    <w:lsdException w:name="List Table 5 Dark Accent 2" w:uiPriority="50"/>
+    <w:lsdException w:name="List Table 6 Colorful Accent 2" w:uiPriority="51"/>
+    <w:lsdException w:name="List Table 7 Colorful Accent 2" w:uiPriority="52"/>
+    <w:lsdException w:name="List Table 1 Light Accent 3" w:uiPriority="46"/>
+    <w:lsdException w:name="List Table 2 Accent 3" w:uiPriority="47"/>
+    <w:lsdException w:name="List Table 3 Accent 3" w:uiPriority="48"/>
+    <w:lsdException w:name="List Table 4 Accent 3" w:uiPriority="49"/>
+    <w:lsdException w:name="List Table 5 Dark Accent 3" w:uiPriority="50"/>
+    <w:lsdException w:name="List Table 6 Colorful Accent 3" w:uiPriority="51"/>
+    <w:lsdException w:name="List Table 7 Colorful Accent 3" w:uiPriority="52"/>
+    <w:lsdException w:name="List Table 1 Light Accent 4" w:uiPriority="46"/>
+    <w:lsdException w:name="List Table 2 Accent 4" w:uiPriority="47"/>
+    <w:lsdException w:name="List Table 3 Accent 4" w:uiPriority="48"/>
+    <w:lsdException w:name="List Table 4 Accent 4" w:uiPriority="49"/>
+    <w:lsdException w:name="List Table 5 Dark Accent 4" w:uiPriority="50"/>
+    <w:lsdException w:name="List Table 6 Colorful Accent 4" w:uiPriority="51"/>
+    <w:lsdException w:name="List Table 7 Colorful Accent 4" w:uiPriority="52"/>
+    <w:lsdException w:name="List Table 1 Light Accent 5" w:uiPriority="46"/>
+    <w:lsdException w:name="List Table 2 Accent 5" w:uiPriority="47"/>
+    <w:lsdException w:name="List Table 3 Accent 5" w:uiPriority="48"/>
+    <w:lsdException w:name="List Table 4 Accent 5" w:uiPriority="49"/>
+    <w:lsdException w:name="List Table 5 Dark Accent 5" w:uiPriority="50"/>
+    <w:lsdException w:name="List Table 6 Colorful Accent 5" w:uiPriority="51"/>
+    <w:lsdException w:name="List Table 7 Colorful Accent 5" w:uiPriority="52"/>
+    <w:lsdException w:name="List Table 1 Light Accent 6" w:uiPriority="46"/>
+    <w:lsdException w:name="List Table 2 Accent 6" w:uiPriority="47"/>
+    <w:lsdException w:name="List Table 3 Accent 6" w:uiPriority="48"/>
+    <w:lsdException w:name="List Table 4 Accent 6" w:uiPriority="49"/>
+    <w:lsdException w:name="List Table 5 Dark Accent 6" w:uiPriority="50"/>
+    <w:lsdException w:name="List Table 6 Colorful Accent 6" w:uiPriority="51"/>
+    <w:lsdException w:name="List Table 7 Colorful Accent 6" w:uiPriority="52"/>
   </w:latentStyles>
   <w:style w:type="paragraph" w:default="1" w:styleId="Normal">
     <w:name w:val="Normal"/>
@@ -7579,7 +8115,6 @@
       <w:spacing w:after="0" w:line="240" w:lineRule="auto"/>
     </w:pPr>
     <w:tblPr>
-      <w:tblInd w:w="0" w:type="dxa"/>
       <w:tblBorders>
         <w:top w:val="single" w:sz="4" w:space="0" w:color="auto"/>
         <w:left w:val="single" w:sz="4" w:space="0" w:color="auto"/>
@@ -7588,248 +8123,6 @@
         <w:insideH w:val="single" w:sz="4" w:space="0" w:color="auto"/>
         <w:insideV w:val="single" w:sz="4" w:space="0" w:color="auto"/>
       </w:tblBorders>
-      <w:tblCellMar>
-        <w:top w:w="0" w:type="dxa"/>
-        <w:left w:w="108" w:type="dxa"/>
-        <w:bottom w:w="0" w:type="dxa"/>
-        <w:right w:w="108" w:type="dxa"/>
-      </w:tblCellMar>
-    </w:tblPr>
-  </w:style>
-  <w:style w:type="paragraph" w:styleId="ListParagraph">
-    <w:name w:val="List Paragraph"/>
-    <w:basedOn w:val="Normal"/>
-    <w:uiPriority w:val="34"/>
-    <w:qFormat/>
-    <w:rsid w:val="006B426A"/>
-    <w:pPr>
-      <w:ind w:left="720"/>
-      <w:contextualSpacing/>
-    </w:pPr>
-  </w:style>
-  <w:style w:type="paragraph" w:styleId="NoSpacing">
-    <w:name w:val="No Spacing"/>
-    <w:uiPriority w:val="1"/>
-    <w:qFormat/>
-    <w:rsid w:val="008411AB"/>
-    <w:pPr>
-      <w:spacing w:after="0" w:line="240" w:lineRule="auto"/>
-    </w:pPr>
-  </w:style>
-</w:styles>
-</file>
-
-<file path=word/stylesWithEffects.xml><?xml version="1.0" encoding="utf-8"?>
-<w:styles xmlns:wpc="http://schemas.microsoft.com/office/word/2010/wordprocessingCanvas" xmlns:mc="http://schemas.openxmlformats.org/markup-compatibility/2006" xmlns:o="urn:schemas-microsoft-com:office:office" xmlns:r="http://schemas.openxmlformats.org/officeDocument/2006/relationships" xmlns:m="http://schemas.openxmlformats.org/officeDocument/2006/math" xmlns:v="urn:schemas-microsoft-com:vml" xmlns:wp14="http://schemas.microsoft.com/office/word/2010/wordprocessingDrawing" xmlns:wp="http://schemas.openxmlformats.org/drawingml/2006/wordprocessingDrawing" xmlns:w10="urn:schemas-microsoft-com:office:word" xmlns:w="http://schemas.openxmlformats.org/wordprocessingml/2006/main" xmlns:w14="http://schemas.microsoft.com/office/word/2010/wordml" xmlns:wpg="http://schemas.microsoft.com/office/word/2010/wordprocessingGroup" xmlns:wpi="http://schemas.microsoft.com/office/word/2010/wordprocessingInk" xmlns:wne="http://schemas.microsoft.com/office/word/2006/wordml" xmlns:wps="http://schemas.microsoft.com/office/word/2010/wordprocessingShape" mc:Ignorable="w14 wp14">
-  <w:docDefaults>
-    <w:rPrDefault>
-      <w:rPr>
-        <w:rFonts w:asciiTheme="minorHAnsi" w:eastAsiaTheme="minorHAnsi" w:hAnsiTheme="minorHAnsi" w:cstheme="minorBidi"/>
-        <w:sz w:val="22"/>
-        <w:szCs w:val="22"/>
-        <w:lang w:val="bg-BG" w:eastAsia="en-US" w:bidi="ar-SA"/>
-      </w:rPr>
-    </w:rPrDefault>
-    <w:pPrDefault>
-      <w:pPr>
-        <w:spacing w:after="160" w:line="259" w:lineRule="auto"/>
-      </w:pPr>
-    </w:pPrDefault>
-  </w:docDefaults>
-  <w:latentStyles w:defLockedState="0" w:defUIPriority="99" w:defSemiHidden="1" w:defUnhideWhenUsed="1" w:defQFormat="0" w:count="267">
-    <w:lsdException w:name="Normal" w:semiHidden="0" w:uiPriority="0" w:unhideWhenUsed="0" w:qFormat="1"/>
-    <w:lsdException w:name="heading 1" w:semiHidden="0" w:uiPriority="9" w:unhideWhenUsed="0" w:qFormat="1"/>
-    <w:lsdException w:name="heading 2" w:uiPriority="9" w:qFormat="1"/>
-    <w:lsdException w:name="heading 3" w:uiPriority="9" w:qFormat="1"/>
-    <w:lsdException w:name="heading 4" w:uiPriority="9" w:qFormat="1"/>
-    <w:lsdException w:name="heading 5" w:uiPriority="9" w:qFormat="1"/>
-    <w:lsdException w:name="heading 6" w:uiPriority="9" w:qFormat="1"/>
-    <w:lsdException w:name="heading 7" w:uiPriority="9" w:qFormat="1"/>
-    <w:lsdException w:name="heading 8" w:uiPriority="9" w:qFormat="1"/>
-    <w:lsdException w:name="heading 9" w:uiPriority="9" w:qFormat="1"/>
-    <w:lsdException w:name="toc 1" w:uiPriority="39"/>
-    <w:lsdException w:name="toc 2" w:uiPriority="39"/>
-    <w:lsdException w:name="toc 3" w:uiPriority="39"/>
-    <w:lsdException w:name="toc 4" w:uiPriority="39"/>
-    <w:lsdException w:name="toc 5" w:uiPriority="39"/>
-    <w:lsdException w:name="toc 6" w:uiPriority="39"/>
-    <w:lsdException w:name="toc 7" w:uiPriority="39"/>
-    <w:lsdException w:name="toc 8" w:uiPriority="39"/>
-    <w:lsdException w:name="toc 9" w:uiPriority="39"/>
-    <w:lsdException w:name="caption" w:uiPriority="35" w:qFormat="1"/>
-    <w:lsdException w:name="Title" w:semiHidden="0" w:uiPriority="10" w:unhideWhenUsed="0" w:qFormat="1"/>
-    <w:lsdException w:name="Default Paragraph Font" w:uiPriority="1"/>
-    <w:lsdException w:name="Subtitle" w:semiHidden="0" w:uiPriority="11" w:unhideWhenUsed="0" w:qFormat="1"/>
-    <w:lsdException w:name="Strong" w:semiHidden="0" w:uiPriority="22" w:unhideWhenUsed="0" w:qFormat="1"/>
-    <w:lsdException w:name="Emphasis" w:semiHidden="0" w:uiPriority="20" w:unhideWhenUsed="0" w:qFormat="1"/>
-    <w:lsdException w:name="Table Grid" w:semiHidden="0" w:uiPriority="39" w:unhideWhenUsed="0"/>
-    <w:lsdException w:name="Placeholder Text" w:unhideWhenUsed="0"/>
-    <w:lsdException w:name="No Spacing" w:semiHidden="0" w:uiPriority="1" w:unhideWhenUsed="0" w:qFormat="1"/>
-    <w:lsdException w:name="Light Shading" w:semiHidden="0" w:uiPriority="60" w:unhideWhenUsed="0"/>
-    <w:lsdException w:name="Light List" w:semiHidden="0" w:uiPriority="61" w:unhideWhenUsed="0"/>
-    <w:lsdException w:name="Light Grid" w:semiHidden="0" w:uiPriority="62" w:unhideWhenUsed="0"/>
-    <w:lsdException w:name="Medium Shading 1" w:semiHidden="0" w:uiPriority="63" w:unhideWhenUsed="0"/>
-    <w:lsdException w:name="Medium Shading 2" w:semiHidden="0" w:uiPriority="64" w:unhideWhenUsed="0"/>
-    <w:lsdException w:name="Medium List 1" w:semiHidden="0" w:uiPriority="65" w:unhideWhenUsed="0"/>
-    <w:lsdException w:name="Medium List 2" w:semiHidden="0" w:uiPriority="66" w:unhideWhenUsed="0"/>
-    <w:lsdException w:name="Medium Grid 1" w:semiHidden="0" w:uiPriority="67" w:unhideWhenUsed="0"/>
-    <w:lsdException w:name="Medium Grid 2" w:semiHidden="0" w:uiPriority="68" w:unhideWhenUsed="0"/>
-    <w:lsdException w:name="Medium Grid 3" w:semiHidden="0" w:uiPriority="69" w:unhideWhenUsed="0"/>
-    <w:lsdException w:name="Dark List" w:semiHidden="0" w:uiPriority="70" w:unhideWhenUsed="0"/>
-    <w:lsdException w:name="Colorful Shading" w:semiHidden="0" w:uiPriority="71" w:unhideWhenUsed="0"/>
-    <w:lsdException w:name="Colorful List" w:semiHidden="0" w:uiPriority="72" w:unhideWhenUsed="0"/>
-    <w:lsdException w:name="Colorful Grid" w:semiHidden="0" w:uiPriority="73" w:unhideWhenUsed="0"/>
-    <w:lsdException w:name="Light Shading Accent 1" w:semiHidden="0" w:uiPriority="60" w:unhideWhenUsed="0"/>
-    <w:lsdException w:name="Light List Accent 1" w:semiHidden="0" w:uiPriority="61" w:unhideWhenUsed="0"/>
-    <w:lsdException w:name="Light Grid Accent 1" w:semiHidden="0" w:uiPriority="62" w:unhideWhenUsed="0"/>
-    <w:lsdException w:name="Medium Shading 1 Accent 1" w:semiHidden="0" w:uiPriority="63" w:unhideWhenUsed="0"/>
-    <w:lsdException w:name="Medium Shading 2 Accent 1" w:semiHidden="0" w:uiPriority="64" w:unhideWhenUsed="0"/>
-    <w:lsdException w:name="Medium List 1 Accent 1" w:semiHidden="0" w:uiPriority="65" w:unhideWhenUsed="0"/>
-    <w:lsdException w:name="Revision" w:unhideWhenUsed="0"/>
-    <w:lsdException w:name="List Paragraph" w:semiHidden="0" w:uiPriority="34" w:unhideWhenUsed="0" w:qFormat="1"/>
-    <w:lsdException w:name="Quote" w:semiHidden="0" w:uiPriority="29" w:unhideWhenUsed="0" w:qFormat="1"/>
-    <w:lsdException w:name="Intense Quote" w:semiHidden="0" w:uiPriority="30" w:unhideWhenUsed="0" w:qFormat="1"/>
-    <w:lsdException w:name="Medium List 2 Accent 1" w:semiHidden="0" w:uiPriority="66" w:unhideWhenUsed="0"/>
-    <w:lsdException w:name="Medium Grid 1 Accent 1" w:semiHidden="0" w:uiPriority="67" w:unhideWhenUsed="0"/>
-    <w:lsdException w:name="Medium Grid 2 Accent 1" w:semiHidden="0" w:uiPriority="68" w:unhideWhenUsed="0"/>
-    <w:lsdException w:name="Medium Grid 3 Accent 1" w:semiHidden="0" w:uiPriority="69" w:unhideWhenUsed="0"/>
-    <w:lsdException w:name="Dark List Accent 1" w:semiHidden="0" w:uiPriority="70" w:unhideWhenUsed="0"/>
-    <w:lsdException w:name="Colorful Shading Accent 1" w:semiHidden="0" w:uiPriority="71" w:unhideWhenUsed="0"/>
-    <w:lsdException w:name="Colorful List Accent 1" w:semiHidden="0" w:uiPriority="72" w:unhideWhenUsed="0"/>
-    <w:lsdException w:name="Colorful Grid Accent 1" w:semiHidden="0" w:uiPriority="73" w:unhideWhenUsed="0"/>
-    <w:lsdException w:name="Light Shading Accent 2" w:semiHidden="0" w:uiPriority="60" w:unhideWhenUsed="0"/>
-    <w:lsdException w:name="Light List Accent 2" w:semiHidden="0" w:uiPriority="61" w:unhideWhenUsed="0"/>
-    <w:lsdException w:name="Light Grid Accent 2" w:semiHidden="0" w:uiPriority="62" w:unhideWhenUsed="0"/>
-    <w:lsdException w:name="Medium Shading 1 Accent 2" w:semiHidden="0" w:uiPriority="63" w:unhideWhenUsed="0"/>
-    <w:lsdException w:name="Medium Shading 2 Accent 2" w:semiHidden="0" w:uiPriority="64" w:unhideWhenUsed="0"/>
-    <w:lsdException w:name="Medium List 1 Accent 2" w:semiHidden="0" w:uiPriority="65" w:unhideWhenUsed="0"/>
-    <w:lsdException w:name="Medium List 2 Accent 2" w:semiHidden="0" w:uiPriority="66" w:unhideWhenUsed="0"/>
-    <w:lsdException w:name="Medium Grid 1 Accent 2" w:semiHidden="0" w:uiPriority="67" w:unhideWhenUsed="0"/>
-    <w:lsdException w:name="Medium Grid 2 Accent 2" w:semiHidden="0" w:uiPriority="68" w:unhideWhenUsed="0"/>
-    <w:lsdException w:name="Medium Grid 3 Accent 2" w:semiHidden="0" w:uiPriority="69" w:unhideWhenUsed="0"/>
-    <w:lsdException w:name="Dark List Accent 2" w:semiHidden="0" w:uiPriority="70" w:unhideWhenUsed="0"/>
-    <w:lsdException w:name="Colorful Shading Accent 2" w:semiHidden="0" w:uiPriority="71" w:unhideWhenUsed="0"/>
-    <w:lsdException w:name="Colorful List Accent 2" w:semiHidden="0" w:uiPriority="72" w:unhideWhenUsed="0"/>
-    <w:lsdException w:name="Colorful Grid Accent 2" w:semiHidden="0" w:uiPriority="73" w:unhideWhenUsed="0"/>
-    <w:lsdException w:name="Light Shading Accent 3" w:semiHidden="0" w:uiPriority="60" w:unhideWhenUsed="0"/>
-    <w:lsdException w:name="Light List Accent 3" w:semiHidden="0" w:uiPriority="61" w:unhideWhenUsed="0"/>
-    <w:lsdException w:name="Light Grid Accent 3" w:semiHidden="0" w:uiPriority="62" w:unhideWhenUsed="0"/>
-    <w:lsdException w:name="Medium Shading 1 Accent 3" w:semiHidden="0" w:uiPriority="63" w:unhideWhenUsed="0"/>
-    <w:lsdException w:name="Medium Shading 2 Accent 3" w:semiHidden="0" w:uiPriority="64" w:unhideWhenUsed="0"/>
-    <w:lsdException w:name="Medium List 1 Accent 3" w:semiHidden="0" w:uiPriority="65" w:unhideWhenUsed="0"/>
-    <w:lsdException w:name="Medium List 2 Accent 3" w:semiHidden="0" w:uiPriority="66" w:unhideWhenUsed="0"/>
-    <w:lsdException w:name="Medium Grid 1 Accent 3" w:semiHidden="0" w:uiPriority="67" w:unhideWhenUsed="0"/>
-    <w:lsdException w:name="Medium Grid 2 Accent 3" w:semiHidden="0" w:uiPriority="68" w:unhideWhenUsed="0"/>
-    <w:lsdException w:name="Medium Grid 3 Accent 3" w:semiHidden="0" w:uiPriority="69" w:unhideWhenUsed="0"/>
-    <w:lsdException w:name="Dark List Accent 3" w:semiHidden="0" w:uiPriority="70" w:unhideWhenUsed="0"/>
-    <w:lsdException w:name="Colorful Shading Accent 3" w:semiHidden="0" w:uiPriority="71" w:unhideWhenUsed="0"/>
-    <w:lsdException w:name="Colorful List Accent 3" w:semiHidden="0" w:uiPriority="72" w:unhideWhenUsed="0"/>
-    <w:lsdException w:name="Colorful Grid Accent 3" w:semiHidden="0" w:uiPriority="73" w:unhideWhenUsed="0"/>
-    <w:lsdException w:name="Light Shading Accent 4" w:semiHidden="0" w:uiPriority="60" w:unhideWhenUsed="0"/>
-    <w:lsdException w:name="Light List Accent 4" w:semiHidden="0" w:uiPriority="61" w:unhideWhenUsed="0"/>
-    <w:lsdException w:name="Light Grid Accent 4" w:semiHidden="0" w:uiPriority="62" w:unhideWhenUsed="0"/>
-    <w:lsdException w:name="Medium Shading 1 Accent 4" w:semiHidden="0" w:uiPriority="63" w:unhideWhenUsed="0"/>
-    <w:lsdException w:name="Medium Shading 2 Accent 4" w:semiHidden="0" w:uiPriority="64" w:unhideWhenUsed="0"/>
-    <w:lsdException w:name="Medium List 1 Accent 4" w:semiHidden="0" w:uiPriority="65" w:unhideWhenUsed="0"/>
-    <w:lsdException w:name="Medium List 2 Accent 4" w:semiHidden="0" w:uiPriority="66" w:unhideWhenUsed="0"/>
-    <w:lsdException w:name="Medium Grid 1 Accent 4" w:semiHidden="0" w:uiPriority="67" w:unhideWhenUsed="0"/>
-    <w:lsdException w:name="Medium Grid 2 Accent 4" w:semiHidden="0" w:uiPriority="68" w:unhideWhenUsed="0"/>
-    <w:lsdException w:name="Medium Grid 3 Accent 4" w:semiHidden="0" w:uiPriority="69" w:unhideWhenUsed="0"/>
-    <w:lsdException w:name="Dark List Accent 4" w:semiHidden="0" w:uiPriority="70" w:unhideWhenUsed="0"/>
-    <w:lsdException w:name="Colorful Shading Accent 4" w:semiHidden="0" w:uiPriority="71" w:unhideWhenUsed="0"/>
-    <w:lsdException w:name="Colorful List Accent 4" w:semiHidden="0" w:uiPriority="72" w:unhideWhenUsed="0"/>
-    <w:lsdException w:name="Colorful Grid Accent 4" w:semiHidden="0" w:uiPriority="73" w:unhideWhenUsed="0"/>
-    <w:lsdException w:name="Light Shading Accent 5" w:semiHidden="0" w:uiPriority="60" w:unhideWhenUsed="0"/>
-    <w:lsdException w:name="Light List Accent 5" w:semiHidden="0" w:uiPriority="61" w:unhideWhenUsed="0"/>
-    <w:lsdException w:name="Light Grid Accent 5" w:semiHidden="0" w:uiPriority="62" w:unhideWhenUsed="0"/>
-    <w:lsdException w:name="Medium Shading 1 Accent 5" w:semiHidden="0" w:uiPriority="63" w:unhideWhenUsed="0"/>
-    <w:lsdException w:name="Medium Shading 2 Accent 5" w:semiHidden="0" w:uiPriority="64" w:unhideWhenUsed="0"/>
-    <w:lsdException w:name="Medium List 1 Accent 5" w:semiHidden="0" w:uiPriority="65" w:unhideWhenUsed="0"/>
-    <w:lsdException w:name="Medium List 2 Accent 5" w:semiHidden="0" w:uiPriority="66" w:unhideWhenUsed="0"/>
-    <w:lsdException w:name="Medium Grid 1 Accent 5" w:semiHidden="0" w:uiPriority="67" w:unhideWhenUsed="0"/>
-    <w:lsdException w:name="Medium Grid 2 Accent 5" w:semiHidden="0" w:uiPriority="68" w:unhideWhenUsed="0"/>
-    <w:lsdException w:name="Medium Grid 3 Accent 5" w:semiHidden="0" w:uiPriority="69" w:unhideWhenUsed="0"/>
-    <w:lsdException w:name="Dark List Accent 5" w:semiHidden="0" w:uiPriority="70" w:unhideWhenUsed="0"/>
-    <w:lsdException w:name="Colorful Shading Accent 5" w:semiHidden="0" w:uiPriority="71" w:unhideWhenUsed="0"/>
-    <w:lsdException w:name="Colorful List Accent 5" w:semiHidden="0" w:uiPriority="72" w:unhideWhenUsed="0"/>
-    <w:lsdException w:name="Colorful Grid Accent 5" w:semiHidden="0" w:uiPriority="73" w:unhideWhenUsed="0"/>
-    <w:lsdException w:name="Light Shading Accent 6" w:semiHidden="0" w:uiPriority="60" w:unhideWhenUsed="0"/>
-    <w:lsdException w:name="Light List Accent 6" w:semiHidden="0" w:uiPriority="61" w:unhideWhenUsed="0"/>
-    <w:lsdException w:name="Light Grid Accent 6" w:semiHidden="0" w:uiPriority="62" w:unhideWhenUsed="0"/>
-    <w:lsdException w:name="Medium Shading 1 Accent 6" w:semiHidden="0" w:uiPriority="63" w:unhideWhenUsed="0"/>
-    <w:lsdException w:name="Medium Shading 2 Accent 6" w:semiHidden="0" w:uiPriority="64" w:unhideWhenUsed="0"/>
-    <w:lsdException w:name="Medium List 1 Accent 6" w:semiHidden="0" w:uiPriority="65" w:unhideWhenUsed="0"/>
-    <w:lsdException w:name="Medium List 2 Accent 6" w:semiHidden="0" w:uiPriority="66" w:unhideWhenUsed="0"/>
-    <w:lsdException w:name="Medium Grid 1 Accent 6" w:semiHidden="0" w:uiPriority="67" w:unhideWhenUsed="0"/>
-    <w:lsdException w:name="Medium Grid 2 Accent 6" w:semiHidden="0" w:uiPriority="68" w:unhideWhenUsed="0"/>
-    <w:lsdException w:name="Medium Grid 3 Accent 6" w:semiHidden="0" w:uiPriority="69" w:unhideWhenUsed="0"/>
-    <w:lsdException w:name="Dark List Accent 6" w:semiHidden="0" w:uiPriority="70" w:unhideWhenUsed="0"/>
-    <w:lsdException w:name="Colorful Shading Accent 6" w:semiHidden="0" w:uiPriority="71" w:unhideWhenUsed="0"/>
-    <w:lsdException w:name="Colorful List Accent 6" w:semiHidden="0" w:uiPriority="72" w:unhideWhenUsed="0"/>
-    <w:lsdException w:name="Colorful Grid Accent 6" w:semiHidden="0" w:uiPriority="73" w:unhideWhenUsed="0"/>
-    <w:lsdException w:name="Subtle Emphasis" w:semiHidden="0" w:uiPriority="19" w:unhideWhenUsed="0" w:qFormat="1"/>
-    <w:lsdException w:name="Intense Emphasis" w:semiHidden="0" w:uiPriority="21" w:unhideWhenUsed="0" w:qFormat="1"/>
-    <w:lsdException w:name="Subtle Reference" w:semiHidden="0" w:uiPriority="31" w:unhideWhenUsed="0" w:qFormat="1"/>
-    <w:lsdException w:name="Intense Reference" w:semiHidden="0" w:uiPriority="32" w:unhideWhenUsed="0" w:qFormat="1"/>
-    <w:lsdException w:name="Book Title" w:semiHidden="0" w:uiPriority="33" w:unhideWhenUsed="0" w:qFormat="1"/>
-    <w:lsdException w:name="Bibliography" w:uiPriority="37"/>
-    <w:lsdException w:name="TOC Heading" w:uiPriority="39" w:qFormat="1"/>
-  </w:latentStyles>
-  <w:style w:type="paragraph" w:default="1" w:styleId="Normal">
-    <w:name w:val="Normal"/>
-    <w:qFormat/>
-  </w:style>
-  <w:style w:type="character" w:default="1" w:styleId="DefaultParagraphFont">
-    <w:name w:val="Default Paragraph Font"/>
-    <w:uiPriority w:val="1"/>
-    <w:semiHidden/>
-    <w:unhideWhenUsed/>
-  </w:style>
-  <w:style w:type="table" w:default="1" w:styleId="TableNormal">
-    <w:name w:val="Normal Table"/>
-    <w:uiPriority w:val="99"/>
-    <w:semiHidden/>
-    <w:unhideWhenUsed/>
-    <w:tblPr>
-      <w:tblInd w:w="0" w:type="dxa"/>
-      <w:tblCellMar>
-        <w:top w:w="0" w:type="dxa"/>
-        <w:left w:w="108" w:type="dxa"/>
-        <w:bottom w:w="0" w:type="dxa"/>
-        <w:right w:w="108" w:type="dxa"/>
-      </w:tblCellMar>
-    </w:tblPr>
-  </w:style>
-  <w:style w:type="numbering" w:default="1" w:styleId="NoList">
-    <w:name w:val="No List"/>
-    <w:uiPriority w:val="99"/>
-    <w:semiHidden/>
-    <w:unhideWhenUsed/>
-  </w:style>
-  <w:style w:type="table" w:styleId="TableGrid">
-    <w:name w:val="Table Grid"/>
-    <w:basedOn w:val="TableNormal"/>
-    <w:uiPriority w:val="39"/>
-    <w:rsid w:val="00F312EC"/>
-    <w:pPr>
-      <w:spacing w:after="0" w:line="240" w:lineRule="auto"/>
-    </w:pPr>
-    <w:tblPr>
-      <w:tblInd w:w="0" w:type="dxa"/>
-      <w:tblBorders>
-        <w:top w:val="single" w:sz="4" w:space="0" w:color="auto"/>
-        <w:left w:val="single" w:sz="4" w:space="0" w:color="auto"/>
-        <w:bottom w:val="single" w:sz="4" w:space="0" w:color="auto"/>
-        <w:right w:val="single" w:sz="4" w:space="0" w:color="auto"/>
-        <w:insideH w:val="single" w:sz="4" w:space="0" w:color="auto"/>
-        <w:insideV w:val="single" w:sz="4" w:space="0" w:color="auto"/>
-      </w:tblBorders>
-      <w:tblCellMar>
-        <w:top w:w="0" w:type="dxa"/>
-        <w:left w:w="108" w:type="dxa"/>
-        <w:bottom w:w="0" w:type="dxa"/>
-        <w:right w:w="108" w:type="dxa"/>
-      </w:tblCellMar>
     </w:tblPr>
   </w:style>
   <w:style w:type="paragraph" w:styleId="ListParagraph">
@@ -8110,7 +8403,7 @@
   <a:extraClrSchemeLst/>
   <a:extLst>
     <a:ext uri="{05A4C25C-085E-4340-85A3-A5531E510DB2}">
-      <thm15:themeFamily xmlns:thm15="http://schemas.microsoft.com/office/thememl/2012/main" xmlns="" name="Office Theme" id="{62F939B6-93AF-4DB8-9C6B-D6C7DFDC589F}" vid="{4A3C46E8-61CC-4603-A589-7422A47A8E4A}"/>
+      <thm15:themeFamily xmlns:thm15="http://schemas.microsoft.com/office/thememl/2012/main" name="Office Theme" id="{62F939B6-93AF-4DB8-9C6B-D6C7DFDC589F}" vid="{4A3C46E8-61CC-4603-A589-7422A47A8E4A}"/>
     </a:ext>
   </a:extLst>
 </a:theme>

</xml_diff>

<commit_message>
UCs for checkout of shopping cart
</commit_message>
<xml_diff>
--- a/Documentation/UC/UCs_v0.2.docx
+++ b/Documentation/UC/UCs_v0.2.docx
@@ -12,8 +12,16 @@
         <w:rPr>
           <w:lang w:val="en-US"/>
         </w:rPr>
-        <w:t>Glossary:</w:t>
+        <w:t>Glossary</w:t>
       </w:r>
+      <w:proofErr w:type="gramStart"/>
+      <w:r>
+        <w:rPr>
+          <w:lang w:val="en-US"/>
+        </w:rPr>
+        <w:t>:</w:t>
+      </w:r>
+      <w:proofErr w:type="gramEnd"/>
       <w:r>
         <w:rPr>
           <w:lang w:val="en-US"/>
@@ -32,8 +40,16 @@
         <w:rPr>
           <w:lang w:val="en-US"/>
         </w:rPr>
-        <w:t>Notes:</w:t>
+        <w:t>Notes</w:t>
       </w:r>
+      <w:proofErr w:type="gramStart"/>
+      <w:r>
+        <w:rPr>
+          <w:lang w:val="en-US"/>
+        </w:rPr>
+        <w:t>:</w:t>
+      </w:r>
+      <w:proofErr w:type="gramEnd"/>
       <w:r>
         <w:rPr>
           <w:lang w:val="en-US"/>
@@ -279,12 +295,14 @@
                 <w:lang w:val="en-US"/>
               </w:rPr>
             </w:pPr>
+            <w:proofErr w:type="spellStart"/>
             <w:r>
               <w:rPr>
                 <w:lang w:val="en-US"/>
               </w:rPr>
               <w:t>LogIn</w:t>
             </w:r>
+            <w:proofErr w:type="spellEnd"/>
           </w:p>
         </w:tc>
       </w:tr>
@@ -321,7 +339,21 @@
               <w:rPr>
                 <w:lang w:val="en-US"/>
               </w:rPr>
-              <w:t>User LogIn with valid credentials</w:t>
+              <w:t xml:space="preserve">User </w:t>
+            </w:r>
+            <w:proofErr w:type="spellStart"/>
+            <w:r>
+              <w:rPr>
+                <w:lang w:val="en-US"/>
+              </w:rPr>
+              <w:t>LogIn</w:t>
+            </w:r>
+            <w:proofErr w:type="spellEnd"/>
+            <w:r>
+              <w:rPr>
+                <w:lang w:val="en-US"/>
+              </w:rPr>
+              <w:t xml:space="preserve"> with valid credentials</w:t>
             </w:r>
           </w:p>
         </w:tc>
@@ -518,21 +550,23 @@
               </w:rPr>
               <w:t>“</w:t>
             </w:r>
+            <w:proofErr w:type="spellStart"/>
             <w:r>
               <w:rPr>
                 <w:b/>
                 <w:color w:val="FF0000"/>
                 <w:lang w:val="en-US"/>
               </w:rPr>
-              <w:t xml:space="preserve">LogIn </w:t>
-            </w:r>
+              <w:t>LogIn</w:t>
+            </w:r>
+            <w:proofErr w:type="spellEnd"/>
             <w:r>
               <w:rPr>
                 <w:b/>
                 <w:color w:val="FF0000"/>
                 <w:lang w:val="en-US"/>
               </w:rPr>
-              <w:t>P</w:t>
+              <w:t xml:space="preserve"> </w:t>
             </w:r>
             <w:r>
               <w:rPr>
@@ -540,6 +574,14 @@
                 <w:color w:val="FF0000"/>
                 <w:lang w:val="en-US"/>
               </w:rPr>
+              <w:t>P</w:t>
+            </w:r>
+            <w:r>
+              <w:rPr>
+                <w:b/>
+                <w:color w:val="FF0000"/>
+                <w:lang w:val="en-US"/>
+              </w:rPr>
               <w:t>age</w:t>
             </w:r>
             <w:r>
@@ -602,11 +644,19 @@
               </w:rPr>
               <w:t>“</w:t>
             </w:r>
-            <w:r>
-              <w:rPr>
-                <w:lang w:val="en-US"/>
-              </w:rPr>
-              <w:t xml:space="preserve">LogIn </w:t>
+            <w:proofErr w:type="spellStart"/>
+            <w:r>
+              <w:rPr>
+                <w:lang w:val="en-US"/>
+              </w:rPr>
+              <w:t>LogIn</w:t>
+            </w:r>
+            <w:proofErr w:type="spellEnd"/>
+            <w:r>
+              <w:rPr>
+                <w:lang w:val="en-US"/>
+              </w:rPr>
+              <w:t xml:space="preserve"> </w:t>
             </w:r>
             <w:r>
               <w:rPr>
@@ -927,7 +977,21 @@
               <w:rPr>
                 <w:lang w:val="en-US"/>
               </w:rPr>
-              <w:t>User LogIn with valid credentials</w:t>
+              <w:t xml:space="preserve">User </w:t>
+            </w:r>
+            <w:proofErr w:type="spellStart"/>
+            <w:r>
+              <w:rPr>
+                <w:lang w:val="en-US"/>
+              </w:rPr>
+              <w:t>LogIn</w:t>
+            </w:r>
+            <w:proofErr w:type="spellEnd"/>
+            <w:r>
+              <w:rPr>
+                <w:lang w:val="en-US"/>
+              </w:rPr>
+              <w:t xml:space="preserve"> with valid credentials</w:t>
             </w:r>
           </w:p>
         </w:tc>
@@ -1767,12 +1831,21 @@
               </w:rPr>
               <w:t>“</w:t>
             </w:r>
+            <w:proofErr w:type="spellStart"/>
             <w:r>
               <w:rPr>
                 <w:b/>
                 <w:lang w:val="en-US"/>
               </w:rPr>
-              <w:t>LogIn Page</w:t>
+              <w:t>LogIn</w:t>
+            </w:r>
+            <w:proofErr w:type="spellEnd"/>
+            <w:r>
+              <w:rPr>
+                <w:b/>
+                <w:lang w:val="en-US"/>
+              </w:rPr>
+              <w:t xml:space="preserve"> Page</w:t>
             </w:r>
             <w:r>
               <w:rPr>
@@ -3027,8 +3100,16 @@
               <w:rPr>
                 <w:lang w:val="en-US"/>
               </w:rPr>
-              <w:t>Input values for all search fileds</w:t>
-            </w:r>
+              <w:t xml:space="preserve">Input values for all search </w:t>
+            </w:r>
+            <w:proofErr w:type="spellStart"/>
+            <w:r>
+              <w:rPr>
+                <w:lang w:val="en-US"/>
+              </w:rPr>
+              <w:t>fileds</w:t>
+            </w:r>
+            <w:proofErr w:type="spellEnd"/>
           </w:p>
           <w:p>
             <w:pPr>
@@ -3632,8 +3713,16 @@
               <w:rPr>
                 <w:lang w:val="en-US"/>
               </w:rPr>
-              <w:t>Input values for all search fileds</w:t>
-            </w:r>
+              <w:t xml:space="preserve">Input values for all search </w:t>
+            </w:r>
+            <w:proofErr w:type="spellStart"/>
+            <w:r>
+              <w:rPr>
+                <w:lang w:val="en-US"/>
+              </w:rPr>
+              <w:t>fileds</w:t>
+            </w:r>
+            <w:proofErr w:type="spellEnd"/>
           </w:p>
           <w:p>
             <w:pPr>
@@ -5768,8 +5857,6 @@
               </w:rPr>
               <w:t>If “delete button” is pressed, the item is removed from the shopping cart</w:t>
             </w:r>
-            <w:bookmarkStart w:id="0" w:name="_GoBack"/>
-            <w:bookmarkEnd w:id="0"/>
           </w:p>
         </w:tc>
       </w:tr>
@@ -5781,6 +5868,620 @@
         </w:rPr>
       </w:pPr>
     </w:p>
+    <w:tbl>
+      <w:tblPr>
+        <w:tblStyle w:val="TableGrid"/>
+        <w:tblW w:w="0" w:type="auto"/>
+        <w:tblLook w:val="04A0" w:firstRow="1" w:lastRow="0" w:firstColumn="1" w:lastColumn="0" w:noHBand="0" w:noVBand="1"/>
+      </w:tblPr>
+      <w:tblGrid>
+        <w:gridCol w:w="4531"/>
+        <w:gridCol w:w="4531"/>
+      </w:tblGrid>
+      <w:tr>
+        <w:tc>
+          <w:tcPr>
+            <w:tcW w:w="4531" w:type="dxa"/>
+          </w:tcPr>
+          <w:p>
+            <w:pPr>
+              <w:rPr>
+                <w:b/>
+                <w:lang w:val="en-US"/>
+              </w:rPr>
+            </w:pPr>
+            <w:r>
+              <w:rPr>
+                <w:b/>
+                <w:lang w:val="en-US"/>
+              </w:rPr>
+              <w:t>Use Case Element</w:t>
+            </w:r>
+          </w:p>
+        </w:tc>
+        <w:tc>
+          <w:tcPr>
+            <w:tcW w:w="4531" w:type="dxa"/>
+          </w:tcPr>
+          <w:p>
+            <w:pPr>
+              <w:rPr>
+                <w:b/>
+                <w:lang w:val="en-US"/>
+              </w:rPr>
+            </w:pPr>
+            <w:r>
+              <w:rPr>
+                <w:b/>
+                <w:lang w:val="en-US"/>
+              </w:rPr>
+              <w:t>Description</w:t>
+            </w:r>
+          </w:p>
+        </w:tc>
+      </w:tr>
+      <w:tr>
+        <w:tc>
+          <w:tcPr>
+            <w:tcW w:w="4531" w:type="dxa"/>
+          </w:tcPr>
+          <w:p>
+            <w:pPr>
+              <w:rPr>
+                <w:lang w:val="en-US"/>
+              </w:rPr>
+            </w:pPr>
+            <w:r>
+              <w:rPr>
+                <w:lang w:val="en-US"/>
+              </w:rPr>
+              <w:t>Use Case Number</w:t>
+            </w:r>
+          </w:p>
+        </w:tc>
+        <w:tc>
+          <w:tcPr>
+            <w:tcW w:w="4531" w:type="dxa"/>
+          </w:tcPr>
+          <w:p>
+            <w:pPr>
+              <w:rPr>
+                <w:lang w:val="en-US"/>
+              </w:rPr>
+            </w:pPr>
+            <w:r>
+              <w:rPr>
+                <w:lang w:val="en-US"/>
+              </w:rPr>
+              <w:t>UC_17</w:t>
+            </w:r>
+          </w:p>
+        </w:tc>
+      </w:tr>
+      <w:tr>
+        <w:tc>
+          <w:tcPr>
+            <w:tcW w:w="4531" w:type="dxa"/>
+          </w:tcPr>
+          <w:p>
+            <w:pPr>
+              <w:rPr>
+                <w:lang w:val="en-US"/>
+              </w:rPr>
+            </w:pPr>
+            <w:r>
+              <w:rPr>
+                <w:lang w:val="en-US"/>
+              </w:rPr>
+              <w:t>Application</w:t>
+            </w:r>
+          </w:p>
+        </w:tc>
+        <w:tc>
+          <w:tcPr>
+            <w:tcW w:w="4531" w:type="dxa"/>
+          </w:tcPr>
+          <w:p>
+            <w:pPr>
+              <w:rPr>
+                <w:lang w:val="en-US"/>
+              </w:rPr>
+            </w:pPr>
+            <w:r>
+              <w:rPr>
+                <w:lang w:val="en-US"/>
+              </w:rPr>
+              <w:t>Chrome, Firefox, Edge browsers</w:t>
+            </w:r>
+          </w:p>
+        </w:tc>
+      </w:tr>
+      <w:tr>
+        <w:tc>
+          <w:tcPr>
+            <w:tcW w:w="4531" w:type="dxa"/>
+          </w:tcPr>
+          <w:p>
+            <w:pPr>
+              <w:rPr>
+                <w:lang w:val="en-US"/>
+              </w:rPr>
+            </w:pPr>
+            <w:r>
+              <w:rPr>
+                <w:lang w:val="en-US"/>
+              </w:rPr>
+              <w:t>Use Case Name</w:t>
+            </w:r>
+          </w:p>
+        </w:tc>
+        <w:tc>
+          <w:tcPr>
+            <w:tcW w:w="4531" w:type="dxa"/>
+          </w:tcPr>
+          <w:p>
+            <w:pPr>
+              <w:rPr>
+                <w:lang w:val="en-US"/>
+              </w:rPr>
+            </w:pPr>
+            <w:r>
+              <w:rPr>
+                <w:lang w:val="en-US"/>
+              </w:rPr>
+              <w:t>Checkout Shopping Cart</w:t>
+            </w:r>
+          </w:p>
+        </w:tc>
+      </w:tr>
+      <w:tr>
+        <w:tc>
+          <w:tcPr>
+            <w:tcW w:w="4531" w:type="dxa"/>
+          </w:tcPr>
+          <w:p>
+            <w:pPr>
+              <w:rPr>
+                <w:lang w:val="en-US"/>
+              </w:rPr>
+            </w:pPr>
+            <w:r>
+              <w:rPr>
+                <w:lang w:val="en-US"/>
+              </w:rPr>
+              <w:t>Use Case Description</w:t>
+            </w:r>
+          </w:p>
+        </w:tc>
+        <w:tc>
+          <w:tcPr>
+            <w:tcW w:w="4531" w:type="dxa"/>
+          </w:tcPr>
+          <w:p>
+            <w:pPr>
+              <w:rPr>
+                <w:lang w:val="en-US"/>
+              </w:rPr>
+            </w:pPr>
+            <w:r>
+              <w:rPr>
+                <w:lang w:val="en-US"/>
+              </w:rPr>
+              <w:t>Execute the purchase</w:t>
+            </w:r>
+          </w:p>
+        </w:tc>
+      </w:tr>
+      <w:tr>
+        <w:tc>
+          <w:tcPr>
+            <w:tcW w:w="4531" w:type="dxa"/>
+          </w:tcPr>
+          <w:p>
+            <w:pPr>
+              <w:rPr>
+                <w:lang w:val="en-US"/>
+              </w:rPr>
+            </w:pPr>
+            <w:r>
+              <w:rPr>
+                <w:lang w:val="en-US"/>
+              </w:rPr>
+              <w:t>Primary Actor</w:t>
+            </w:r>
+          </w:p>
+        </w:tc>
+        <w:tc>
+          <w:tcPr>
+            <w:tcW w:w="4531" w:type="dxa"/>
+          </w:tcPr>
+          <w:p>
+            <w:pPr>
+              <w:rPr>
+                <w:lang w:val="en-US"/>
+              </w:rPr>
+            </w:pPr>
+            <w:r>
+              <w:rPr>
+                <w:lang w:val="en-US"/>
+              </w:rPr>
+              <w:t>User</w:t>
+            </w:r>
+          </w:p>
+        </w:tc>
+      </w:tr>
+      <w:tr>
+        <w:tc>
+          <w:tcPr>
+            <w:tcW w:w="4531" w:type="dxa"/>
+          </w:tcPr>
+          <w:p>
+            <w:pPr>
+              <w:rPr>
+                <w:lang w:val="en-US"/>
+              </w:rPr>
+            </w:pPr>
+            <w:r>
+              <w:rPr>
+                <w:lang w:val="en-US"/>
+              </w:rPr>
+              <w:t>Precondition</w:t>
+            </w:r>
+          </w:p>
+        </w:tc>
+        <w:tc>
+          <w:tcPr>
+            <w:tcW w:w="4531" w:type="dxa"/>
+          </w:tcPr>
+          <w:p>
+            <w:pPr>
+              <w:rPr>
+                <w:lang w:val="en-US"/>
+              </w:rPr>
+            </w:pPr>
+            <w:r>
+              <w:rPr>
+                <w:lang w:val="en-US"/>
+              </w:rPr>
+              <w:t>Logged In; At least one book added in the Shopping Cart; “</w:t>
+            </w:r>
+            <w:r>
+              <w:rPr>
+                <w:b/>
+                <w:lang w:val="en-US"/>
+              </w:rPr>
+              <w:t>Shopping Cart</w:t>
+            </w:r>
+            <w:r>
+              <w:rPr>
+                <w:lang w:val="en-US"/>
+              </w:rPr>
+              <w:t>” window is active</w:t>
+            </w:r>
+          </w:p>
+        </w:tc>
+      </w:tr>
+      <w:tr>
+        <w:tc>
+          <w:tcPr>
+            <w:tcW w:w="4531" w:type="dxa"/>
+          </w:tcPr>
+          <w:p>
+            <w:pPr>
+              <w:rPr>
+                <w:lang w:val="en-US"/>
+              </w:rPr>
+            </w:pPr>
+            <w:r>
+              <w:rPr>
+                <w:lang w:val="en-US"/>
+              </w:rPr>
+              <w:t>Trigger</w:t>
+            </w:r>
+          </w:p>
+        </w:tc>
+        <w:tc>
+          <w:tcPr>
+            <w:tcW w:w="4531" w:type="dxa"/>
+          </w:tcPr>
+          <w:p>
+            <w:pPr>
+              <w:rPr>
+                <w:lang w:val="en-US"/>
+              </w:rPr>
+            </w:pPr>
+            <w:r>
+              <w:rPr>
+                <w:lang w:val="en-US"/>
+              </w:rPr>
+              <w:t>None</w:t>
+            </w:r>
+          </w:p>
+        </w:tc>
+      </w:tr>
+      <w:tr>
+        <w:tc>
+          <w:tcPr>
+            <w:tcW w:w="4531" w:type="dxa"/>
+          </w:tcPr>
+          <w:p>
+            <w:pPr>
+              <w:rPr>
+                <w:lang w:val="en-US"/>
+              </w:rPr>
+            </w:pPr>
+            <w:r>
+              <w:rPr>
+                <w:lang w:val="en-US"/>
+              </w:rPr>
+              <w:t>Basic Flow</w:t>
+            </w:r>
+          </w:p>
+        </w:tc>
+        <w:tc>
+          <w:tcPr>
+            <w:tcW w:w="4531" w:type="dxa"/>
+          </w:tcPr>
+          <w:p>
+            <w:pPr>
+              <w:pStyle w:val="ListParagraph"/>
+              <w:numPr>
+                <w:ilvl w:val="0"/>
+                <w:numId w:val="14"/>
+              </w:numPr>
+              <w:rPr>
+                <w:lang w:val="en-US"/>
+              </w:rPr>
+            </w:pPr>
+            <w:r>
+              <w:rPr>
+                <w:lang w:val="en-US"/>
+              </w:rPr>
+              <w:t>Click on the “</w:t>
+            </w:r>
+            <w:r>
+              <w:rPr>
+                <w:b/>
+                <w:lang w:val="en-US"/>
+              </w:rPr>
+              <w:t>Checkout</w:t>
+            </w:r>
+            <w:r>
+              <w:rPr>
+                <w:lang w:val="en-US"/>
+              </w:rPr>
+              <w:t>” button</w:t>
+            </w:r>
+          </w:p>
+          <w:p>
+            <w:pPr>
+              <w:pStyle w:val="ListParagraph"/>
+              <w:numPr>
+                <w:ilvl w:val="0"/>
+                <w:numId w:val="14"/>
+              </w:numPr>
+              <w:rPr>
+                <w:lang w:val="en-US"/>
+              </w:rPr>
+            </w:pPr>
+            <w:r>
+              <w:rPr>
+                <w:lang w:val="en-US"/>
+              </w:rPr>
+              <w:t>“</w:t>
+            </w:r>
+            <w:r>
+              <w:rPr>
+                <w:b/>
+                <w:lang w:val="en-US"/>
+              </w:rPr>
+              <w:t>Confirm Address</w:t>
+            </w:r>
+            <w:r>
+              <w:rPr>
+                <w:lang w:val="en-US"/>
+              </w:rPr>
+              <w:t xml:space="preserve">” dialog window is </w:t>
+            </w:r>
+            <w:r>
+              <w:rPr>
+                <w:lang w:val="en-US"/>
+              </w:rPr>
+              <w:lastRenderedPageBreak/>
+              <w:t>displayed</w:t>
+            </w:r>
+          </w:p>
+          <w:p>
+            <w:pPr>
+              <w:pStyle w:val="ListParagraph"/>
+              <w:numPr>
+                <w:ilvl w:val="0"/>
+                <w:numId w:val="14"/>
+              </w:numPr>
+              <w:rPr>
+                <w:lang w:val="en-US"/>
+              </w:rPr>
+            </w:pPr>
+            <w:r>
+              <w:rPr>
+                <w:lang w:val="en-US"/>
+              </w:rPr>
+              <w:t>Click on the “</w:t>
+            </w:r>
+            <w:r>
+              <w:rPr>
+                <w:b/>
+                <w:lang w:val="en-US"/>
+              </w:rPr>
+              <w:t>Confirm</w:t>
+            </w:r>
+            <w:r>
+              <w:rPr>
+                <w:lang w:val="en-US"/>
+              </w:rPr>
+              <w:t>” button</w:t>
+            </w:r>
+          </w:p>
+          <w:p>
+            <w:pPr>
+              <w:pStyle w:val="ListParagraph"/>
+              <w:numPr>
+                <w:ilvl w:val="0"/>
+                <w:numId w:val="14"/>
+              </w:numPr>
+              <w:rPr>
+                <w:lang w:val="en-US"/>
+              </w:rPr>
+            </w:pPr>
+            <w:r>
+              <w:rPr>
+                <w:lang w:val="en-US"/>
+              </w:rPr>
+              <w:t>“</w:t>
+            </w:r>
+            <w:r>
+              <w:rPr>
+                <w:b/>
+                <w:lang w:val="en-US"/>
+              </w:rPr>
+              <w:t>Successful purchase</w:t>
+            </w:r>
+            <w:r>
+              <w:rPr>
+                <w:lang w:val="en-US"/>
+              </w:rPr>
+              <w:t>” pop-up is displayed</w:t>
+            </w:r>
+          </w:p>
+          <w:p>
+            <w:pPr>
+              <w:pStyle w:val="ListParagraph"/>
+              <w:numPr>
+                <w:ilvl w:val="0"/>
+                <w:numId w:val="14"/>
+              </w:numPr>
+              <w:rPr>
+                <w:lang w:val="en-US"/>
+              </w:rPr>
+            </w:pPr>
+            <w:r>
+              <w:rPr>
+                <w:lang w:val="en-US"/>
+              </w:rPr>
+              <w:t>Empty the Shopping Cart</w:t>
+            </w:r>
+          </w:p>
+          <w:p>
+            <w:pPr>
+              <w:pStyle w:val="ListParagraph"/>
+              <w:numPr>
+                <w:ilvl w:val="0"/>
+                <w:numId w:val="14"/>
+              </w:numPr>
+              <w:rPr>
+                <w:lang w:val="en-US"/>
+              </w:rPr>
+            </w:pPr>
+            <w:r>
+              <w:rPr>
+                <w:lang w:val="en-US"/>
+              </w:rPr>
+              <w:t>Redirect to Home page</w:t>
+            </w:r>
+          </w:p>
+        </w:tc>
+      </w:tr>
+      <w:tr>
+        <w:tc>
+          <w:tcPr>
+            <w:tcW w:w="4531" w:type="dxa"/>
+          </w:tcPr>
+          <w:p>
+            <w:pPr>
+              <w:rPr>
+                <w:lang w:val="en-US"/>
+              </w:rPr>
+            </w:pPr>
+            <w:r>
+              <w:rPr>
+                <w:lang w:val="en-US"/>
+              </w:rPr>
+              <w:lastRenderedPageBreak/>
+              <w:t>Alternate Flows</w:t>
+            </w:r>
+          </w:p>
+        </w:tc>
+        <w:tc>
+          <w:tcPr>
+            <w:tcW w:w="4531" w:type="dxa"/>
+          </w:tcPr>
+          <w:p>
+            <w:pPr>
+              <w:pStyle w:val="ListParagraph"/>
+              <w:numPr>
+                <w:ilvl w:val="0"/>
+                <w:numId w:val="2"/>
+              </w:numPr>
+              <w:rPr>
+                <w:lang w:val="en-US"/>
+              </w:rPr>
+            </w:pPr>
+            <w:r>
+              <w:rPr>
+                <w:lang w:val="en-US"/>
+              </w:rPr>
+              <w:t>Editing of the purchase address is available - if edited, the new address is used further in the purchase</w:t>
+            </w:r>
+          </w:p>
+          <w:p>
+            <w:pPr>
+              <w:pStyle w:val="ListParagraph"/>
+              <w:numPr>
+                <w:ilvl w:val="0"/>
+                <w:numId w:val="2"/>
+              </w:numPr>
+              <w:rPr>
+                <w:lang w:val="en-US"/>
+              </w:rPr>
+            </w:pPr>
+            <w:r>
+              <w:rPr>
+                <w:lang w:val="en-US"/>
+              </w:rPr>
+              <w:t>Confirmation of the purchase can be canceled – if clicked on the “</w:t>
+            </w:r>
+            <w:r>
+              <w:rPr>
+                <w:b/>
+                <w:lang w:val="en-US"/>
+              </w:rPr>
+              <w:t>Cancel</w:t>
+            </w:r>
+            <w:r>
+              <w:rPr>
+                <w:lang w:val="en-US"/>
+              </w:rPr>
+              <w:t>” button, the “</w:t>
+            </w:r>
+            <w:r>
+              <w:rPr>
+                <w:b/>
+                <w:lang w:val="en-US"/>
+              </w:rPr>
+              <w:t>Shopping Cart</w:t>
+            </w:r>
+            <w:r>
+              <w:rPr>
+                <w:lang w:val="en-US"/>
+              </w:rPr>
+              <w:t>” window is displayed</w:t>
+            </w:r>
+            <w:bookmarkStart w:id="0" w:name="_GoBack"/>
+            <w:bookmarkEnd w:id="0"/>
+          </w:p>
+        </w:tc>
+      </w:tr>
+    </w:tbl>
     <w:p>
       <w:pPr>
         <w:rPr>
@@ -6100,11 +6801,19 @@
                 <w:lang w:val="en-US"/>
               </w:rPr>
             </w:pPr>
-            <w:r>
-              <w:rPr>
-                <w:lang w:val="en-US"/>
-              </w:rPr>
-              <w:t>LogIn Page</w:t>
+            <w:proofErr w:type="spellStart"/>
+            <w:r>
+              <w:rPr>
+                <w:lang w:val="en-US"/>
+              </w:rPr>
+              <w:t>LogIn</w:t>
+            </w:r>
+            <w:proofErr w:type="spellEnd"/>
+            <w:r>
+              <w:rPr>
+                <w:lang w:val="en-US"/>
+              </w:rPr>
+              <w:t xml:space="preserve"> Page</w:t>
             </w:r>
           </w:p>
         </w:tc>
@@ -6154,6 +6863,120 @@
               <w:rPr>
                 <w:lang w:val="en-US"/>
               </w:rPr>
+              <w:t>Confirm Address</w:t>
+            </w:r>
+          </w:p>
+        </w:tc>
+        <w:tc>
+          <w:tcPr>
+            <w:tcW w:w="3195" w:type="dxa"/>
+          </w:tcPr>
+          <w:p>
+            <w:pPr>
+              <w:rPr>
+                <w:lang w:val="en-US"/>
+              </w:rPr>
+            </w:pPr>
+            <w:r>
+              <w:rPr>
+                <w:lang w:val="en-US"/>
+              </w:rPr>
+              <w:t xml:space="preserve">Field with pre-loaded information of the address from the user profile </w:t>
+            </w:r>
+          </w:p>
+          <w:p>
+            <w:pPr>
+              <w:rPr>
+                <w:lang w:val="en-US"/>
+              </w:rPr>
+            </w:pPr>
+            <w:r>
+              <w:rPr>
+                <w:lang w:val="en-US"/>
+              </w:rPr>
+              <w:t>“Confirm”, “cancel” buttons</w:t>
+            </w:r>
+          </w:p>
+        </w:tc>
+        <w:tc>
+          <w:tcPr>
+            <w:tcW w:w="2694" w:type="dxa"/>
+          </w:tcPr>
+          <w:p>
+            <w:pPr>
+              <w:rPr>
+                <w:lang w:val="en-US"/>
+              </w:rPr>
+            </w:pPr>
+          </w:p>
+        </w:tc>
+      </w:tr>
+      <w:tr>
+        <w:tc>
+          <w:tcPr>
+            <w:tcW w:w="3173" w:type="dxa"/>
+          </w:tcPr>
+          <w:p>
+            <w:pPr>
+              <w:rPr>
+                <w:lang w:val="en-US"/>
+              </w:rPr>
+            </w:pPr>
+            <w:r>
+              <w:rPr>
+                <w:lang w:val="en-US"/>
+              </w:rPr>
+              <w:t>Successful purchase</w:t>
+            </w:r>
+          </w:p>
+        </w:tc>
+        <w:tc>
+          <w:tcPr>
+            <w:tcW w:w="3195" w:type="dxa"/>
+          </w:tcPr>
+          <w:p>
+            <w:pPr>
+              <w:rPr>
+                <w:lang w:val="en-US"/>
+              </w:rPr>
+            </w:pPr>
+            <w:r>
+              <w:rPr>
+                <w:lang w:val="en-US"/>
+              </w:rPr>
+              <w:t>Pop-up message with the following text: “Your order is successful!”</w:t>
+            </w:r>
+          </w:p>
+        </w:tc>
+        <w:tc>
+          <w:tcPr>
+            <w:tcW w:w="2694" w:type="dxa"/>
+          </w:tcPr>
+          <w:p>
+            <w:pPr>
+              <w:rPr>
+                <w:lang w:val="en-US"/>
+              </w:rPr>
+            </w:pPr>
+          </w:p>
+        </w:tc>
+      </w:tr>
+      <w:tr>
+        <w:tc>
+          <w:tcPr>
+            <w:tcW w:w="3173" w:type="dxa"/>
+          </w:tcPr>
+          <w:p>
+            <w:pPr>
+              <w:rPr>
+                <w:lang w:val="en-US"/>
+              </w:rPr>
+            </w:pPr>
+            <w:r>
+              <w:rPr>
+                <w:lang w:val="en-US"/>
+              </w:rPr>
+              <w:lastRenderedPageBreak/>
               <w:t>Small confirm button</w:t>
             </w:r>
           </w:p>
@@ -6789,6 +7612,92 @@
     </w:lvl>
   </w:abstractNum>
   <w:abstractNum w:abstractNumId="4" w15:restartNumberingAfterBreak="0">
+    <w:nsid w:val="2F9D64DF"/>
+    <w:multiLevelType w:val="hybridMultilevel"/>
+    <w:tmpl w:val="0B8AF9EA"/>
+    <w:lvl w:ilvl="0" w:tplc="0402000F">
+      <w:start w:val="1"/>
+      <w:numFmt w:val="decimal"/>
+      <w:lvlText w:val="%1."/>
+      <w:lvlJc w:val="left"/>
+      <w:pPr>
+        <w:ind w:left="360" w:hanging="360"/>
+      </w:pPr>
+    </w:lvl>
+    <w:lvl w:ilvl="1" w:tplc="04020019">
+      <w:start w:val="1"/>
+      <w:numFmt w:val="lowerLetter"/>
+      <w:lvlText w:val="%2."/>
+      <w:lvlJc w:val="left"/>
+      <w:pPr>
+        <w:ind w:left="1080" w:hanging="360"/>
+      </w:pPr>
+    </w:lvl>
+    <w:lvl w:ilvl="2" w:tplc="0402001B" w:tentative="1">
+      <w:start w:val="1"/>
+      <w:numFmt w:val="lowerRoman"/>
+      <w:lvlText w:val="%3."/>
+      <w:lvlJc w:val="right"/>
+      <w:pPr>
+        <w:ind w:left="1800" w:hanging="180"/>
+      </w:pPr>
+    </w:lvl>
+    <w:lvl w:ilvl="3" w:tplc="0402000F" w:tentative="1">
+      <w:start w:val="1"/>
+      <w:numFmt w:val="decimal"/>
+      <w:lvlText w:val="%4."/>
+      <w:lvlJc w:val="left"/>
+      <w:pPr>
+        <w:ind w:left="2520" w:hanging="360"/>
+      </w:pPr>
+    </w:lvl>
+    <w:lvl w:ilvl="4" w:tplc="04020019" w:tentative="1">
+      <w:start w:val="1"/>
+      <w:numFmt w:val="lowerLetter"/>
+      <w:lvlText w:val="%5."/>
+      <w:lvlJc w:val="left"/>
+      <w:pPr>
+        <w:ind w:left="3240" w:hanging="360"/>
+      </w:pPr>
+    </w:lvl>
+    <w:lvl w:ilvl="5" w:tplc="0402001B" w:tentative="1">
+      <w:start w:val="1"/>
+      <w:numFmt w:val="lowerRoman"/>
+      <w:lvlText w:val="%6."/>
+      <w:lvlJc w:val="right"/>
+      <w:pPr>
+        <w:ind w:left="3960" w:hanging="180"/>
+      </w:pPr>
+    </w:lvl>
+    <w:lvl w:ilvl="6" w:tplc="0402000F" w:tentative="1">
+      <w:start w:val="1"/>
+      <w:numFmt w:val="decimal"/>
+      <w:lvlText w:val="%7."/>
+      <w:lvlJc w:val="left"/>
+      <w:pPr>
+        <w:ind w:left="4680" w:hanging="360"/>
+      </w:pPr>
+    </w:lvl>
+    <w:lvl w:ilvl="7" w:tplc="04020019" w:tentative="1">
+      <w:start w:val="1"/>
+      <w:numFmt w:val="lowerLetter"/>
+      <w:lvlText w:val="%8."/>
+      <w:lvlJc w:val="left"/>
+      <w:pPr>
+        <w:ind w:left="5400" w:hanging="360"/>
+      </w:pPr>
+    </w:lvl>
+    <w:lvl w:ilvl="8" w:tplc="0402001B" w:tentative="1">
+      <w:start w:val="1"/>
+      <w:numFmt w:val="lowerRoman"/>
+      <w:lvlText w:val="%9."/>
+      <w:lvlJc w:val="right"/>
+      <w:pPr>
+        <w:ind w:left="6120" w:hanging="180"/>
+      </w:pPr>
+    </w:lvl>
+  </w:abstractNum>
+  <w:abstractNum w:abstractNumId="5" w15:restartNumberingAfterBreak="0">
     <w:nsid w:val="30127215"/>
     <w:multiLevelType w:val="hybridMultilevel"/>
     <w:tmpl w:val="D8C6AEEA"/>
@@ -6901,7 +7810,7 @@
       </w:rPr>
     </w:lvl>
   </w:abstractNum>
-  <w:abstractNum w:abstractNumId="5" w15:restartNumberingAfterBreak="0">
+  <w:abstractNum w:abstractNumId="6" w15:restartNumberingAfterBreak="0">
     <w:nsid w:val="334803CE"/>
     <w:multiLevelType w:val="hybridMultilevel"/>
     <w:tmpl w:val="2B38890C"/>
@@ -6987,7 +7896,7 @@
       </w:pPr>
     </w:lvl>
   </w:abstractNum>
-  <w:abstractNum w:abstractNumId="6" w15:restartNumberingAfterBreak="0">
+  <w:abstractNum w:abstractNumId="7" w15:restartNumberingAfterBreak="0">
     <w:nsid w:val="370D3B33"/>
     <w:multiLevelType w:val="hybridMultilevel"/>
     <w:tmpl w:val="C1D002FE"/>
@@ -7100,7 +8009,7 @@
       </w:rPr>
     </w:lvl>
   </w:abstractNum>
-  <w:abstractNum w:abstractNumId="7" w15:restartNumberingAfterBreak="0">
+  <w:abstractNum w:abstractNumId="8" w15:restartNumberingAfterBreak="0">
     <w:nsid w:val="4441357C"/>
     <w:multiLevelType w:val="hybridMultilevel"/>
     <w:tmpl w:val="1A5C80BC"/>
@@ -7186,7 +8095,7 @@
       </w:pPr>
     </w:lvl>
   </w:abstractNum>
-  <w:abstractNum w:abstractNumId="8" w15:restartNumberingAfterBreak="0">
+  <w:abstractNum w:abstractNumId="9" w15:restartNumberingAfterBreak="0">
     <w:nsid w:val="469047C6"/>
     <w:multiLevelType w:val="hybridMultilevel"/>
     <w:tmpl w:val="5B08D758"/>
@@ -7299,7 +8208,7 @@
       </w:rPr>
     </w:lvl>
   </w:abstractNum>
-  <w:abstractNum w:abstractNumId="9" w15:restartNumberingAfterBreak="0">
+  <w:abstractNum w:abstractNumId="10" w15:restartNumberingAfterBreak="0">
     <w:nsid w:val="49807E21"/>
     <w:multiLevelType w:val="hybridMultilevel"/>
     <w:tmpl w:val="0120809C"/>
@@ -7385,7 +8294,7 @@
       </w:pPr>
     </w:lvl>
   </w:abstractNum>
-  <w:abstractNum w:abstractNumId="10" w15:restartNumberingAfterBreak="0">
+  <w:abstractNum w:abstractNumId="11" w15:restartNumberingAfterBreak="0">
     <w:nsid w:val="69994F37"/>
     <w:multiLevelType w:val="hybridMultilevel"/>
     <w:tmpl w:val="4ED2211A"/>
@@ -7471,7 +8380,7 @@
       </w:pPr>
     </w:lvl>
   </w:abstractNum>
-  <w:abstractNum w:abstractNumId="11" w15:restartNumberingAfterBreak="0">
+  <w:abstractNum w:abstractNumId="12" w15:restartNumberingAfterBreak="0">
     <w:nsid w:val="6B5D1425"/>
     <w:multiLevelType w:val="hybridMultilevel"/>
     <w:tmpl w:val="27E6FE72"/>
@@ -7557,7 +8466,7 @@
       </w:pPr>
     </w:lvl>
   </w:abstractNum>
-  <w:abstractNum w:abstractNumId="12" w15:restartNumberingAfterBreak="0">
+  <w:abstractNum w:abstractNumId="13" w15:restartNumberingAfterBreak="0">
     <w:nsid w:val="7DED3835"/>
     <w:multiLevelType w:val="hybridMultilevel"/>
     <w:tmpl w:val="292E4E16"/>
@@ -7647,25 +8556,25 @@
     <w:abstractNumId w:val="0"/>
   </w:num>
   <w:num w:numId="2">
-    <w:abstractNumId w:val="8"/>
+    <w:abstractNumId w:val="9"/>
   </w:num>
   <w:num w:numId="3">
-    <w:abstractNumId w:val="6"/>
+    <w:abstractNumId w:val="7"/>
   </w:num>
   <w:num w:numId="4">
     <w:abstractNumId w:val="2"/>
   </w:num>
   <w:num w:numId="5">
+    <w:abstractNumId w:val="11"/>
+  </w:num>
+  <w:num w:numId="6">
+    <w:abstractNumId w:val="6"/>
+  </w:num>
+  <w:num w:numId="7">
     <w:abstractNumId w:val="10"/>
   </w:num>
-  <w:num w:numId="6">
+  <w:num w:numId="8">
     <w:abstractNumId w:val="5"/>
-  </w:num>
-  <w:num w:numId="7">
-    <w:abstractNumId w:val="9"/>
-  </w:num>
-  <w:num w:numId="8">
-    <w:abstractNumId w:val="4"/>
   </w:num>
   <w:num w:numId="9">
     <w:abstractNumId w:val="3"/>
@@ -7674,13 +8583,16 @@
     <w:abstractNumId w:val="1"/>
   </w:num>
   <w:num w:numId="11">
-    <w:abstractNumId w:val="11"/>
+    <w:abstractNumId w:val="12"/>
   </w:num>
   <w:num w:numId="12">
-    <w:abstractNumId w:val="12"/>
+    <w:abstractNumId w:val="13"/>
   </w:num>
   <w:num w:numId="13">
-    <w:abstractNumId w:val="7"/>
+    <w:abstractNumId w:val="8"/>
+  </w:num>
+  <w:num w:numId="14">
+    <w:abstractNumId w:val="4"/>
   </w:num>
 </w:numbering>
 </file>
@@ -8407,4 +9319,16 @@
     </a:ext>
   </a:extLst>
 </a:theme>
+</file>
+
+<file path=customXml/item1.xml><?xml version="1.0" encoding="utf-8"?>
+<b:Sources xmlns:b="http://schemas.openxmlformats.org/officeDocument/2006/bibliography" xmlns="http://schemas.openxmlformats.org/officeDocument/2006/bibliography" SelectedStyle="\APASixthEditionOfficeOnline.xsl" StyleName="APA" Version="6"/>
+</file>
+
+<file path=customXml/itemProps1.xml><?xml version="1.0" encoding="utf-8"?>
+<ds:datastoreItem xmlns:ds="http://schemas.openxmlformats.org/officeDocument/2006/customXml" ds:itemID="{449C30B4-B08B-4AEB-98D1-1187405E223C}">
+  <ds:schemaRefs>
+    <ds:schemaRef ds:uri="http://schemas.openxmlformats.org/officeDocument/2006/bibliography"/>
+  </ds:schemaRefs>
+</ds:datastoreItem>
 </file>
</xml_diff>

<commit_message>
UCs added for rate a book, approve a member, add book, delete book
</commit_message>
<xml_diff>
--- a/Documentation/UC/UCs_v0.2.docx
+++ b/Documentation/UC/UCs_v0.2.docx
@@ -144,8 +144,6 @@
           <w:lang w:val="en-US"/>
         </w:rPr>
       </w:pPr>
-      <w:bookmarkStart w:id="0" w:name="_GoBack"/>
-      <w:bookmarkEnd w:id="0"/>
     </w:p>
     <w:tbl>
       <w:tblPr>
@@ -2845,13 +2843,7 @@
               <w:rPr>
                 <w:lang w:val="en-US"/>
               </w:rPr>
-              <w:t>UC_1</w:t>
-            </w:r>
-            <w:r>
-              <w:rPr>
-                <w:lang w:val="en-US"/>
-              </w:rPr>
-              <w:t>9</w:t>
+              <w:t>UC_19</w:t>
             </w:r>
           </w:p>
         </w:tc>
@@ -3041,13 +3033,7 @@
               <w:rPr>
                 <w:lang w:val="en-US"/>
               </w:rPr>
-              <w:t xml:space="preserve">Logged In; </w:t>
-            </w:r>
-            <w:r>
-              <w:rPr>
-                <w:lang w:val="en-US"/>
-              </w:rPr>
-              <w:t>Book description is active</w:t>
+              <w:t>Logged In; Book description is active</w:t>
             </w:r>
           </w:p>
         </w:tc>
@@ -3268,13 +3254,7 @@
               <w:rPr>
                 <w:lang w:val="en-US"/>
               </w:rPr>
-              <w:t>If the application is closed</w:t>
-            </w:r>
-            <w:r>
-              <w:rPr>
-                <w:lang w:val="en-US"/>
-              </w:rPr>
-              <w:t xml:space="preserve"> before clicking on the “</w:t>
+              <w:t>If the application is closed before clicking on the “</w:t>
             </w:r>
             <w:r>
               <w:rPr>
@@ -3300,6 +3280,578 @@
         </w:rPr>
       </w:pPr>
     </w:p>
+    <w:tbl>
+      <w:tblPr>
+        <w:tblStyle w:val="TableGrid"/>
+        <w:tblW w:w="0" w:type="auto"/>
+        <w:tblLook w:val="04A0" w:firstRow="1" w:lastRow="0" w:firstColumn="1" w:lastColumn="0" w:noHBand="0" w:noVBand="1"/>
+      </w:tblPr>
+      <w:tblGrid>
+        <w:gridCol w:w="4531"/>
+        <w:gridCol w:w="4531"/>
+      </w:tblGrid>
+      <w:tr>
+        <w:tc>
+          <w:tcPr>
+            <w:tcW w:w="4531" w:type="dxa"/>
+          </w:tcPr>
+          <w:p>
+            <w:pPr>
+              <w:rPr>
+                <w:b/>
+                <w:lang w:val="en-US"/>
+              </w:rPr>
+            </w:pPr>
+            <w:r>
+              <w:rPr>
+                <w:b/>
+                <w:lang w:val="en-US"/>
+              </w:rPr>
+              <w:t>Use Case Element</w:t>
+            </w:r>
+          </w:p>
+        </w:tc>
+        <w:tc>
+          <w:tcPr>
+            <w:tcW w:w="4531" w:type="dxa"/>
+          </w:tcPr>
+          <w:p>
+            <w:pPr>
+              <w:rPr>
+                <w:b/>
+                <w:lang w:val="en-US"/>
+              </w:rPr>
+            </w:pPr>
+            <w:r>
+              <w:rPr>
+                <w:b/>
+                <w:lang w:val="en-US"/>
+              </w:rPr>
+              <w:t>Description</w:t>
+            </w:r>
+          </w:p>
+        </w:tc>
+      </w:tr>
+      <w:tr>
+        <w:tc>
+          <w:tcPr>
+            <w:tcW w:w="4531" w:type="dxa"/>
+          </w:tcPr>
+          <w:p>
+            <w:pPr>
+              <w:rPr>
+                <w:lang w:val="en-US"/>
+              </w:rPr>
+            </w:pPr>
+            <w:r>
+              <w:rPr>
+                <w:lang w:val="en-US"/>
+              </w:rPr>
+              <w:t>Use Case Number</w:t>
+            </w:r>
+          </w:p>
+        </w:tc>
+        <w:tc>
+          <w:tcPr>
+            <w:tcW w:w="4531" w:type="dxa"/>
+          </w:tcPr>
+          <w:p>
+            <w:pPr>
+              <w:rPr>
+                <w:lang w:val="en-US"/>
+              </w:rPr>
+            </w:pPr>
+            <w:r>
+              <w:rPr>
+                <w:lang w:val="en-US"/>
+              </w:rPr>
+              <w:t>UC_</w:t>
+            </w:r>
+            <w:r>
+              <w:rPr>
+                <w:lang w:val="en-US"/>
+              </w:rPr>
+              <w:t>20</w:t>
+            </w:r>
+          </w:p>
+        </w:tc>
+      </w:tr>
+      <w:tr>
+        <w:tc>
+          <w:tcPr>
+            <w:tcW w:w="4531" w:type="dxa"/>
+          </w:tcPr>
+          <w:p>
+            <w:pPr>
+              <w:rPr>
+                <w:lang w:val="en-US"/>
+              </w:rPr>
+            </w:pPr>
+            <w:r>
+              <w:rPr>
+                <w:lang w:val="en-US"/>
+              </w:rPr>
+              <w:t>Application</w:t>
+            </w:r>
+          </w:p>
+        </w:tc>
+        <w:tc>
+          <w:tcPr>
+            <w:tcW w:w="4531" w:type="dxa"/>
+          </w:tcPr>
+          <w:p>
+            <w:pPr>
+              <w:rPr>
+                <w:lang w:val="en-US"/>
+              </w:rPr>
+            </w:pPr>
+            <w:r>
+              <w:rPr>
+                <w:lang w:val="en-US"/>
+              </w:rPr>
+              <w:t>Chrome, Firefox, Edge browsers</w:t>
+            </w:r>
+          </w:p>
+        </w:tc>
+      </w:tr>
+      <w:tr>
+        <w:tc>
+          <w:tcPr>
+            <w:tcW w:w="4531" w:type="dxa"/>
+          </w:tcPr>
+          <w:p>
+            <w:pPr>
+              <w:rPr>
+                <w:lang w:val="en-US"/>
+              </w:rPr>
+            </w:pPr>
+            <w:r>
+              <w:rPr>
+                <w:lang w:val="en-US"/>
+              </w:rPr>
+              <w:t>Use Case Name</w:t>
+            </w:r>
+          </w:p>
+        </w:tc>
+        <w:tc>
+          <w:tcPr>
+            <w:tcW w:w="4531" w:type="dxa"/>
+          </w:tcPr>
+          <w:p>
+            <w:pPr>
+              <w:rPr>
+                <w:lang w:val="en-US"/>
+              </w:rPr>
+            </w:pPr>
+            <w:r>
+              <w:rPr>
+                <w:lang w:val="en-US"/>
+              </w:rPr>
+              <w:t>Approve a new member</w:t>
+            </w:r>
+          </w:p>
+        </w:tc>
+      </w:tr>
+      <w:tr>
+        <w:tc>
+          <w:tcPr>
+            <w:tcW w:w="4531" w:type="dxa"/>
+          </w:tcPr>
+          <w:p>
+            <w:pPr>
+              <w:rPr>
+                <w:lang w:val="en-US"/>
+              </w:rPr>
+            </w:pPr>
+            <w:r>
+              <w:rPr>
+                <w:lang w:val="en-US"/>
+              </w:rPr>
+              <w:t>Use Case Description</w:t>
+            </w:r>
+          </w:p>
+        </w:tc>
+        <w:tc>
+          <w:tcPr>
+            <w:tcW w:w="4531" w:type="dxa"/>
+          </w:tcPr>
+          <w:p>
+            <w:pPr>
+              <w:rPr>
+                <w:lang w:val="en-US"/>
+              </w:rPr>
+            </w:pPr>
+            <w:r>
+              <w:rPr>
+                <w:lang w:val="en-US"/>
+              </w:rPr>
+              <w:t>Approve of a guest becoming a member</w:t>
+            </w:r>
+          </w:p>
+        </w:tc>
+      </w:tr>
+      <w:tr>
+        <w:tc>
+          <w:tcPr>
+            <w:tcW w:w="4531" w:type="dxa"/>
+          </w:tcPr>
+          <w:p>
+            <w:pPr>
+              <w:rPr>
+                <w:lang w:val="en-US"/>
+              </w:rPr>
+            </w:pPr>
+            <w:r>
+              <w:rPr>
+                <w:lang w:val="en-US"/>
+              </w:rPr>
+              <w:t>Primary Actor</w:t>
+            </w:r>
+          </w:p>
+        </w:tc>
+        <w:tc>
+          <w:tcPr>
+            <w:tcW w:w="4531" w:type="dxa"/>
+          </w:tcPr>
+          <w:p>
+            <w:pPr>
+              <w:rPr>
+                <w:lang w:val="en-US"/>
+              </w:rPr>
+            </w:pPr>
+            <w:r>
+              <w:rPr>
+                <w:lang w:val="en-US"/>
+              </w:rPr>
+              <w:t>Administrator</w:t>
+            </w:r>
+          </w:p>
+        </w:tc>
+      </w:tr>
+      <w:tr>
+        <w:tc>
+          <w:tcPr>
+            <w:tcW w:w="4531" w:type="dxa"/>
+          </w:tcPr>
+          <w:p>
+            <w:pPr>
+              <w:rPr>
+                <w:lang w:val="en-US"/>
+              </w:rPr>
+            </w:pPr>
+            <w:r>
+              <w:rPr>
+                <w:lang w:val="en-US"/>
+              </w:rPr>
+              <w:t>Precondition</w:t>
+            </w:r>
+          </w:p>
+        </w:tc>
+        <w:tc>
+          <w:tcPr>
+            <w:tcW w:w="4531" w:type="dxa"/>
+          </w:tcPr>
+          <w:p>
+            <w:pPr>
+              <w:rPr>
+                <w:lang w:val="en-US"/>
+              </w:rPr>
+            </w:pPr>
+            <w:r>
+              <w:rPr>
+                <w:lang w:val="en-US"/>
+              </w:rPr>
+              <w:t xml:space="preserve">Logged In; </w:t>
+            </w:r>
+            <w:r>
+              <w:rPr>
+                <w:lang w:val="en-US"/>
+              </w:rPr>
+              <w:t>“</w:t>
+            </w:r>
+            <w:r>
+              <w:rPr>
+                <w:b/>
+                <w:lang w:val="en-US"/>
+              </w:rPr>
+              <w:t>Administrator</w:t>
+            </w:r>
+            <w:r>
+              <w:rPr>
+                <w:lang w:val="en-US"/>
+              </w:rPr>
+              <w:t xml:space="preserve">” </w:t>
+            </w:r>
+            <w:r>
+              <w:rPr>
+                <w:lang w:val="en-US"/>
+              </w:rPr>
+              <w:t xml:space="preserve">windows </w:t>
+            </w:r>
+            <w:r>
+              <w:rPr>
+                <w:lang w:val="en-US"/>
+              </w:rPr>
+              <w:t>is active</w:t>
+            </w:r>
+          </w:p>
+        </w:tc>
+      </w:tr>
+      <w:tr>
+        <w:tc>
+          <w:tcPr>
+            <w:tcW w:w="4531" w:type="dxa"/>
+          </w:tcPr>
+          <w:p>
+            <w:pPr>
+              <w:rPr>
+                <w:lang w:val="en-US"/>
+              </w:rPr>
+            </w:pPr>
+            <w:r>
+              <w:rPr>
+                <w:lang w:val="en-US"/>
+              </w:rPr>
+              <w:t>Trigger</w:t>
+            </w:r>
+          </w:p>
+        </w:tc>
+        <w:tc>
+          <w:tcPr>
+            <w:tcW w:w="4531" w:type="dxa"/>
+          </w:tcPr>
+          <w:p>
+            <w:pPr>
+              <w:rPr>
+                <w:lang w:val="en-US"/>
+              </w:rPr>
+            </w:pPr>
+            <w:r>
+              <w:rPr>
+                <w:lang w:val="en-US"/>
+              </w:rPr>
+              <w:t>None</w:t>
+            </w:r>
+          </w:p>
+        </w:tc>
+      </w:tr>
+      <w:tr>
+        <w:tc>
+          <w:tcPr>
+            <w:tcW w:w="4531" w:type="dxa"/>
+          </w:tcPr>
+          <w:p>
+            <w:pPr>
+              <w:rPr>
+                <w:lang w:val="en-US"/>
+              </w:rPr>
+            </w:pPr>
+            <w:r>
+              <w:rPr>
+                <w:lang w:val="en-US"/>
+              </w:rPr>
+              <w:t>Basic Flow</w:t>
+            </w:r>
+          </w:p>
+        </w:tc>
+        <w:tc>
+          <w:tcPr>
+            <w:tcW w:w="4531" w:type="dxa"/>
+          </w:tcPr>
+          <w:p>
+            <w:pPr>
+              <w:pStyle w:val="ListParagraph"/>
+              <w:numPr>
+                <w:ilvl w:val="0"/>
+                <w:numId w:val="16"/>
+              </w:numPr>
+              <w:rPr>
+                <w:lang w:val="en-US"/>
+              </w:rPr>
+            </w:pPr>
+            <w:r>
+              <w:rPr>
+                <w:lang w:val="en-US"/>
+              </w:rPr>
+              <w:t>Click on the “</w:t>
+            </w:r>
+            <w:r>
+              <w:rPr>
+                <w:b/>
+                <w:lang w:val="en-US"/>
+              </w:rPr>
+              <w:t>Members</w:t>
+            </w:r>
+            <w:r>
+              <w:rPr>
+                <w:lang w:val="en-US"/>
+              </w:rPr>
+              <w:t>” button</w:t>
+            </w:r>
+          </w:p>
+          <w:p>
+            <w:pPr>
+              <w:pStyle w:val="ListParagraph"/>
+              <w:numPr>
+                <w:ilvl w:val="0"/>
+                <w:numId w:val="16"/>
+              </w:numPr>
+              <w:rPr>
+                <w:lang w:val="en-US"/>
+              </w:rPr>
+            </w:pPr>
+            <w:r>
+              <w:rPr>
+                <w:lang w:val="en-US"/>
+              </w:rPr>
+              <w:t>List of guests re</w:t>
+            </w:r>
+            <w:r>
+              <w:rPr>
+                <w:lang w:val="en-US"/>
+              </w:rPr>
+              <w:t>quested membership is displayed on the top of the page with a little checkbox on the left side of each one</w:t>
+            </w:r>
+          </w:p>
+          <w:p>
+            <w:pPr>
+              <w:pStyle w:val="ListParagraph"/>
+              <w:numPr>
+                <w:ilvl w:val="0"/>
+                <w:numId w:val="16"/>
+              </w:numPr>
+              <w:rPr>
+                <w:lang w:val="en-US"/>
+              </w:rPr>
+            </w:pPr>
+            <w:r>
+              <w:rPr>
+                <w:lang w:val="en-US"/>
+              </w:rPr>
+              <w:t>Select guests to approve</w:t>
+            </w:r>
+          </w:p>
+          <w:p>
+            <w:pPr>
+              <w:pStyle w:val="ListParagraph"/>
+              <w:numPr>
+                <w:ilvl w:val="0"/>
+                <w:numId w:val="16"/>
+              </w:numPr>
+              <w:rPr>
+                <w:lang w:val="en-US"/>
+              </w:rPr>
+            </w:pPr>
+            <w:r>
+              <w:rPr>
+                <w:lang w:val="en-US"/>
+              </w:rPr>
+              <w:t>Click on the “</w:t>
+            </w:r>
+            <w:r>
+              <w:rPr>
+                <w:b/>
+                <w:lang w:val="en-US"/>
+              </w:rPr>
+              <w:t>Approve</w:t>
+            </w:r>
+            <w:r>
+              <w:rPr>
+                <w:lang w:val="en-US"/>
+              </w:rPr>
+              <w:t>” button</w:t>
+            </w:r>
+          </w:p>
+          <w:p>
+            <w:pPr>
+              <w:pStyle w:val="ListParagraph"/>
+              <w:numPr>
+                <w:ilvl w:val="0"/>
+                <w:numId w:val="16"/>
+              </w:numPr>
+              <w:rPr>
+                <w:lang w:val="en-US"/>
+              </w:rPr>
+            </w:pPr>
+            <w:r>
+              <w:rPr>
+                <w:lang w:val="en-US"/>
+              </w:rPr>
+              <w:t>Guest becomes a member</w:t>
+            </w:r>
+          </w:p>
+        </w:tc>
+      </w:tr>
+      <w:tr>
+        <w:tc>
+          <w:tcPr>
+            <w:tcW w:w="4531" w:type="dxa"/>
+          </w:tcPr>
+          <w:p>
+            <w:pPr>
+              <w:rPr>
+                <w:lang w:val="en-US"/>
+              </w:rPr>
+            </w:pPr>
+            <w:r>
+              <w:rPr>
+                <w:lang w:val="en-US"/>
+              </w:rPr>
+              <w:t>Alternate Flows</w:t>
+            </w:r>
+          </w:p>
+        </w:tc>
+        <w:tc>
+          <w:tcPr>
+            <w:tcW w:w="4531" w:type="dxa"/>
+          </w:tcPr>
+          <w:p>
+            <w:pPr>
+              <w:pStyle w:val="ListParagraph"/>
+              <w:numPr>
+                <w:ilvl w:val="0"/>
+                <w:numId w:val="2"/>
+              </w:numPr>
+              <w:rPr>
+                <w:lang w:val="en-US"/>
+              </w:rPr>
+            </w:pPr>
+            <w:r>
+              <w:rPr>
+                <w:lang w:val="en-US"/>
+              </w:rPr>
+              <w:t>If the application is closed before clicking on the “</w:t>
+            </w:r>
+            <w:r>
+              <w:rPr>
+                <w:b/>
+                <w:lang w:val="en-US"/>
+              </w:rPr>
+              <w:t>Approve</w:t>
+            </w:r>
+            <w:r>
+              <w:rPr>
+                <w:lang w:val="en-US"/>
+              </w:rPr>
+              <w:t xml:space="preserve">” button, </w:t>
+            </w:r>
+            <w:r>
+              <w:rPr>
+                <w:lang w:val="en-US"/>
+              </w:rPr>
+              <w:t xml:space="preserve">guest is not </w:t>
+            </w:r>
+            <w:r>
+              <w:rPr>
+                <w:lang w:val="en-US"/>
+              </w:rPr>
+              <w:lastRenderedPageBreak/>
+              <w:t>approved to become a member</w:t>
+            </w:r>
+          </w:p>
+        </w:tc>
+      </w:tr>
+    </w:tbl>
     <w:p>
       <w:pPr>
         <w:rPr>
@@ -3307,6 +3859,1438 @@
         </w:rPr>
       </w:pPr>
     </w:p>
+    <w:tbl>
+      <w:tblPr>
+        <w:tblStyle w:val="TableGrid"/>
+        <w:tblW w:w="0" w:type="auto"/>
+        <w:tblLook w:val="04A0" w:firstRow="1" w:lastRow="0" w:firstColumn="1" w:lastColumn="0" w:noHBand="0" w:noVBand="1"/>
+      </w:tblPr>
+      <w:tblGrid>
+        <w:gridCol w:w="4531"/>
+        <w:gridCol w:w="4531"/>
+      </w:tblGrid>
+      <w:tr>
+        <w:tc>
+          <w:tcPr>
+            <w:tcW w:w="4531" w:type="dxa"/>
+          </w:tcPr>
+          <w:p>
+            <w:pPr>
+              <w:rPr>
+                <w:b/>
+                <w:lang w:val="en-US"/>
+              </w:rPr>
+            </w:pPr>
+            <w:r>
+              <w:rPr>
+                <w:b/>
+                <w:lang w:val="en-US"/>
+              </w:rPr>
+              <w:t>Use Case Element</w:t>
+            </w:r>
+          </w:p>
+        </w:tc>
+        <w:tc>
+          <w:tcPr>
+            <w:tcW w:w="4531" w:type="dxa"/>
+          </w:tcPr>
+          <w:p>
+            <w:pPr>
+              <w:rPr>
+                <w:b/>
+                <w:lang w:val="en-US"/>
+              </w:rPr>
+            </w:pPr>
+            <w:r>
+              <w:rPr>
+                <w:b/>
+                <w:lang w:val="en-US"/>
+              </w:rPr>
+              <w:t>Description</w:t>
+            </w:r>
+          </w:p>
+        </w:tc>
+      </w:tr>
+      <w:tr>
+        <w:tc>
+          <w:tcPr>
+            <w:tcW w:w="4531" w:type="dxa"/>
+          </w:tcPr>
+          <w:p>
+            <w:pPr>
+              <w:rPr>
+                <w:lang w:val="en-US"/>
+              </w:rPr>
+            </w:pPr>
+            <w:r>
+              <w:rPr>
+                <w:lang w:val="en-US"/>
+              </w:rPr>
+              <w:t>Use Case Number</w:t>
+            </w:r>
+          </w:p>
+        </w:tc>
+        <w:tc>
+          <w:tcPr>
+            <w:tcW w:w="4531" w:type="dxa"/>
+          </w:tcPr>
+          <w:p>
+            <w:pPr>
+              <w:rPr>
+                <w:lang w:val="en-US"/>
+              </w:rPr>
+            </w:pPr>
+            <w:r>
+              <w:rPr>
+                <w:lang w:val="en-US"/>
+              </w:rPr>
+              <w:t>UC_2</w:t>
+            </w:r>
+            <w:r>
+              <w:rPr>
+                <w:lang w:val="en-US"/>
+              </w:rPr>
+              <w:t>1</w:t>
+            </w:r>
+          </w:p>
+        </w:tc>
+      </w:tr>
+      <w:tr>
+        <w:tc>
+          <w:tcPr>
+            <w:tcW w:w="4531" w:type="dxa"/>
+          </w:tcPr>
+          <w:p>
+            <w:pPr>
+              <w:rPr>
+                <w:lang w:val="en-US"/>
+              </w:rPr>
+            </w:pPr>
+            <w:r>
+              <w:rPr>
+                <w:lang w:val="en-US"/>
+              </w:rPr>
+              <w:t>Application</w:t>
+            </w:r>
+          </w:p>
+        </w:tc>
+        <w:tc>
+          <w:tcPr>
+            <w:tcW w:w="4531" w:type="dxa"/>
+          </w:tcPr>
+          <w:p>
+            <w:pPr>
+              <w:rPr>
+                <w:lang w:val="en-US"/>
+              </w:rPr>
+            </w:pPr>
+            <w:r>
+              <w:rPr>
+                <w:lang w:val="en-US"/>
+              </w:rPr>
+              <w:t>Chrome, Firefox, Edge browsers</w:t>
+            </w:r>
+          </w:p>
+        </w:tc>
+      </w:tr>
+      <w:tr>
+        <w:tc>
+          <w:tcPr>
+            <w:tcW w:w="4531" w:type="dxa"/>
+          </w:tcPr>
+          <w:p>
+            <w:pPr>
+              <w:rPr>
+                <w:lang w:val="en-US"/>
+              </w:rPr>
+            </w:pPr>
+            <w:r>
+              <w:rPr>
+                <w:lang w:val="en-US"/>
+              </w:rPr>
+              <w:t>Use Case Name</w:t>
+            </w:r>
+          </w:p>
+        </w:tc>
+        <w:tc>
+          <w:tcPr>
+            <w:tcW w:w="4531" w:type="dxa"/>
+          </w:tcPr>
+          <w:p>
+            <w:pPr>
+              <w:rPr>
+                <w:lang w:val="en-US"/>
+              </w:rPr>
+            </w:pPr>
+            <w:r>
+              <w:rPr>
+                <w:lang w:val="en-US"/>
+              </w:rPr>
+              <w:t xml:space="preserve">Delete </w:t>
+            </w:r>
+            <w:r>
+              <w:rPr>
+                <w:lang w:val="en-US"/>
+              </w:rPr>
+              <w:t>member</w:t>
+            </w:r>
+          </w:p>
+        </w:tc>
+      </w:tr>
+      <w:tr>
+        <w:tc>
+          <w:tcPr>
+            <w:tcW w:w="4531" w:type="dxa"/>
+          </w:tcPr>
+          <w:p>
+            <w:pPr>
+              <w:rPr>
+                <w:lang w:val="en-US"/>
+              </w:rPr>
+            </w:pPr>
+            <w:r>
+              <w:rPr>
+                <w:lang w:val="en-US"/>
+              </w:rPr>
+              <w:t>Use Case Description</w:t>
+            </w:r>
+          </w:p>
+        </w:tc>
+        <w:tc>
+          <w:tcPr>
+            <w:tcW w:w="4531" w:type="dxa"/>
+          </w:tcPr>
+          <w:p>
+            <w:pPr>
+              <w:rPr>
+                <w:lang w:val="en-US"/>
+              </w:rPr>
+            </w:pPr>
+            <w:r>
+              <w:rPr>
+                <w:lang w:val="en-US"/>
+              </w:rPr>
+              <w:t>Delete existing member</w:t>
+            </w:r>
+          </w:p>
+        </w:tc>
+      </w:tr>
+      <w:tr>
+        <w:tc>
+          <w:tcPr>
+            <w:tcW w:w="4531" w:type="dxa"/>
+          </w:tcPr>
+          <w:p>
+            <w:pPr>
+              <w:rPr>
+                <w:lang w:val="en-US"/>
+              </w:rPr>
+            </w:pPr>
+            <w:r>
+              <w:rPr>
+                <w:lang w:val="en-US"/>
+              </w:rPr>
+              <w:t>Primary Actor</w:t>
+            </w:r>
+          </w:p>
+        </w:tc>
+        <w:tc>
+          <w:tcPr>
+            <w:tcW w:w="4531" w:type="dxa"/>
+          </w:tcPr>
+          <w:p>
+            <w:pPr>
+              <w:rPr>
+                <w:lang w:val="en-US"/>
+              </w:rPr>
+            </w:pPr>
+            <w:r>
+              <w:rPr>
+                <w:lang w:val="en-US"/>
+              </w:rPr>
+              <w:t>Administrator</w:t>
+            </w:r>
+          </w:p>
+        </w:tc>
+      </w:tr>
+      <w:tr>
+        <w:tc>
+          <w:tcPr>
+            <w:tcW w:w="4531" w:type="dxa"/>
+          </w:tcPr>
+          <w:p>
+            <w:pPr>
+              <w:rPr>
+                <w:lang w:val="en-US"/>
+              </w:rPr>
+            </w:pPr>
+            <w:r>
+              <w:rPr>
+                <w:lang w:val="en-US"/>
+              </w:rPr>
+              <w:t>Precondition</w:t>
+            </w:r>
+          </w:p>
+        </w:tc>
+        <w:tc>
+          <w:tcPr>
+            <w:tcW w:w="4531" w:type="dxa"/>
+          </w:tcPr>
+          <w:p>
+            <w:pPr>
+              <w:rPr>
+                <w:lang w:val="en-US"/>
+              </w:rPr>
+            </w:pPr>
+            <w:r>
+              <w:rPr>
+                <w:lang w:val="en-US"/>
+              </w:rPr>
+              <w:t>Logged In; “</w:t>
+            </w:r>
+            <w:r>
+              <w:rPr>
+                <w:b/>
+                <w:lang w:val="en-US"/>
+              </w:rPr>
+              <w:t>Administrator</w:t>
+            </w:r>
+            <w:r>
+              <w:rPr>
+                <w:lang w:val="en-US"/>
+              </w:rPr>
+              <w:t xml:space="preserve">” </w:t>
+            </w:r>
+            <w:r>
+              <w:rPr>
+                <w:lang w:val="en-US"/>
+              </w:rPr>
+              <w:t xml:space="preserve">window </w:t>
+            </w:r>
+            <w:r>
+              <w:rPr>
+                <w:lang w:val="en-US"/>
+              </w:rPr>
+              <w:t>is active</w:t>
+            </w:r>
+            <w:r>
+              <w:rPr>
+                <w:lang w:val="en-US"/>
+              </w:rPr>
+              <w:t xml:space="preserve">; </w:t>
+            </w:r>
+          </w:p>
+        </w:tc>
+      </w:tr>
+      <w:tr>
+        <w:tc>
+          <w:tcPr>
+            <w:tcW w:w="4531" w:type="dxa"/>
+          </w:tcPr>
+          <w:p>
+            <w:pPr>
+              <w:rPr>
+                <w:lang w:val="en-US"/>
+              </w:rPr>
+            </w:pPr>
+            <w:r>
+              <w:rPr>
+                <w:lang w:val="en-US"/>
+              </w:rPr>
+              <w:t>Trigger</w:t>
+            </w:r>
+          </w:p>
+        </w:tc>
+        <w:tc>
+          <w:tcPr>
+            <w:tcW w:w="4531" w:type="dxa"/>
+          </w:tcPr>
+          <w:p>
+            <w:pPr>
+              <w:rPr>
+                <w:lang w:val="en-US"/>
+              </w:rPr>
+            </w:pPr>
+            <w:r>
+              <w:rPr>
+                <w:lang w:val="en-US"/>
+              </w:rPr>
+              <w:t>None</w:t>
+            </w:r>
+          </w:p>
+        </w:tc>
+      </w:tr>
+      <w:tr>
+        <w:tc>
+          <w:tcPr>
+            <w:tcW w:w="4531" w:type="dxa"/>
+          </w:tcPr>
+          <w:p>
+            <w:pPr>
+              <w:rPr>
+                <w:lang w:val="en-US"/>
+              </w:rPr>
+            </w:pPr>
+            <w:r>
+              <w:rPr>
+                <w:lang w:val="en-US"/>
+              </w:rPr>
+              <w:t>Basic Flow</w:t>
+            </w:r>
+          </w:p>
+        </w:tc>
+        <w:tc>
+          <w:tcPr>
+            <w:tcW w:w="4531" w:type="dxa"/>
+          </w:tcPr>
+          <w:p>
+            <w:pPr>
+              <w:pStyle w:val="ListParagraph"/>
+              <w:numPr>
+                <w:ilvl w:val="0"/>
+                <w:numId w:val="17"/>
+              </w:numPr>
+              <w:rPr>
+                <w:lang w:val="en-US"/>
+              </w:rPr>
+            </w:pPr>
+            <w:r>
+              <w:rPr>
+                <w:lang w:val="en-US"/>
+              </w:rPr>
+              <w:t>Click on the “</w:t>
+            </w:r>
+            <w:r>
+              <w:rPr>
+                <w:b/>
+                <w:lang w:val="en-US"/>
+              </w:rPr>
+              <w:t>Members</w:t>
+            </w:r>
+            <w:r>
+              <w:rPr>
+                <w:lang w:val="en-US"/>
+              </w:rPr>
+              <w:t>” menu</w:t>
+            </w:r>
+          </w:p>
+          <w:p>
+            <w:pPr>
+              <w:pStyle w:val="ListParagraph"/>
+              <w:numPr>
+                <w:ilvl w:val="0"/>
+                <w:numId w:val="17"/>
+              </w:numPr>
+              <w:rPr>
+                <w:lang w:val="en-US"/>
+              </w:rPr>
+            </w:pPr>
+            <w:r>
+              <w:rPr>
+                <w:lang w:val="en-US"/>
+              </w:rPr>
+              <w:t xml:space="preserve">List of guests requested membership is displayed </w:t>
+            </w:r>
+            <w:r>
+              <w:rPr>
+                <w:lang w:val="en-US"/>
+              </w:rPr>
+              <w:t xml:space="preserve">below the list of members requested membership </w:t>
+            </w:r>
+            <w:r>
+              <w:rPr>
+                <w:lang w:val="en-US"/>
+              </w:rPr>
+              <w:t>wi</w:t>
+            </w:r>
+            <w:r>
+              <w:rPr>
+                <w:lang w:val="en-US"/>
+              </w:rPr>
+              <w:t>th a little checkbox on the right</w:t>
+            </w:r>
+            <w:r>
+              <w:rPr>
+                <w:lang w:val="en-US"/>
+              </w:rPr>
+              <w:t xml:space="preserve"> side of each one</w:t>
+            </w:r>
+          </w:p>
+          <w:p>
+            <w:pPr>
+              <w:pStyle w:val="ListParagraph"/>
+              <w:numPr>
+                <w:ilvl w:val="0"/>
+                <w:numId w:val="17"/>
+              </w:numPr>
+              <w:rPr>
+                <w:lang w:val="en-US"/>
+              </w:rPr>
+            </w:pPr>
+            <w:r>
+              <w:rPr>
+                <w:lang w:val="en-US"/>
+              </w:rPr>
+              <w:t xml:space="preserve">Select </w:t>
+            </w:r>
+            <w:r>
+              <w:rPr>
+                <w:lang w:val="en-US"/>
+              </w:rPr>
+              <w:t>members to delete</w:t>
+            </w:r>
+          </w:p>
+          <w:p>
+            <w:pPr>
+              <w:pStyle w:val="ListParagraph"/>
+              <w:numPr>
+                <w:ilvl w:val="0"/>
+                <w:numId w:val="17"/>
+              </w:numPr>
+              <w:rPr>
+                <w:lang w:val="en-US"/>
+              </w:rPr>
+            </w:pPr>
+            <w:r>
+              <w:rPr>
+                <w:lang w:val="en-US"/>
+              </w:rPr>
+              <w:t>Click on the “</w:t>
+            </w:r>
+            <w:r>
+              <w:rPr>
+                <w:b/>
+                <w:lang w:val="en-US"/>
+              </w:rPr>
+              <w:t>Delete</w:t>
+            </w:r>
+            <w:r>
+              <w:rPr>
+                <w:lang w:val="en-US"/>
+              </w:rPr>
+              <w:t>” button</w:t>
+            </w:r>
+          </w:p>
+          <w:p>
+            <w:pPr>
+              <w:pStyle w:val="ListParagraph"/>
+              <w:numPr>
+                <w:ilvl w:val="0"/>
+                <w:numId w:val="17"/>
+              </w:numPr>
+              <w:rPr>
+                <w:lang w:val="en-US"/>
+              </w:rPr>
+            </w:pPr>
+            <w:r>
+              <w:rPr>
+                <w:lang w:val="en-US"/>
+              </w:rPr>
+              <w:t>A confirmation dialog window is displayed</w:t>
+            </w:r>
+          </w:p>
+          <w:p>
+            <w:pPr>
+              <w:pStyle w:val="ListParagraph"/>
+              <w:numPr>
+                <w:ilvl w:val="0"/>
+                <w:numId w:val="17"/>
+              </w:numPr>
+              <w:rPr>
+                <w:lang w:val="en-US"/>
+              </w:rPr>
+            </w:pPr>
+            <w:r>
+              <w:rPr>
+                <w:lang w:val="en-US"/>
+              </w:rPr>
+              <w:t>Click on “</w:t>
+            </w:r>
+            <w:r>
+              <w:rPr>
+                <w:b/>
+                <w:lang w:val="en-US"/>
+              </w:rPr>
+              <w:t>Confirm</w:t>
+            </w:r>
+            <w:r>
+              <w:rPr>
+                <w:lang w:val="en-US"/>
+              </w:rPr>
+              <w:t>”</w:t>
+            </w:r>
+          </w:p>
+        </w:tc>
+      </w:tr>
+      <w:tr>
+        <w:tc>
+          <w:tcPr>
+            <w:tcW w:w="4531" w:type="dxa"/>
+          </w:tcPr>
+          <w:p>
+            <w:pPr>
+              <w:rPr>
+                <w:lang w:val="en-US"/>
+              </w:rPr>
+            </w:pPr>
+            <w:r>
+              <w:rPr>
+                <w:lang w:val="en-US"/>
+              </w:rPr>
+              <w:t>Alternate Flows</w:t>
+            </w:r>
+          </w:p>
+        </w:tc>
+        <w:tc>
+          <w:tcPr>
+            <w:tcW w:w="4531" w:type="dxa"/>
+          </w:tcPr>
+          <w:p>
+            <w:pPr>
+              <w:pStyle w:val="ListParagraph"/>
+              <w:numPr>
+                <w:ilvl w:val="0"/>
+                <w:numId w:val="2"/>
+              </w:numPr>
+              <w:rPr>
+                <w:lang w:val="en-US"/>
+              </w:rPr>
+            </w:pPr>
+            <w:r>
+              <w:rPr>
+                <w:lang w:val="en-US"/>
+              </w:rPr>
+              <w:t>If the application is closed before clicking on the “</w:t>
+            </w:r>
+            <w:r>
+              <w:rPr>
+                <w:b/>
+                <w:lang w:val="en-US"/>
+              </w:rPr>
+              <w:t>Delete</w:t>
+            </w:r>
+            <w:r>
+              <w:rPr>
+                <w:lang w:val="en-US"/>
+              </w:rPr>
+              <w:t>” button</w:t>
+            </w:r>
+            <w:r>
+              <w:rPr>
+                <w:lang w:val="en-US"/>
+              </w:rPr>
+              <w:t xml:space="preserve"> or “</w:t>
+            </w:r>
+            <w:r>
+              <w:rPr>
+                <w:b/>
+                <w:lang w:val="en-US"/>
+              </w:rPr>
+              <w:t>Confirm</w:t>
+            </w:r>
+            <w:r>
+              <w:rPr>
+                <w:lang w:val="en-US"/>
+              </w:rPr>
+              <w:t>”</w:t>
+            </w:r>
+            <w:r>
+              <w:rPr>
+                <w:lang w:val="en-US"/>
+              </w:rPr>
+              <w:t xml:space="preserve">, </w:t>
+            </w:r>
+            <w:r>
+              <w:rPr>
+                <w:lang w:val="en-US"/>
+              </w:rPr>
+              <w:t>members are not deleted</w:t>
+            </w:r>
+          </w:p>
+        </w:tc>
+      </w:tr>
+    </w:tbl>
+    <w:p>
+      <w:pPr>
+        <w:rPr>
+          <w:lang w:val="en-US"/>
+        </w:rPr>
+      </w:pPr>
+    </w:p>
+    <w:tbl>
+      <w:tblPr>
+        <w:tblStyle w:val="TableGrid"/>
+        <w:tblW w:w="0" w:type="auto"/>
+        <w:tblLook w:val="04A0" w:firstRow="1" w:lastRow="0" w:firstColumn="1" w:lastColumn="0" w:noHBand="0" w:noVBand="1"/>
+      </w:tblPr>
+      <w:tblGrid>
+        <w:gridCol w:w="4531"/>
+        <w:gridCol w:w="4531"/>
+      </w:tblGrid>
+      <w:tr>
+        <w:tc>
+          <w:tcPr>
+            <w:tcW w:w="4531" w:type="dxa"/>
+          </w:tcPr>
+          <w:p>
+            <w:pPr>
+              <w:rPr>
+                <w:b/>
+                <w:lang w:val="en-US"/>
+              </w:rPr>
+            </w:pPr>
+            <w:r>
+              <w:rPr>
+                <w:b/>
+                <w:lang w:val="en-US"/>
+              </w:rPr>
+              <w:t>Use Case Element</w:t>
+            </w:r>
+          </w:p>
+        </w:tc>
+        <w:tc>
+          <w:tcPr>
+            <w:tcW w:w="4531" w:type="dxa"/>
+          </w:tcPr>
+          <w:p>
+            <w:pPr>
+              <w:rPr>
+                <w:b/>
+                <w:lang w:val="en-US"/>
+              </w:rPr>
+            </w:pPr>
+            <w:r>
+              <w:rPr>
+                <w:b/>
+                <w:lang w:val="en-US"/>
+              </w:rPr>
+              <w:t>Description</w:t>
+            </w:r>
+          </w:p>
+        </w:tc>
+      </w:tr>
+      <w:tr>
+        <w:tc>
+          <w:tcPr>
+            <w:tcW w:w="4531" w:type="dxa"/>
+          </w:tcPr>
+          <w:p>
+            <w:pPr>
+              <w:rPr>
+                <w:lang w:val="en-US"/>
+              </w:rPr>
+            </w:pPr>
+            <w:r>
+              <w:rPr>
+                <w:lang w:val="en-US"/>
+              </w:rPr>
+              <w:t>Use Case Number</w:t>
+            </w:r>
+          </w:p>
+        </w:tc>
+        <w:tc>
+          <w:tcPr>
+            <w:tcW w:w="4531" w:type="dxa"/>
+          </w:tcPr>
+          <w:p>
+            <w:pPr>
+              <w:rPr>
+                <w:lang w:val="en-US"/>
+              </w:rPr>
+            </w:pPr>
+            <w:r>
+              <w:rPr>
+                <w:lang w:val="en-US"/>
+              </w:rPr>
+              <w:t>UC_2</w:t>
+            </w:r>
+            <w:r>
+              <w:rPr>
+                <w:lang w:val="en-US"/>
+              </w:rPr>
+              <w:t>2</w:t>
+            </w:r>
+          </w:p>
+        </w:tc>
+      </w:tr>
+      <w:tr>
+        <w:tc>
+          <w:tcPr>
+            <w:tcW w:w="4531" w:type="dxa"/>
+          </w:tcPr>
+          <w:p>
+            <w:pPr>
+              <w:rPr>
+                <w:lang w:val="en-US"/>
+              </w:rPr>
+            </w:pPr>
+            <w:r>
+              <w:rPr>
+                <w:lang w:val="en-US"/>
+              </w:rPr>
+              <w:t>Application</w:t>
+            </w:r>
+          </w:p>
+        </w:tc>
+        <w:tc>
+          <w:tcPr>
+            <w:tcW w:w="4531" w:type="dxa"/>
+          </w:tcPr>
+          <w:p>
+            <w:pPr>
+              <w:rPr>
+                <w:lang w:val="en-US"/>
+              </w:rPr>
+            </w:pPr>
+            <w:r>
+              <w:rPr>
+                <w:lang w:val="en-US"/>
+              </w:rPr>
+              <w:t>Chrome, Firefox, Edge browsers</w:t>
+            </w:r>
+          </w:p>
+        </w:tc>
+      </w:tr>
+      <w:tr>
+        <w:tc>
+          <w:tcPr>
+            <w:tcW w:w="4531" w:type="dxa"/>
+          </w:tcPr>
+          <w:p>
+            <w:pPr>
+              <w:rPr>
+                <w:lang w:val="en-US"/>
+              </w:rPr>
+            </w:pPr>
+            <w:r>
+              <w:rPr>
+                <w:lang w:val="en-US"/>
+              </w:rPr>
+              <w:t>Use Case Name</w:t>
+            </w:r>
+          </w:p>
+        </w:tc>
+        <w:tc>
+          <w:tcPr>
+            <w:tcW w:w="4531" w:type="dxa"/>
+          </w:tcPr>
+          <w:p>
+            <w:pPr>
+              <w:rPr>
+                <w:lang w:val="en-US"/>
+              </w:rPr>
+            </w:pPr>
+            <w:r>
+              <w:rPr>
+                <w:lang w:val="en-US"/>
+              </w:rPr>
+              <w:t>Add a book</w:t>
+            </w:r>
+          </w:p>
+        </w:tc>
+      </w:tr>
+      <w:tr>
+        <w:tc>
+          <w:tcPr>
+            <w:tcW w:w="4531" w:type="dxa"/>
+          </w:tcPr>
+          <w:p>
+            <w:pPr>
+              <w:rPr>
+                <w:lang w:val="en-US"/>
+              </w:rPr>
+            </w:pPr>
+            <w:r>
+              <w:rPr>
+                <w:lang w:val="en-US"/>
+              </w:rPr>
+              <w:t>Use Case Description</w:t>
+            </w:r>
+          </w:p>
+        </w:tc>
+        <w:tc>
+          <w:tcPr>
+            <w:tcW w:w="4531" w:type="dxa"/>
+          </w:tcPr>
+          <w:p>
+            <w:pPr>
+              <w:rPr>
+                <w:lang w:val="en-US"/>
+              </w:rPr>
+            </w:pPr>
+            <w:r>
+              <w:rPr>
+                <w:lang w:val="en-US"/>
+              </w:rPr>
+              <w:t>Add a book in a category</w:t>
+            </w:r>
+          </w:p>
+        </w:tc>
+      </w:tr>
+      <w:tr>
+        <w:tc>
+          <w:tcPr>
+            <w:tcW w:w="4531" w:type="dxa"/>
+          </w:tcPr>
+          <w:p>
+            <w:pPr>
+              <w:rPr>
+                <w:lang w:val="en-US"/>
+              </w:rPr>
+            </w:pPr>
+            <w:r>
+              <w:rPr>
+                <w:lang w:val="en-US"/>
+              </w:rPr>
+              <w:t>Primary Actor</w:t>
+            </w:r>
+          </w:p>
+        </w:tc>
+        <w:tc>
+          <w:tcPr>
+            <w:tcW w:w="4531" w:type="dxa"/>
+          </w:tcPr>
+          <w:p>
+            <w:pPr>
+              <w:rPr>
+                <w:lang w:val="en-US"/>
+              </w:rPr>
+            </w:pPr>
+            <w:r>
+              <w:rPr>
+                <w:lang w:val="en-US"/>
+              </w:rPr>
+              <w:t>Administrator</w:t>
+            </w:r>
+          </w:p>
+        </w:tc>
+      </w:tr>
+      <w:tr>
+        <w:tc>
+          <w:tcPr>
+            <w:tcW w:w="4531" w:type="dxa"/>
+          </w:tcPr>
+          <w:p>
+            <w:pPr>
+              <w:rPr>
+                <w:lang w:val="en-US"/>
+              </w:rPr>
+            </w:pPr>
+            <w:r>
+              <w:rPr>
+                <w:lang w:val="en-US"/>
+              </w:rPr>
+              <w:t>Precondition</w:t>
+            </w:r>
+          </w:p>
+        </w:tc>
+        <w:tc>
+          <w:tcPr>
+            <w:tcW w:w="4531" w:type="dxa"/>
+          </w:tcPr>
+          <w:p>
+            <w:pPr>
+              <w:rPr>
+                <w:lang w:val="en-US"/>
+              </w:rPr>
+            </w:pPr>
+            <w:r>
+              <w:rPr>
+                <w:lang w:val="en-US"/>
+              </w:rPr>
+              <w:t>Logged In; “</w:t>
+            </w:r>
+            <w:r>
+              <w:rPr>
+                <w:b/>
+                <w:lang w:val="en-US"/>
+              </w:rPr>
+              <w:t>Administrator</w:t>
+            </w:r>
+            <w:r>
+              <w:rPr>
+                <w:lang w:val="en-US"/>
+              </w:rPr>
+              <w:t xml:space="preserve">” window is active; </w:t>
+            </w:r>
+          </w:p>
+        </w:tc>
+      </w:tr>
+      <w:tr>
+        <w:tc>
+          <w:tcPr>
+            <w:tcW w:w="4531" w:type="dxa"/>
+          </w:tcPr>
+          <w:p>
+            <w:pPr>
+              <w:rPr>
+                <w:lang w:val="en-US"/>
+              </w:rPr>
+            </w:pPr>
+            <w:r>
+              <w:rPr>
+                <w:lang w:val="en-US"/>
+              </w:rPr>
+              <w:t>Trigger</w:t>
+            </w:r>
+          </w:p>
+        </w:tc>
+        <w:tc>
+          <w:tcPr>
+            <w:tcW w:w="4531" w:type="dxa"/>
+          </w:tcPr>
+          <w:p>
+            <w:pPr>
+              <w:rPr>
+                <w:lang w:val="en-US"/>
+              </w:rPr>
+            </w:pPr>
+            <w:r>
+              <w:rPr>
+                <w:lang w:val="en-US"/>
+              </w:rPr>
+              <w:t>None</w:t>
+            </w:r>
+          </w:p>
+        </w:tc>
+      </w:tr>
+      <w:tr>
+        <w:tc>
+          <w:tcPr>
+            <w:tcW w:w="4531" w:type="dxa"/>
+          </w:tcPr>
+          <w:p>
+            <w:pPr>
+              <w:rPr>
+                <w:lang w:val="en-US"/>
+              </w:rPr>
+            </w:pPr>
+            <w:r>
+              <w:rPr>
+                <w:lang w:val="en-US"/>
+              </w:rPr>
+              <w:t>Basic Flow</w:t>
+            </w:r>
+          </w:p>
+        </w:tc>
+        <w:tc>
+          <w:tcPr>
+            <w:tcW w:w="4531" w:type="dxa"/>
+          </w:tcPr>
+          <w:p>
+            <w:pPr>
+              <w:pStyle w:val="ListParagraph"/>
+              <w:numPr>
+                <w:ilvl w:val="0"/>
+                <w:numId w:val="18"/>
+              </w:numPr>
+              <w:rPr>
+                <w:lang w:val="en-US"/>
+              </w:rPr>
+            </w:pPr>
+            <w:r>
+              <w:rPr>
+                <w:lang w:val="en-US"/>
+              </w:rPr>
+              <w:t>Click on the “</w:t>
+            </w:r>
+            <w:r>
+              <w:rPr>
+                <w:b/>
+                <w:lang w:val="en-US"/>
+              </w:rPr>
+              <w:t>Books</w:t>
+            </w:r>
+            <w:r>
+              <w:rPr>
+                <w:lang w:val="en-US"/>
+              </w:rPr>
+              <w:t>” button</w:t>
+            </w:r>
+          </w:p>
+          <w:p>
+            <w:pPr>
+              <w:pStyle w:val="ListParagraph"/>
+              <w:numPr>
+                <w:ilvl w:val="0"/>
+                <w:numId w:val="18"/>
+              </w:numPr>
+              <w:rPr>
+                <w:lang w:val="en-US"/>
+              </w:rPr>
+            </w:pPr>
+            <w:r>
+              <w:rPr>
+                <w:lang w:val="en-US"/>
+              </w:rPr>
+              <w:t>Click on the “</w:t>
+            </w:r>
+            <w:r>
+              <w:rPr>
+                <w:b/>
+                <w:lang w:val="en-US"/>
+              </w:rPr>
+              <w:t>Add new</w:t>
+            </w:r>
+            <w:r>
+              <w:rPr>
+                <w:lang w:val="en-US"/>
+              </w:rPr>
+              <w:t>” button</w:t>
+            </w:r>
+          </w:p>
+          <w:p>
+            <w:pPr>
+              <w:pStyle w:val="ListParagraph"/>
+              <w:numPr>
+                <w:ilvl w:val="0"/>
+                <w:numId w:val="18"/>
+              </w:numPr>
+              <w:rPr>
+                <w:lang w:val="en-US"/>
+              </w:rPr>
+            </w:pPr>
+            <w:r>
+              <w:rPr>
+                <w:lang w:val="en-US"/>
+              </w:rPr>
+              <w:t xml:space="preserve">Book </w:t>
+            </w:r>
+            <w:r>
+              <w:rPr>
+                <w:lang w:val="en-US"/>
+              </w:rPr>
+              <w:t>form</w:t>
+            </w:r>
+            <w:r>
+              <w:rPr>
+                <w:lang w:val="en-US"/>
+              </w:rPr>
+              <w:t xml:space="preserve"> is displayed with </w:t>
+            </w:r>
+            <w:r>
+              <w:rPr>
+                <w:lang w:val="en-US"/>
+              </w:rPr>
+              <w:t>fields</w:t>
+            </w:r>
+            <w:r>
+              <w:rPr>
+                <w:lang w:val="en-US"/>
+              </w:rPr>
+              <w:t xml:space="preserve"> for</w:t>
+            </w:r>
+          </w:p>
+          <w:p>
+            <w:pPr>
+              <w:pStyle w:val="ListParagraph"/>
+              <w:numPr>
+                <w:ilvl w:val="1"/>
+                <w:numId w:val="18"/>
+              </w:numPr>
+              <w:rPr>
+                <w:lang w:val="en-US"/>
+              </w:rPr>
+            </w:pPr>
+            <w:r>
+              <w:rPr>
+                <w:lang w:val="en-US"/>
+              </w:rPr>
+              <w:t>Title</w:t>
+            </w:r>
+          </w:p>
+          <w:p>
+            <w:pPr>
+              <w:pStyle w:val="ListParagraph"/>
+              <w:numPr>
+                <w:ilvl w:val="1"/>
+                <w:numId w:val="18"/>
+              </w:numPr>
+              <w:rPr>
+                <w:lang w:val="en-US"/>
+              </w:rPr>
+            </w:pPr>
+            <w:r>
+              <w:rPr>
+                <w:lang w:val="en-US"/>
+              </w:rPr>
+              <w:t>Author</w:t>
+            </w:r>
+          </w:p>
+          <w:p>
+            <w:pPr>
+              <w:pStyle w:val="ListParagraph"/>
+              <w:numPr>
+                <w:ilvl w:val="1"/>
+                <w:numId w:val="18"/>
+              </w:numPr>
+              <w:rPr>
+                <w:lang w:val="en-US"/>
+              </w:rPr>
+            </w:pPr>
+            <w:r>
+              <w:rPr>
+                <w:lang w:val="en-US"/>
+              </w:rPr>
+              <w:t>Category</w:t>
+            </w:r>
+          </w:p>
+          <w:p>
+            <w:pPr>
+              <w:pStyle w:val="ListParagraph"/>
+              <w:numPr>
+                <w:ilvl w:val="1"/>
+                <w:numId w:val="18"/>
+              </w:numPr>
+              <w:rPr>
+                <w:lang w:val="en-US"/>
+              </w:rPr>
+            </w:pPr>
+            <w:r>
+              <w:rPr>
+                <w:lang w:val="en-US"/>
+              </w:rPr>
+              <w:t>Price</w:t>
+            </w:r>
+          </w:p>
+          <w:p>
+            <w:pPr>
+              <w:pStyle w:val="ListParagraph"/>
+              <w:numPr>
+                <w:ilvl w:val="1"/>
+                <w:numId w:val="18"/>
+              </w:numPr>
+              <w:rPr>
+                <w:lang w:val="en-US"/>
+              </w:rPr>
+            </w:pPr>
+            <w:r>
+              <w:rPr>
+                <w:lang w:val="en-US"/>
+              </w:rPr>
+              <w:t>Picture of the book cover</w:t>
+            </w:r>
+          </w:p>
+          <w:p>
+            <w:pPr>
+              <w:pStyle w:val="ListParagraph"/>
+              <w:numPr>
+                <w:ilvl w:val="1"/>
+                <w:numId w:val="18"/>
+              </w:numPr>
+              <w:rPr>
+                <w:lang w:val="en-US"/>
+              </w:rPr>
+            </w:pPr>
+            <w:r>
+              <w:rPr>
+                <w:lang w:val="en-US"/>
+              </w:rPr>
+              <w:t>Notes</w:t>
+            </w:r>
+          </w:p>
+          <w:p>
+            <w:pPr>
+              <w:pStyle w:val="ListParagraph"/>
+              <w:numPr>
+                <w:ilvl w:val="1"/>
+                <w:numId w:val="18"/>
+              </w:numPr>
+              <w:rPr>
+                <w:lang w:val="en-US"/>
+              </w:rPr>
+            </w:pPr>
+            <w:r>
+              <w:rPr>
+                <w:lang w:val="en-US"/>
+              </w:rPr>
+              <w:t>Hyperlink to review of the book in Amazon</w:t>
+            </w:r>
+          </w:p>
+          <w:p>
+            <w:pPr>
+              <w:pStyle w:val="ListParagraph"/>
+              <w:numPr>
+                <w:ilvl w:val="1"/>
+                <w:numId w:val="18"/>
+              </w:numPr>
+              <w:rPr>
+                <w:lang w:val="en-US"/>
+              </w:rPr>
+            </w:pPr>
+            <w:r>
+              <w:rPr>
+                <w:lang w:val="en-US"/>
+              </w:rPr>
+              <w:t>“</w:t>
+            </w:r>
+            <w:r>
+              <w:rPr>
+                <w:b/>
+                <w:lang w:val="en-US"/>
+              </w:rPr>
+              <w:t>Upload</w:t>
+            </w:r>
+            <w:r>
+              <w:rPr>
+                <w:lang w:val="en-US"/>
+              </w:rPr>
+              <w:t>” button for book cover image input</w:t>
+            </w:r>
+          </w:p>
+          <w:p>
+            <w:pPr>
+              <w:pStyle w:val="ListParagraph"/>
+              <w:numPr>
+                <w:ilvl w:val="0"/>
+                <w:numId w:val="18"/>
+              </w:numPr>
+              <w:rPr>
+                <w:lang w:val="en-US"/>
+              </w:rPr>
+            </w:pPr>
+            <w:r>
+              <w:rPr>
+                <w:lang w:val="en-US"/>
+              </w:rPr>
+              <w:t xml:space="preserve">Input the </w:t>
+            </w:r>
+            <w:r>
+              <w:rPr>
+                <w:lang w:val="en-US"/>
+              </w:rPr>
+              <w:t>information</w:t>
+            </w:r>
+          </w:p>
+          <w:p>
+            <w:pPr>
+              <w:pStyle w:val="ListParagraph"/>
+              <w:numPr>
+                <w:ilvl w:val="0"/>
+                <w:numId w:val="18"/>
+              </w:numPr>
+              <w:rPr>
+                <w:lang w:val="en-US"/>
+              </w:rPr>
+            </w:pPr>
+            <w:r>
+              <w:rPr>
+                <w:lang w:val="en-US"/>
+              </w:rPr>
+              <w:t>Click on button “</w:t>
+            </w:r>
+            <w:r>
+              <w:rPr>
+                <w:b/>
+                <w:lang w:val="en-US"/>
+              </w:rPr>
+              <w:t>Add</w:t>
+            </w:r>
+            <w:r>
+              <w:rPr>
+                <w:lang w:val="en-US"/>
+              </w:rPr>
+              <w:t>” button</w:t>
+            </w:r>
+          </w:p>
+          <w:p>
+            <w:pPr>
+              <w:pStyle w:val="ListParagraph"/>
+              <w:numPr>
+                <w:ilvl w:val="0"/>
+                <w:numId w:val="18"/>
+              </w:numPr>
+              <w:rPr>
+                <w:lang w:val="en-US"/>
+              </w:rPr>
+            </w:pPr>
+            <w:r>
+              <w:rPr>
+                <w:lang w:val="en-US"/>
+              </w:rPr>
+              <w:t>Bo</w:t>
+            </w:r>
+            <w:r>
+              <w:rPr>
+                <w:lang w:val="en-US"/>
+              </w:rPr>
+              <w:t>ok is added in the selected category and visible for members</w:t>
+            </w:r>
+          </w:p>
+        </w:tc>
+      </w:tr>
+      <w:tr>
+        <w:tc>
+          <w:tcPr>
+            <w:tcW w:w="4531" w:type="dxa"/>
+          </w:tcPr>
+          <w:p>
+            <w:pPr>
+              <w:rPr>
+                <w:lang w:val="en-US"/>
+              </w:rPr>
+            </w:pPr>
+            <w:r>
+              <w:rPr>
+                <w:lang w:val="en-US"/>
+              </w:rPr>
+              <w:t>Alternate Flows</w:t>
+            </w:r>
+          </w:p>
+        </w:tc>
+        <w:tc>
+          <w:tcPr>
+            <w:tcW w:w="4531" w:type="dxa"/>
+          </w:tcPr>
+          <w:p>
+            <w:pPr>
+              <w:pStyle w:val="ListParagraph"/>
+              <w:numPr>
+                <w:ilvl w:val="0"/>
+                <w:numId w:val="2"/>
+              </w:numPr>
+              <w:rPr>
+                <w:lang w:val="en-US"/>
+              </w:rPr>
+            </w:pPr>
+            <w:r>
+              <w:rPr>
+                <w:lang w:val="en-US"/>
+              </w:rPr>
+              <w:t xml:space="preserve">If the application is closed before clicking on </w:t>
+            </w:r>
+            <w:r>
+              <w:rPr>
+                <w:lang w:val="en-US"/>
+              </w:rPr>
+              <w:lastRenderedPageBreak/>
+              <w:t>the “</w:t>
+            </w:r>
+            <w:r>
+              <w:rPr>
+                <w:b/>
+                <w:lang w:val="en-US"/>
+              </w:rPr>
+              <w:t>Add</w:t>
+            </w:r>
+            <w:r>
+              <w:rPr>
+                <w:lang w:val="en-US"/>
+              </w:rPr>
+              <w:t xml:space="preserve">” button, </w:t>
+            </w:r>
+            <w:r>
+              <w:rPr>
+                <w:lang w:val="en-US"/>
+              </w:rPr>
+              <w:t>book is not added</w:t>
+            </w:r>
+            <w:bookmarkStart w:id="0" w:name="_GoBack"/>
+            <w:bookmarkEnd w:id="0"/>
+          </w:p>
+        </w:tc>
+      </w:tr>
+    </w:tbl>
     <w:p>
       <w:pPr>
         <w:rPr>
@@ -4053,7 +6037,7 @@
   <w:abstractNum w:abstractNumId="0" w15:restartNumberingAfterBreak="0">
     <w:nsid w:val="07D94DDD"/>
     <w:multiLevelType w:val="hybridMultilevel"/>
-    <w:tmpl w:val="4D0AF8A2"/>
+    <w:tmpl w:val="5B8EC352"/>
     <w:lvl w:ilvl="0" w:tplc="0402000F">
       <w:start w:val="1"/>
       <w:numFmt w:val="decimal"/>
@@ -4137,6 +6121,95 @@
     </w:lvl>
   </w:abstractNum>
   <w:abstractNum w:abstractNumId="1" w15:restartNumberingAfterBreak="0">
+    <w:nsid w:val="0B4F02A0"/>
+    <w:multiLevelType w:val="hybridMultilevel"/>
+    <w:tmpl w:val="F93C01CA"/>
+    <w:lvl w:ilvl="0" w:tplc="0402000F">
+      <w:start w:val="1"/>
+      <w:numFmt w:val="decimal"/>
+      <w:lvlText w:val="%1."/>
+      <w:lvlJc w:val="left"/>
+      <w:pPr>
+        <w:ind w:left="360" w:hanging="360"/>
+      </w:pPr>
+      <w:rPr>
+        <w:rFonts w:hint="default"/>
+      </w:rPr>
+    </w:lvl>
+    <w:lvl w:ilvl="1" w:tplc="04020019">
+      <w:start w:val="1"/>
+      <w:numFmt w:val="lowerLetter"/>
+      <w:lvlText w:val="%2."/>
+      <w:lvlJc w:val="left"/>
+      <w:pPr>
+        <w:ind w:left="1080" w:hanging="360"/>
+      </w:pPr>
+    </w:lvl>
+    <w:lvl w:ilvl="2" w:tplc="0402001B" w:tentative="1">
+      <w:start w:val="1"/>
+      <w:numFmt w:val="lowerRoman"/>
+      <w:lvlText w:val="%3."/>
+      <w:lvlJc w:val="right"/>
+      <w:pPr>
+        <w:ind w:left="1800" w:hanging="180"/>
+      </w:pPr>
+    </w:lvl>
+    <w:lvl w:ilvl="3" w:tplc="0402000F" w:tentative="1">
+      <w:start w:val="1"/>
+      <w:numFmt w:val="decimal"/>
+      <w:lvlText w:val="%4."/>
+      <w:lvlJc w:val="left"/>
+      <w:pPr>
+        <w:ind w:left="2520" w:hanging="360"/>
+      </w:pPr>
+    </w:lvl>
+    <w:lvl w:ilvl="4" w:tplc="04020019" w:tentative="1">
+      <w:start w:val="1"/>
+      <w:numFmt w:val="lowerLetter"/>
+      <w:lvlText w:val="%5."/>
+      <w:lvlJc w:val="left"/>
+      <w:pPr>
+        <w:ind w:left="3240" w:hanging="360"/>
+      </w:pPr>
+    </w:lvl>
+    <w:lvl w:ilvl="5" w:tplc="0402001B" w:tentative="1">
+      <w:start w:val="1"/>
+      <w:numFmt w:val="lowerRoman"/>
+      <w:lvlText w:val="%6."/>
+      <w:lvlJc w:val="right"/>
+      <w:pPr>
+        <w:ind w:left="3960" w:hanging="180"/>
+      </w:pPr>
+    </w:lvl>
+    <w:lvl w:ilvl="6" w:tplc="0402000F" w:tentative="1">
+      <w:start w:val="1"/>
+      <w:numFmt w:val="decimal"/>
+      <w:lvlText w:val="%7."/>
+      <w:lvlJc w:val="left"/>
+      <w:pPr>
+        <w:ind w:left="4680" w:hanging="360"/>
+      </w:pPr>
+    </w:lvl>
+    <w:lvl w:ilvl="7" w:tplc="04020019" w:tentative="1">
+      <w:start w:val="1"/>
+      <w:numFmt w:val="lowerLetter"/>
+      <w:lvlText w:val="%8."/>
+      <w:lvlJc w:val="left"/>
+      <w:pPr>
+        <w:ind w:left="5400" w:hanging="360"/>
+      </w:pPr>
+    </w:lvl>
+    <w:lvl w:ilvl="8" w:tplc="0402001B" w:tentative="1">
+      <w:start w:val="1"/>
+      <w:numFmt w:val="lowerRoman"/>
+      <w:lvlText w:val="%9."/>
+      <w:lvlJc w:val="right"/>
+      <w:pPr>
+        <w:ind w:left="6120" w:hanging="180"/>
+      </w:pPr>
+    </w:lvl>
+  </w:abstractNum>
+  <w:abstractNum w:abstractNumId="2" w15:restartNumberingAfterBreak="0">
     <w:nsid w:val="11772CAA"/>
     <w:multiLevelType w:val="hybridMultilevel"/>
     <w:tmpl w:val="47944510"/>
@@ -4249,7 +6322,7 @@
       </w:rPr>
     </w:lvl>
   </w:abstractNum>
-  <w:abstractNum w:abstractNumId="2" w15:restartNumberingAfterBreak="0">
+  <w:abstractNum w:abstractNumId="3" w15:restartNumberingAfterBreak="0">
     <w:nsid w:val="160D2BC1"/>
     <w:multiLevelType w:val="hybridMultilevel"/>
     <w:tmpl w:val="83C80A2A"/>
@@ -4335,7 +6408,7 @@
       </w:pPr>
     </w:lvl>
   </w:abstractNum>
-  <w:abstractNum w:abstractNumId="3" w15:restartNumberingAfterBreak="0">
+  <w:abstractNum w:abstractNumId="4" w15:restartNumberingAfterBreak="0">
     <w:nsid w:val="2DAC4C87"/>
     <w:multiLevelType w:val="hybridMultilevel"/>
     <w:tmpl w:val="57CCBF78"/>
@@ -4421,7 +6494,7 @@
       </w:pPr>
     </w:lvl>
   </w:abstractNum>
-  <w:abstractNum w:abstractNumId="4" w15:restartNumberingAfterBreak="0">
+  <w:abstractNum w:abstractNumId="5" w15:restartNumberingAfterBreak="0">
     <w:nsid w:val="2EB10776"/>
     <w:multiLevelType w:val="hybridMultilevel"/>
     <w:tmpl w:val="C0BA3E5A"/>
@@ -4507,10 +6580,10 @@
       </w:pPr>
     </w:lvl>
   </w:abstractNum>
-  <w:abstractNum w:abstractNumId="5" w15:restartNumberingAfterBreak="0">
+  <w:abstractNum w:abstractNumId="6" w15:restartNumberingAfterBreak="0">
     <w:nsid w:val="2F9D64DF"/>
     <w:multiLevelType w:val="hybridMultilevel"/>
-    <w:tmpl w:val="4D0AF8A2"/>
+    <w:tmpl w:val="14A69CA2"/>
     <w:lvl w:ilvl="0" w:tplc="0402000F">
       <w:start w:val="1"/>
       <w:numFmt w:val="decimal"/>
@@ -4519,6 +6592,9 @@
       <w:pPr>
         <w:ind w:left="360" w:hanging="360"/>
       </w:pPr>
+      <w:rPr>
+        <w:rFonts w:hint="default"/>
+      </w:rPr>
     </w:lvl>
     <w:lvl w:ilvl="1" w:tplc="04020019">
       <w:start w:val="1"/>
@@ -4593,7 +6669,7 @@
       </w:pPr>
     </w:lvl>
   </w:abstractNum>
-  <w:abstractNum w:abstractNumId="6" w15:restartNumberingAfterBreak="0">
+  <w:abstractNum w:abstractNumId="7" w15:restartNumberingAfterBreak="0">
     <w:nsid w:val="30127215"/>
     <w:multiLevelType w:val="hybridMultilevel"/>
     <w:tmpl w:val="D8C6AEEA"/>
@@ -4706,7 +6782,7 @@
       </w:rPr>
     </w:lvl>
   </w:abstractNum>
-  <w:abstractNum w:abstractNumId="7" w15:restartNumberingAfterBreak="0">
+  <w:abstractNum w:abstractNumId="8" w15:restartNumberingAfterBreak="0">
     <w:nsid w:val="334803CE"/>
     <w:multiLevelType w:val="hybridMultilevel"/>
     <w:tmpl w:val="2B38890C"/>
@@ -4792,7 +6868,7 @@
       </w:pPr>
     </w:lvl>
   </w:abstractNum>
-  <w:abstractNum w:abstractNumId="8" w15:restartNumberingAfterBreak="0">
+  <w:abstractNum w:abstractNumId="9" w15:restartNumberingAfterBreak="0">
     <w:nsid w:val="370D3B33"/>
     <w:multiLevelType w:val="hybridMultilevel"/>
     <w:tmpl w:val="C1D002FE"/>
@@ -4905,7 +6981,7 @@
       </w:rPr>
     </w:lvl>
   </w:abstractNum>
-  <w:abstractNum w:abstractNumId="9" w15:restartNumberingAfterBreak="0">
+  <w:abstractNum w:abstractNumId="10" w15:restartNumberingAfterBreak="0">
     <w:nsid w:val="4441357C"/>
     <w:multiLevelType w:val="hybridMultilevel"/>
     <w:tmpl w:val="1A5C80BC"/>
@@ -4991,7 +7067,7 @@
       </w:pPr>
     </w:lvl>
   </w:abstractNum>
-  <w:abstractNum w:abstractNumId="10" w15:restartNumberingAfterBreak="0">
+  <w:abstractNum w:abstractNumId="11" w15:restartNumberingAfterBreak="0">
     <w:nsid w:val="469047C6"/>
     <w:multiLevelType w:val="hybridMultilevel"/>
     <w:tmpl w:val="5B08D758"/>
@@ -5104,7 +7180,7 @@
       </w:rPr>
     </w:lvl>
   </w:abstractNum>
-  <w:abstractNum w:abstractNumId="11" w15:restartNumberingAfterBreak="0">
+  <w:abstractNum w:abstractNumId="12" w15:restartNumberingAfterBreak="0">
     <w:nsid w:val="49807E21"/>
     <w:multiLevelType w:val="hybridMultilevel"/>
     <w:tmpl w:val="0120809C"/>
@@ -5190,7 +7266,96 @@
       </w:pPr>
     </w:lvl>
   </w:abstractNum>
-  <w:abstractNum w:abstractNumId="12" w15:restartNumberingAfterBreak="0">
+  <w:abstractNum w:abstractNumId="13" w15:restartNumberingAfterBreak="0">
+    <w:nsid w:val="5AE664EC"/>
+    <w:multiLevelType w:val="hybridMultilevel"/>
+    <w:tmpl w:val="0722E872"/>
+    <w:lvl w:ilvl="0" w:tplc="0402000F">
+      <w:start w:val="1"/>
+      <w:numFmt w:val="decimal"/>
+      <w:lvlText w:val="%1."/>
+      <w:lvlJc w:val="left"/>
+      <w:pPr>
+        <w:ind w:left="360" w:hanging="360"/>
+      </w:pPr>
+      <w:rPr>
+        <w:rFonts w:hint="default"/>
+      </w:rPr>
+    </w:lvl>
+    <w:lvl w:ilvl="1" w:tplc="04020019">
+      <w:start w:val="1"/>
+      <w:numFmt w:val="lowerLetter"/>
+      <w:lvlText w:val="%2."/>
+      <w:lvlJc w:val="left"/>
+      <w:pPr>
+        <w:ind w:left="1080" w:hanging="360"/>
+      </w:pPr>
+    </w:lvl>
+    <w:lvl w:ilvl="2" w:tplc="0402001B" w:tentative="1">
+      <w:start w:val="1"/>
+      <w:numFmt w:val="lowerRoman"/>
+      <w:lvlText w:val="%3."/>
+      <w:lvlJc w:val="right"/>
+      <w:pPr>
+        <w:ind w:left="1800" w:hanging="180"/>
+      </w:pPr>
+    </w:lvl>
+    <w:lvl w:ilvl="3" w:tplc="0402000F" w:tentative="1">
+      <w:start w:val="1"/>
+      <w:numFmt w:val="decimal"/>
+      <w:lvlText w:val="%4."/>
+      <w:lvlJc w:val="left"/>
+      <w:pPr>
+        <w:ind w:left="2520" w:hanging="360"/>
+      </w:pPr>
+    </w:lvl>
+    <w:lvl w:ilvl="4" w:tplc="04020019" w:tentative="1">
+      <w:start w:val="1"/>
+      <w:numFmt w:val="lowerLetter"/>
+      <w:lvlText w:val="%5."/>
+      <w:lvlJc w:val="left"/>
+      <w:pPr>
+        <w:ind w:left="3240" w:hanging="360"/>
+      </w:pPr>
+    </w:lvl>
+    <w:lvl w:ilvl="5" w:tplc="0402001B" w:tentative="1">
+      <w:start w:val="1"/>
+      <w:numFmt w:val="lowerRoman"/>
+      <w:lvlText w:val="%6."/>
+      <w:lvlJc w:val="right"/>
+      <w:pPr>
+        <w:ind w:left="3960" w:hanging="180"/>
+      </w:pPr>
+    </w:lvl>
+    <w:lvl w:ilvl="6" w:tplc="0402000F" w:tentative="1">
+      <w:start w:val="1"/>
+      <w:numFmt w:val="decimal"/>
+      <w:lvlText w:val="%7."/>
+      <w:lvlJc w:val="left"/>
+      <w:pPr>
+        <w:ind w:left="4680" w:hanging="360"/>
+      </w:pPr>
+    </w:lvl>
+    <w:lvl w:ilvl="7" w:tplc="04020019" w:tentative="1">
+      <w:start w:val="1"/>
+      <w:numFmt w:val="lowerLetter"/>
+      <w:lvlText w:val="%8."/>
+      <w:lvlJc w:val="left"/>
+      <w:pPr>
+        <w:ind w:left="5400" w:hanging="360"/>
+      </w:pPr>
+    </w:lvl>
+    <w:lvl w:ilvl="8" w:tplc="0402001B" w:tentative="1">
+      <w:start w:val="1"/>
+      <w:numFmt w:val="lowerRoman"/>
+      <w:lvlText w:val="%9."/>
+      <w:lvlJc w:val="right"/>
+      <w:pPr>
+        <w:ind w:left="6120" w:hanging="180"/>
+      </w:pPr>
+    </w:lvl>
+  </w:abstractNum>
+  <w:abstractNum w:abstractNumId="14" w15:restartNumberingAfterBreak="0">
     <w:nsid w:val="69994F37"/>
     <w:multiLevelType w:val="hybridMultilevel"/>
     <w:tmpl w:val="4ED2211A"/>
@@ -5276,7 +7441,7 @@
       </w:pPr>
     </w:lvl>
   </w:abstractNum>
-  <w:abstractNum w:abstractNumId="13" w15:restartNumberingAfterBreak="0">
+  <w:abstractNum w:abstractNumId="15" w15:restartNumberingAfterBreak="0">
     <w:nsid w:val="6B5D1425"/>
     <w:multiLevelType w:val="hybridMultilevel"/>
     <w:tmpl w:val="27E6FE72"/>
@@ -5362,7 +7527,7 @@
       </w:pPr>
     </w:lvl>
   </w:abstractNum>
-  <w:abstractNum w:abstractNumId="14" w15:restartNumberingAfterBreak="0">
+  <w:abstractNum w:abstractNumId="16" w15:restartNumberingAfterBreak="0">
     <w:nsid w:val="7DED3835"/>
     <w:multiLevelType w:val="hybridMultilevel"/>
     <w:tmpl w:val="292E4E16"/>
@@ -5448,50 +7613,148 @@
       </w:pPr>
     </w:lvl>
   </w:abstractNum>
+  <w:abstractNum w:abstractNumId="17" w15:restartNumberingAfterBreak="0">
+    <w:nsid w:val="7F9128F0"/>
+    <w:multiLevelType w:val="hybridMultilevel"/>
+    <w:tmpl w:val="F93C01CA"/>
+    <w:lvl w:ilvl="0" w:tplc="0402000F">
+      <w:start w:val="1"/>
+      <w:numFmt w:val="decimal"/>
+      <w:lvlText w:val="%1."/>
+      <w:lvlJc w:val="left"/>
+      <w:pPr>
+        <w:ind w:left="360" w:hanging="360"/>
+      </w:pPr>
+      <w:rPr>
+        <w:rFonts w:hint="default"/>
+      </w:rPr>
+    </w:lvl>
+    <w:lvl w:ilvl="1" w:tplc="04020019">
+      <w:start w:val="1"/>
+      <w:numFmt w:val="lowerLetter"/>
+      <w:lvlText w:val="%2."/>
+      <w:lvlJc w:val="left"/>
+      <w:pPr>
+        <w:ind w:left="1080" w:hanging="360"/>
+      </w:pPr>
+    </w:lvl>
+    <w:lvl w:ilvl="2" w:tplc="0402001B" w:tentative="1">
+      <w:start w:val="1"/>
+      <w:numFmt w:val="lowerRoman"/>
+      <w:lvlText w:val="%3."/>
+      <w:lvlJc w:val="right"/>
+      <w:pPr>
+        <w:ind w:left="1800" w:hanging="180"/>
+      </w:pPr>
+    </w:lvl>
+    <w:lvl w:ilvl="3" w:tplc="0402000F" w:tentative="1">
+      <w:start w:val="1"/>
+      <w:numFmt w:val="decimal"/>
+      <w:lvlText w:val="%4."/>
+      <w:lvlJc w:val="left"/>
+      <w:pPr>
+        <w:ind w:left="2520" w:hanging="360"/>
+      </w:pPr>
+    </w:lvl>
+    <w:lvl w:ilvl="4" w:tplc="04020019" w:tentative="1">
+      <w:start w:val="1"/>
+      <w:numFmt w:val="lowerLetter"/>
+      <w:lvlText w:val="%5."/>
+      <w:lvlJc w:val="left"/>
+      <w:pPr>
+        <w:ind w:left="3240" w:hanging="360"/>
+      </w:pPr>
+    </w:lvl>
+    <w:lvl w:ilvl="5" w:tplc="0402001B" w:tentative="1">
+      <w:start w:val="1"/>
+      <w:numFmt w:val="lowerRoman"/>
+      <w:lvlText w:val="%6."/>
+      <w:lvlJc w:val="right"/>
+      <w:pPr>
+        <w:ind w:left="3960" w:hanging="180"/>
+      </w:pPr>
+    </w:lvl>
+    <w:lvl w:ilvl="6" w:tplc="0402000F" w:tentative="1">
+      <w:start w:val="1"/>
+      <w:numFmt w:val="decimal"/>
+      <w:lvlText w:val="%7."/>
+      <w:lvlJc w:val="left"/>
+      <w:pPr>
+        <w:ind w:left="4680" w:hanging="360"/>
+      </w:pPr>
+    </w:lvl>
+    <w:lvl w:ilvl="7" w:tplc="04020019" w:tentative="1">
+      <w:start w:val="1"/>
+      <w:numFmt w:val="lowerLetter"/>
+      <w:lvlText w:val="%8."/>
+      <w:lvlJc w:val="left"/>
+      <w:pPr>
+        <w:ind w:left="5400" w:hanging="360"/>
+      </w:pPr>
+    </w:lvl>
+    <w:lvl w:ilvl="8" w:tplc="0402001B" w:tentative="1">
+      <w:start w:val="1"/>
+      <w:numFmt w:val="lowerRoman"/>
+      <w:lvlText w:val="%9."/>
+      <w:lvlJc w:val="right"/>
+      <w:pPr>
+        <w:ind w:left="6120" w:hanging="180"/>
+      </w:pPr>
+    </w:lvl>
+  </w:abstractNum>
   <w:num w:numId="1">
-    <w:abstractNumId w:val="1"/>
+    <w:abstractNumId w:val="2"/>
   </w:num>
   <w:num w:numId="2">
+    <w:abstractNumId w:val="11"/>
+  </w:num>
+  <w:num w:numId="3">
+    <w:abstractNumId w:val="9"/>
+  </w:num>
+  <w:num w:numId="4">
+    <w:abstractNumId w:val="4"/>
+  </w:num>
+  <w:num w:numId="5">
+    <w:abstractNumId w:val="14"/>
+  </w:num>
+  <w:num w:numId="6">
+    <w:abstractNumId w:val="8"/>
+  </w:num>
+  <w:num w:numId="7">
+    <w:abstractNumId w:val="12"/>
+  </w:num>
+  <w:num w:numId="8">
+    <w:abstractNumId w:val="7"/>
+  </w:num>
+  <w:num w:numId="9">
+    <w:abstractNumId w:val="5"/>
+  </w:num>
+  <w:num w:numId="10">
+    <w:abstractNumId w:val="3"/>
+  </w:num>
+  <w:num w:numId="11">
+    <w:abstractNumId w:val="15"/>
+  </w:num>
+  <w:num w:numId="12">
+    <w:abstractNumId w:val="16"/>
+  </w:num>
+  <w:num w:numId="13">
     <w:abstractNumId w:val="10"/>
   </w:num>
-  <w:num w:numId="3">
-    <w:abstractNumId w:val="8"/>
-  </w:num>
-  <w:num w:numId="4">
-    <w:abstractNumId w:val="3"/>
-  </w:num>
-  <w:num w:numId="5">
-    <w:abstractNumId w:val="12"/>
-  </w:num>
-  <w:num w:numId="6">
-    <w:abstractNumId w:val="7"/>
-  </w:num>
-  <w:num w:numId="7">
-    <w:abstractNumId w:val="11"/>
-  </w:num>
-  <w:num w:numId="8">
+  <w:num w:numId="14">
     <w:abstractNumId w:val="6"/>
-  </w:num>
-  <w:num w:numId="9">
-    <w:abstractNumId w:val="4"/>
-  </w:num>
-  <w:num w:numId="10">
-    <w:abstractNumId w:val="2"/>
-  </w:num>
-  <w:num w:numId="11">
-    <w:abstractNumId w:val="13"/>
-  </w:num>
-  <w:num w:numId="12">
-    <w:abstractNumId w:val="14"/>
-  </w:num>
-  <w:num w:numId="13">
-    <w:abstractNumId w:val="9"/>
-  </w:num>
-  <w:num w:numId="14">
-    <w:abstractNumId w:val="5"/>
   </w:num>
   <w:num w:numId="15">
     <w:abstractNumId w:val="0"/>
+  </w:num>
+  <w:num w:numId="16">
+    <w:abstractNumId w:val="13"/>
+  </w:num>
+  <w:num w:numId="17">
+    <w:abstractNumId w:val="17"/>
+  </w:num>
+  <w:num w:numId="18">
+    <w:abstractNumId w:val="1"/>
   </w:num>
 </w:numbering>
 </file>
@@ -6225,7 +8488,7 @@
 </file>
 
 <file path=customXml/itemProps1.xml><?xml version="1.0" encoding="utf-8"?>
-<ds:datastoreItem xmlns:ds="http://schemas.openxmlformats.org/officeDocument/2006/customXml" ds:itemID="{80AC82C0-6D47-4649-88CC-AB09D5A29088}">
+<ds:datastoreItem xmlns:ds="http://schemas.openxmlformats.org/officeDocument/2006/customXml" ds:itemID="{26E05883-0581-4B4F-8ECE-47CBFBB4A46D}">
   <ds:schemaRefs>
     <ds:schemaRef ds:uri="http://schemas.openxmlformats.org/officeDocument/2006/bibliography"/>
   </ds:schemaRefs>

</xml_diff>

<commit_message>
UCs for update and delete book added
</commit_message>
<xml_diff>
--- a/Documentation/UC/UCs_v0.2.docx
+++ b/Documentation/UC/UCs_v0.2.docx
@@ -3365,13 +3365,7 @@
               <w:rPr>
                 <w:lang w:val="en-US"/>
               </w:rPr>
-              <w:t>UC_</w:t>
-            </w:r>
-            <w:r>
-              <w:rPr>
-                <w:lang w:val="en-US"/>
-              </w:rPr>
-              <w:t>20</w:t>
+              <w:t>UC_20</w:t>
             </w:r>
           </w:p>
         </w:tc>
@@ -3833,13 +3827,7 @@
               <w:rPr>
                 <w:lang w:val="en-US"/>
               </w:rPr>
-              <w:t xml:space="preserve">” button, </w:t>
-            </w:r>
-            <w:r>
-              <w:rPr>
-                <w:lang w:val="en-US"/>
-              </w:rPr>
-              <w:t xml:space="preserve">guest is not </w:t>
+              <w:t xml:space="preserve">” button, guest is not </w:t>
             </w:r>
             <w:r>
               <w:rPr>
@@ -3944,13 +3932,7 @@
               <w:rPr>
                 <w:lang w:val="en-US"/>
               </w:rPr>
-              <w:t>UC_2</w:t>
-            </w:r>
-            <w:r>
-              <w:rPr>
-                <w:lang w:val="en-US"/>
-              </w:rPr>
-              <w:t>1</w:t>
+              <w:t>UC_21</w:t>
             </w:r>
           </w:p>
         </w:tc>
@@ -4026,13 +4008,7 @@
               <w:rPr>
                 <w:lang w:val="en-US"/>
               </w:rPr>
-              <w:t xml:space="preserve">Delete </w:t>
-            </w:r>
-            <w:r>
-              <w:rPr>
-                <w:lang w:val="en-US"/>
-              </w:rPr>
-              <w:t>member</w:t>
+              <w:t>Delete member</w:t>
             </w:r>
           </w:p>
         </w:tc>
@@ -4289,31 +4265,7 @@
               <w:rPr>
                 <w:lang w:val="en-US"/>
               </w:rPr>
-              <w:t xml:space="preserve">List of guests requested membership is displayed </w:t>
-            </w:r>
-            <w:r>
-              <w:rPr>
-                <w:lang w:val="en-US"/>
-              </w:rPr>
-              <w:t xml:space="preserve">below the list of members requested membership </w:t>
-            </w:r>
-            <w:r>
-              <w:rPr>
-                <w:lang w:val="en-US"/>
-              </w:rPr>
-              <w:t>wi</w:t>
-            </w:r>
-            <w:r>
-              <w:rPr>
-                <w:lang w:val="en-US"/>
-              </w:rPr>
-              <w:t>th a little checkbox on the right</w:t>
-            </w:r>
-            <w:r>
-              <w:rPr>
-                <w:lang w:val="en-US"/>
-              </w:rPr>
-              <w:t xml:space="preserve"> side of each one</w:t>
+              <w:t>List of guests requested membership is displayed below the list of members requested membership with a little checkbox on the right side of each one</w:t>
             </w:r>
           </w:p>
           <w:p>
@@ -4331,13 +4283,7 @@
               <w:rPr>
                 <w:lang w:val="en-US"/>
               </w:rPr>
-              <w:t xml:space="preserve">Select </w:t>
-            </w:r>
-            <w:r>
-              <w:rPr>
-                <w:lang w:val="en-US"/>
-              </w:rPr>
-              <w:t>members to delete</w:t>
+              <w:t>Select members to delete</w:t>
             </w:r>
           </w:p>
           <w:p>
@@ -4602,13 +4548,7 @@
               <w:rPr>
                 <w:lang w:val="en-US"/>
               </w:rPr>
-              <w:t>UC_2</w:t>
-            </w:r>
-            <w:r>
-              <w:rPr>
-                <w:lang w:val="en-US"/>
-              </w:rPr>
-              <w:t>2</w:t>
+              <w:t>UC_22</w:t>
             </w:r>
           </w:p>
         </w:tc>
@@ -5208,13 +5148,7 @@
               <w:rPr>
                 <w:lang w:val="en-US"/>
               </w:rPr>
-              <w:t>Bo</w:t>
-            </w:r>
-            <w:r>
-              <w:rPr>
-                <w:lang w:val="en-US"/>
-              </w:rPr>
-              <w:t>ok is added in the selected category and visible for members</w:t>
+              <w:t>Book is added in the selected category and visible for members</w:t>
             </w:r>
           </w:p>
         </w:tc>
@@ -5285,8 +5219,6 @@
               </w:rPr>
               <w:t>book is not added</w:t>
             </w:r>
-            <w:bookmarkStart w:id="0" w:name="_GoBack"/>
-            <w:bookmarkEnd w:id="0"/>
           </w:p>
         </w:tc>
       </w:tr>
@@ -5298,6 +5230,813 @@
         </w:rPr>
       </w:pPr>
     </w:p>
+    <w:tbl>
+      <w:tblPr>
+        <w:tblStyle w:val="TableGrid"/>
+        <w:tblW w:w="0" w:type="auto"/>
+        <w:tblLook w:val="04A0" w:firstRow="1" w:lastRow="0" w:firstColumn="1" w:lastColumn="0" w:noHBand="0" w:noVBand="1"/>
+      </w:tblPr>
+      <w:tblGrid>
+        <w:gridCol w:w="4531"/>
+        <w:gridCol w:w="4531"/>
+      </w:tblGrid>
+      <w:tr>
+        <w:tc>
+          <w:tcPr>
+            <w:tcW w:w="4531" w:type="dxa"/>
+          </w:tcPr>
+          <w:p>
+            <w:pPr>
+              <w:rPr>
+                <w:b/>
+                <w:lang w:val="en-US"/>
+              </w:rPr>
+            </w:pPr>
+            <w:r>
+              <w:rPr>
+                <w:b/>
+                <w:lang w:val="en-US"/>
+              </w:rPr>
+              <w:t>Use Case Element</w:t>
+            </w:r>
+          </w:p>
+        </w:tc>
+        <w:tc>
+          <w:tcPr>
+            <w:tcW w:w="4531" w:type="dxa"/>
+          </w:tcPr>
+          <w:p>
+            <w:pPr>
+              <w:rPr>
+                <w:b/>
+                <w:lang w:val="en-US"/>
+              </w:rPr>
+            </w:pPr>
+            <w:r>
+              <w:rPr>
+                <w:b/>
+                <w:lang w:val="en-US"/>
+              </w:rPr>
+              <w:t>Description</w:t>
+            </w:r>
+          </w:p>
+        </w:tc>
+      </w:tr>
+      <w:tr>
+        <w:tc>
+          <w:tcPr>
+            <w:tcW w:w="4531" w:type="dxa"/>
+          </w:tcPr>
+          <w:p>
+            <w:pPr>
+              <w:rPr>
+                <w:lang w:val="en-US"/>
+              </w:rPr>
+            </w:pPr>
+            <w:r>
+              <w:rPr>
+                <w:lang w:val="en-US"/>
+              </w:rPr>
+              <w:t>Use Case Number</w:t>
+            </w:r>
+          </w:p>
+        </w:tc>
+        <w:tc>
+          <w:tcPr>
+            <w:tcW w:w="4531" w:type="dxa"/>
+          </w:tcPr>
+          <w:p>
+            <w:pPr>
+              <w:rPr>
+                <w:lang w:val="en-US"/>
+              </w:rPr>
+            </w:pPr>
+            <w:r>
+              <w:rPr>
+                <w:lang w:val="en-US"/>
+              </w:rPr>
+              <w:t>UC_2</w:t>
+            </w:r>
+            <w:r>
+              <w:rPr>
+                <w:lang w:val="en-US"/>
+              </w:rPr>
+              <w:t>3</w:t>
+            </w:r>
+          </w:p>
+        </w:tc>
+      </w:tr>
+      <w:tr>
+        <w:tc>
+          <w:tcPr>
+            <w:tcW w:w="4531" w:type="dxa"/>
+          </w:tcPr>
+          <w:p>
+            <w:pPr>
+              <w:rPr>
+                <w:lang w:val="en-US"/>
+              </w:rPr>
+            </w:pPr>
+            <w:r>
+              <w:rPr>
+                <w:lang w:val="en-US"/>
+              </w:rPr>
+              <w:t>Application</w:t>
+            </w:r>
+          </w:p>
+        </w:tc>
+        <w:tc>
+          <w:tcPr>
+            <w:tcW w:w="4531" w:type="dxa"/>
+          </w:tcPr>
+          <w:p>
+            <w:pPr>
+              <w:rPr>
+                <w:lang w:val="en-US"/>
+              </w:rPr>
+            </w:pPr>
+            <w:r>
+              <w:rPr>
+                <w:lang w:val="en-US"/>
+              </w:rPr>
+              <w:t>Chrome, Firefox, Edge browsers</w:t>
+            </w:r>
+          </w:p>
+        </w:tc>
+      </w:tr>
+      <w:tr>
+        <w:tc>
+          <w:tcPr>
+            <w:tcW w:w="4531" w:type="dxa"/>
+          </w:tcPr>
+          <w:p>
+            <w:pPr>
+              <w:rPr>
+                <w:lang w:val="en-US"/>
+              </w:rPr>
+            </w:pPr>
+            <w:r>
+              <w:rPr>
+                <w:lang w:val="en-US"/>
+              </w:rPr>
+              <w:t>Use Case Name</w:t>
+            </w:r>
+          </w:p>
+        </w:tc>
+        <w:tc>
+          <w:tcPr>
+            <w:tcW w:w="4531" w:type="dxa"/>
+          </w:tcPr>
+          <w:p>
+            <w:pPr>
+              <w:rPr>
+                <w:lang w:val="en-US"/>
+              </w:rPr>
+            </w:pPr>
+            <w:r>
+              <w:rPr>
+                <w:lang w:val="en-US"/>
+              </w:rPr>
+              <w:t>Update</w:t>
+            </w:r>
+            <w:r>
+              <w:rPr>
+                <w:lang w:val="en-US"/>
+              </w:rPr>
+              <w:t xml:space="preserve"> a book</w:t>
+            </w:r>
+          </w:p>
+        </w:tc>
+      </w:tr>
+      <w:tr>
+        <w:tc>
+          <w:tcPr>
+            <w:tcW w:w="4531" w:type="dxa"/>
+          </w:tcPr>
+          <w:p>
+            <w:pPr>
+              <w:rPr>
+                <w:lang w:val="en-US"/>
+              </w:rPr>
+            </w:pPr>
+            <w:r>
+              <w:rPr>
+                <w:lang w:val="en-US"/>
+              </w:rPr>
+              <w:t>Use Case Description</w:t>
+            </w:r>
+          </w:p>
+        </w:tc>
+        <w:tc>
+          <w:tcPr>
+            <w:tcW w:w="4531" w:type="dxa"/>
+          </w:tcPr>
+          <w:p>
+            <w:pPr>
+              <w:rPr>
+                <w:lang w:val="en-US"/>
+              </w:rPr>
+            </w:pPr>
+            <w:r>
+              <w:rPr>
+                <w:lang w:val="en-US"/>
+              </w:rPr>
+              <w:t>Update information for added book</w:t>
+            </w:r>
+          </w:p>
+        </w:tc>
+      </w:tr>
+      <w:tr>
+        <w:tc>
+          <w:tcPr>
+            <w:tcW w:w="4531" w:type="dxa"/>
+          </w:tcPr>
+          <w:p>
+            <w:pPr>
+              <w:rPr>
+                <w:lang w:val="en-US"/>
+              </w:rPr>
+            </w:pPr>
+            <w:r>
+              <w:rPr>
+                <w:lang w:val="en-US"/>
+              </w:rPr>
+              <w:t>Primary Actor</w:t>
+            </w:r>
+          </w:p>
+        </w:tc>
+        <w:tc>
+          <w:tcPr>
+            <w:tcW w:w="4531" w:type="dxa"/>
+          </w:tcPr>
+          <w:p>
+            <w:pPr>
+              <w:rPr>
+                <w:lang w:val="en-US"/>
+              </w:rPr>
+            </w:pPr>
+            <w:r>
+              <w:rPr>
+                <w:lang w:val="en-US"/>
+              </w:rPr>
+              <w:t>Administrator</w:t>
+            </w:r>
+          </w:p>
+        </w:tc>
+      </w:tr>
+      <w:tr>
+        <w:tc>
+          <w:tcPr>
+            <w:tcW w:w="4531" w:type="dxa"/>
+          </w:tcPr>
+          <w:p>
+            <w:pPr>
+              <w:rPr>
+                <w:lang w:val="en-US"/>
+              </w:rPr>
+            </w:pPr>
+            <w:r>
+              <w:rPr>
+                <w:lang w:val="en-US"/>
+              </w:rPr>
+              <w:t>Precondition</w:t>
+            </w:r>
+          </w:p>
+        </w:tc>
+        <w:tc>
+          <w:tcPr>
+            <w:tcW w:w="4531" w:type="dxa"/>
+          </w:tcPr>
+          <w:p>
+            <w:pPr>
+              <w:rPr>
+                <w:lang w:val="en-US"/>
+              </w:rPr>
+            </w:pPr>
+            <w:r>
+              <w:rPr>
+                <w:lang w:val="en-US"/>
+              </w:rPr>
+              <w:t>Logged In; “</w:t>
+            </w:r>
+            <w:r>
+              <w:rPr>
+                <w:b/>
+                <w:lang w:val="en-US"/>
+              </w:rPr>
+              <w:t>Administrator</w:t>
+            </w:r>
+            <w:r>
+              <w:rPr>
+                <w:lang w:val="en-US"/>
+              </w:rPr>
+              <w:t xml:space="preserve">” window is active; </w:t>
+            </w:r>
+          </w:p>
+        </w:tc>
+      </w:tr>
+      <w:tr>
+        <w:tc>
+          <w:tcPr>
+            <w:tcW w:w="4531" w:type="dxa"/>
+          </w:tcPr>
+          <w:p>
+            <w:pPr>
+              <w:rPr>
+                <w:lang w:val="en-US"/>
+              </w:rPr>
+            </w:pPr>
+            <w:r>
+              <w:rPr>
+                <w:lang w:val="en-US"/>
+              </w:rPr>
+              <w:t>Trigger</w:t>
+            </w:r>
+          </w:p>
+        </w:tc>
+        <w:tc>
+          <w:tcPr>
+            <w:tcW w:w="4531" w:type="dxa"/>
+          </w:tcPr>
+          <w:p>
+            <w:pPr>
+              <w:rPr>
+                <w:lang w:val="en-US"/>
+              </w:rPr>
+            </w:pPr>
+            <w:r>
+              <w:rPr>
+                <w:lang w:val="en-US"/>
+              </w:rPr>
+              <w:t>None</w:t>
+            </w:r>
+          </w:p>
+        </w:tc>
+      </w:tr>
+      <w:tr>
+        <w:tc>
+          <w:tcPr>
+            <w:tcW w:w="4531" w:type="dxa"/>
+          </w:tcPr>
+          <w:p>
+            <w:pPr>
+              <w:rPr>
+                <w:lang w:val="en-US"/>
+              </w:rPr>
+            </w:pPr>
+            <w:r>
+              <w:rPr>
+                <w:lang w:val="en-US"/>
+              </w:rPr>
+              <w:t>Basic Flow</w:t>
+            </w:r>
+          </w:p>
+        </w:tc>
+        <w:tc>
+          <w:tcPr>
+            <w:tcW w:w="4531" w:type="dxa"/>
+          </w:tcPr>
+          <w:p>
+            <w:pPr>
+              <w:pStyle w:val="ListParagraph"/>
+              <w:numPr>
+                <w:ilvl w:val="0"/>
+                <w:numId w:val="19"/>
+              </w:numPr>
+              <w:rPr>
+                <w:lang w:val="en-US"/>
+              </w:rPr>
+            </w:pPr>
+            <w:r>
+              <w:rPr>
+                <w:lang w:val="en-US"/>
+              </w:rPr>
+              <w:t>Click on the “</w:t>
+            </w:r>
+            <w:r>
+              <w:rPr>
+                <w:b/>
+                <w:lang w:val="en-US"/>
+              </w:rPr>
+              <w:t>Books</w:t>
+            </w:r>
+            <w:r>
+              <w:rPr>
+                <w:lang w:val="en-US"/>
+              </w:rPr>
+              <w:t>” button</w:t>
+            </w:r>
+          </w:p>
+          <w:p>
+            <w:pPr>
+              <w:pStyle w:val="ListParagraph"/>
+              <w:numPr>
+                <w:ilvl w:val="0"/>
+                <w:numId w:val="19"/>
+              </w:numPr>
+              <w:rPr>
+                <w:lang w:val="en-US"/>
+              </w:rPr>
+            </w:pPr>
+            <w:r>
+              <w:rPr>
+                <w:lang w:val="en-US"/>
+              </w:rPr>
+              <w:t>Click on the “</w:t>
+            </w:r>
+            <w:r>
+              <w:rPr>
+                <w:b/>
+                <w:lang w:val="en-US"/>
+              </w:rPr>
+              <w:t>Edit</w:t>
+            </w:r>
+            <w:r>
+              <w:rPr>
+                <w:lang w:val="en-US"/>
+              </w:rPr>
+              <w:t>” button</w:t>
+            </w:r>
+            <w:r>
+              <w:rPr>
+                <w:lang w:val="en-US"/>
+              </w:rPr>
+              <w:t xml:space="preserve">, located on the </w:t>
+            </w:r>
+            <w:r>
+              <w:rPr>
+                <w:lang w:val="en-US"/>
+              </w:rPr>
+              <w:t>left</w:t>
+            </w:r>
+            <w:r>
+              <w:rPr>
+                <w:lang w:val="en-US"/>
+              </w:rPr>
+              <w:t xml:space="preserve"> side of the book title</w:t>
+            </w:r>
+          </w:p>
+          <w:p>
+            <w:pPr>
+              <w:pStyle w:val="ListParagraph"/>
+              <w:numPr>
+                <w:ilvl w:val="0"/>
+                <w:numId w:val="19"/>
+              </w:numPr>
+              <w:rPr>
+                <w:lang w:val="en-US"/>
+              </w:rPr>
+            </w:pPr>
+            <w:r>
+              <w:rPr>
+                <w:lang w:val="en-US"/>
+              </w:rPr>
+              <w:t xml:space="preserve">Book </w:t>
+            </w:r>
+            <w:r>
+              <w:rPr>
+                <w:lang w:val="en-US"/>
+              </w:rPr>
+              <w:t>form</w:t>
+            </w:r>
+            <w:r>
+              <w:rPr>
+                <w:lang w:val="en-US"/>
+              </w:rPr>
+              <w:t xml:space="preserve"> is displayed with </w:t>
+            </w:r>
+            <w:r>
+              <w:rPr>
+                <w:lang w:val="en-US"/>
+              </w:rPr>
+              <w:t>fields</w:t>
+            </w:r>
+            <w:r>
+              <w:rPr>
+                <w:lang w:val="en-US"/>
+              </w:rPr>
+              <w:t xml:space="preserve"> for</w:t>
+            </w:r>
+          </w:p>
+          <w:p>
+            <w:pPr>
+              <w:pStyle w:val="ListParagraph"/>
+              <w:numPr>
+                <w:ilvl w:val="1"/>
+                <w:numId w:val="19"/>
+              </w:numPr>
+              <w:rPr>
+                <w:lang w:val="en-US"/>
+              </w:rPr>
+            </w:pPr>
+            <w:r>
+              <w:rPr>
+                <w:lang w:val="en-US"/>
+              </w:rPr>
+              <w:t>Title</w:t>
+            </w:r>
+          </w:p>
+          <w:p>
+            <w:pPr>
+              <w:pStyle w:val="ListParagraph"/>
+              <w:numPr>
+                <w:ilvl w:val="1"/>
+                <w:numId w:val="19"/>
+              </w:numPr>
+              <w:rPr>
+                <w:lang w:val="en-US"/>
+              </w:rPr>
+            </w:pPr>
+            <w:r>
+              <w:rPr>
+                <w:lang w:val="en-US"/>
+              </w:rPr>
+              <w:t>Author</w:t>
+            </w:r>
+          </w:p>
+          <w:p>
+            <w:pPr>
+              <w:pStyle w:val="ListParagraph"/>
+              <w:numPr>
+                <w:ilvl w:val="1"/>
+                <w:numId w:val="19"/>
+              </w:numPr>
+              <w:rPr>
+                <w:lang w:val="en-US"/>
+              </w:rPr>
+            </w:pPr>
+            <w:r>
+              <w:rPr>
+                <w:lang w:val="en-US"/>
+              </w:rPr>
+              <w:t>Category</w:t>
+            </w:r>
+          </w:p>
+          <w:p>
+            <w:pPr>
+              <w:pStyle w:val="ListParagraph"/>
+              <w:numPr>
+                <w:ilvl w:val="1"/>
+                <w:numId w:val="19"/>
+              </w:numPr>
+              <w:rPr>
+                <w:lang w:val="en-US"/>
+              </w:rPr>
+            </w:pPr>
+            <w:r>
+              <w:rPr>
+                <w:lang w:val="en-US"/>
+              </w:rPr>
+              <w:t>Price</w:t>
+            </w:r>
+          </w:p>
+          <w:p>
+            <w:pPr>
+              <w:pStyle w:val="ListParagraph"/>
+              <w:numPr>
+                <w:ilvl w:val="1"/>
+                <w:numId w:val="19"/>
+              </w:numPr>
+              <w:rPr>
+                <w:lang w:val="en-US"/>
+              </w:rPr>
+            </w:pPr>
+            <w:r>
+              <w:rPr>
+                <w:lang w:val="en-US"/>
+              </w:rPr>
+              <w:t>Picture of the book cover</w:t>
+            </w:r>
+          </w:p>
+          <w:p>
+            <w:pPr>
+              <w:pStyle w:val="ListParagraph"/>
+              <w:numPr>
+                <w:ilvl w:val="1"/>
+                <w:numId w:val="19"/>
+              </w:numPr>
+              <w:rPr>
+                <w:lang w:val="en-US"/>
+              </w:rPr>
+            </w:pPr>
+            <w:r>
+              <w:rPr>
+                <w:lang w:val="en-US"/>
+              </w:rPr>
+              <w:t>Notes</w:t>
+            </w:r>
+          </w:p>
+          <w:p>
+            <w:pPr>
+              <w:pStyle w:val="ListParagraph"/>
+              <w:numPr>
+                <w:ilvl w:val="1"/>
+                <w:numId w:val="19"/>
+              </w:numPr>
+              <w:rPr>
+                <w:lang w:val="en-US"/>
+              </w:rPr>
+            </w:pPr>
+            <w:r>
+              <w:rPr>
+                <w:lang w:val="en-US"/>
+              </w:rPr>
+              <w:t>Hyperlink to review of the book in Amazon</w:t>
+            </w:r>
+          </w:p>
+          <w:p>
+            <w:pPr>
+              <w:pStyle w:val="ListParagraph"/>
+              <w:numPr>
+                <w:ilvl w:val="1"/>
+                <w:numId w:val="19"/>
+              </w:numPr>
+              <w:rPr>
+                <w:lang w:val="en-US"/>
+              </w:rPr>
+            </w:pPr>
+            <w:r>
+              <w:rPr>
+                <w:lang w:val="en-US"/>
+              </w:rPr>
+              <w:t>“</w:t>
+            </w:r>
+            <w:r>
+              <w:rPr>
+                <w:b/>
+                <w:lang w:val="en-US"/>
+              </w:rPr>
+              <w:t>Upload</w:t>
+            </w:r>
+            <w:r>
+              <w:rPr>
+                <w:lang w:val="en-US"/>
+              </w:rPr>
+              <w:t>” button for book cover image input</w:t>
+            </w:r>
+          </w:p>
+          <w:p>
+            <w:pPr>
+              <w:pStyle w:val="ListParagraph"/>
+              <w:numPr>
+                <w:ilvl w:val="0"/>
+                <w:numId w:val="19"/>
+              </w:numPr>
+              <w:rPr>
+                <w:lang w:val="en-US"/>
+              </w:rPr>
+            </w:pPr>
+            <w:r>
+              <w:rPr>
+                <w:lang w:val="en-US"/>
+              </w:rPr>
+              <w:t>Update</w:t>
+            </w:r>
+            <w:r>
+              <w:rPr>
+                <w:lang w:val="en-US"/>
+              </w:rPr>
+              <w:t xml:space="preserve"> the </w:t>
+            </w:r>
+            <w:r>
+              <w:rPr>
+                <w:lang w:val="en-US"/>
+              </w:rPr>
+              <w:t>information</w:t>
+            </w:r>
+          </w:p>
+          <w:p>
+            <w:pPr>
+              <w:pStyle w:val="ListParagraph"/>
+              <w:numPr>
+                <w:ilvl w:val="0"/>
+                <w:numId w:val="19"/>
+              </w:numPr>
+              <w:rPr>
+                <w:lang w:val="en-US"/>
+              </w:rPr>
+            </w:pPr>
+            <w:r>
+              <w:rPr>
+                <w:lang w:val="en-US"/>
+              </w:rPr>
+              <w:t>Click on button “</w:t>
+            </w:r>
+            <w:r>
+              <w:rPr>
+                <w:b/>
+                <w:lang w:val="en-US"/>
+              </w:rPr>
+              <w:t>Update</w:t>
+            </w:r>
+            <w:r>
+              <w:rPr>
+                <w:lang w:val="en-US"/>
+              </w:rPr>
+              <w:t>” button</w:t>
+            </w:r>
+          </w:p>
+          <w:p>
+            <w:pPr>
+              <w:pStyle w:val="ListParagraph"/>
+              <w:numPr>
+                <w:ilvl w:val="0"/>
+                <w:numId w:val="19"/>
+              </w:numPr>
+              <w:rPr>
+                <w:lang w:val="en-US"/>
+              </w:rPr>
+            </w:pPr>
+            <w:r>
+              <w:rPr>
+                <w:lang w:val="en-US"/>
+              </w:rPr>
+              <w:t>Edited information for the book is added</w:t>
+            </w:r>
+            <w:r>
+              <w:rPr>
+                <w:lang w:val="en-US"/>
+              </w:rPr>
+              <w:t xml:space="preserve"> and visible for members</w:t>
+            </w:r>
+          </w:p>
+        </w:tc>
+      </w:tr>
+      <w:tr>
+        <w:tc>
+          <w:tcPr>
+            <w:tcW w:w="4531" w:type="dxa"/>
+          </w:tcPr>
+          <w:p>
+            <w:pPr>
+              <w:rPr>
+                <w:lang w:val="en-US"/>
+              </w:rPr>
+            </w:pPr>
+            <w:r>
+              <w:rPr>
+                <w:lang w:val="en-US"/>
+              </w:rPr>
+              <w:t>Alternate Flows</w:t>
+            </w:r>
+          </w:p>
+        </w:tc>
+        <w:tc>
+          <w:tcPr>
+            <w:tcW w:w="4531" w:type="dxa"/>
+          </w:tcPr>
+          <w:p>
+            <w:pPr>
+              <w:pStyle w:val="ListParagraph"/>
+              <w:numPr>
+                <w:ilvl w:val="0"/>
+                <w:numId w:val="2"/>
+              </w:numPr>
+              <w:rPr>
+                <w:lang w:val="en-US"/>
+              </w:rPr>
+            </w:pPr>
+            <w:r>
+              <w:rPr>
+                <w:lang w:val="en-US"/>
+              </w:rPr>
+              <w:t>If the application is closed before clicking on the “</w:t>
+            </w:r>
+            <w:r>
+              <w:rPr>
+                <w:b/>
+                <w:lang w:val="en-US"/>
+              </w:rPr>
+              <w:t>Update</w:t>
+            </w:r>
+            <w:r>
+              <w:rPr>
+                <w:lang w:val="en-US"/>
+              </w:rPr>
+              <w:t xml:space="preserve">” button, book </w:t>
+            </w:r>
+            <w:r>
+              <w:rPr>
+                <w:lang w:val="en-US"/>
+              </w:rPr>
+              <w:t xml:space="preserve">information </w:t>
+            </w:r>
+            <w:r>
+              <w:rPr>
+                <w:lang w:val="en-US"/>
+              </w:rPr>
+              <w:t xml:space="preserve">is not </w:t>
+            </w:r>
+            <w:r>
+              <w:rPr>
+                <w:lang w:val="en-US"/>
+              </w:rPr>
+              <w:t>updated</w:t>
+            </w:r>
+          </w:p>
+        </w:tc>
+      </w:tr>
+    </w:tbl>
     <w:p>
       <w:pPr>
         <w:rPr>
@@ -5305,6 +6044,630 @@
         </w:rPr>
       </w:pPr>
     </w:p>
+    <w:tbl>
+      <w:tblPr>
+        <w:tblStyle w:val="TableGrid"/>
+        <w:tblW w:w="0" w:type="auto"/>
+        <w:tblLook w:val="04A0" w:firstRow="1" w:lastRow="0" w:firstColumn="1" w:lastColumn="0" w:noHBand="0" w:noVBand="1"/>
+      </w:tblPr>
+      <w:tblGrid>
+        <w:gridCol w:w="4531"/>
+        <w:gridCol w:w="4531"/>
+      </w:tblGrid>
+      <w:tr>
+        <w:tc>
+          <w:tcPr>
+            <w:tcW w:w="4531" w:type="dxa"/>
+          </w:tcPr>
+          <w:p>
+            <w:pPr>
+              <w:rPr>
+                <w:b/>
+                <w:lang w:val="en-US"/>
+              </w:rPr>
+            </w:pPr>
+            <w:r>
+              <w:rPr>
+                <w:b/>
+                <w:lang w:val="en-US"/>
+              </w:rPr>
+              <w:t>Use Case Element</w:t>
+            </w:r>
+          </w:p>
+        </w:tc>
+        <w:tc>
+          <w:tcPr>
+            <w:tcW w:w="4531" w:type="dxa"/>
+          </w:tcPr>
+          <w:p>
+            <w:pPr>
+              <w:rPr>
+                <w:b/>
+                <w:lang w:val="en-US"/>
+              </w:rPr>
+            </w:pPr>
+            <w:r>
+              <w:rPr>
+                <w:b/>
+                <w:lang w:val="en-US"/>
+              </w:rPr>
+              <w:t>Description</w:t>
+            </w:r>
+          </w:p>
+        </w:tc>
+      </w:tr>
+      <w:tr>
+        <w:tc>
+          <w:tcPr>
+            <w:tcW w:w="4531" w:type="dxa"/>
+          </w:tcPr>
+          <w:p>
+            <w:pPr>
+              <w:rPr>
+                <w:lang w:val="en-US"/>
+              </w:rPr>
+            </w:pPr>
+            <w:r>
+              <w:rPr>
+                <w:lang w:val="en-US"/>
+              </w:rPr>
+              <w:t>Use Case Number</w:t>
+            </w:r>
+          </w:p>
+        </w:tc>
+        <w:tc>
+          <w:tcPr>
+            <w:tcW w:w="4531" w:type="dxa"/>
+          </w:tcPr>
+          <w:p>
+            <w:pPr>
+              <w:rPr>
+                <w:lang w:val="en-US"/>
+              </w:rPr>
+            </w:pPr>
+            <w:r>
+              <w:rPr>
+                <w:lang w:val="en-US"/>
+              </w:rPr>
+              <w:t>UC_2</w:t>
+            </w:r>
+            <w:r>
+              <w:rPr>
+                <w:lang w:val="en-US"/>
+              </w:rPr>
+              <w:t>4</w:t>
+            </w:r>
+          </w:p>
+        </w:tc>
+      </w:tr>
+      <w:tr>
+        <w:tc>
+          <w:tcPr>
+            <w:tcW w:w="4531" w:type="dxa"/>
+          </w:tcPr>
+          <w:p>
+            <w:pPr>
+              <w:rPr>
+                <w:lang w:val="en-US"/>
+              </w:rPr>
+            </w:pPr>
+            <w:r>
+              <w:rPr>
+                <w:lang w:val="en-US"/>
+              </w:rPr>
+              <w:t>Application</w:t>
+            </w:r>
+          </w:p>
+        </w:tc>
+        <w:tc>
+          <w:tcPr>
+            <w:tcW w:w="4531" w:type="dxa"/>
+          </w:tcPr>
+          <w:p>
+            <w:pPr>
+              <w:rPr>
+                <w:lang w:val="en-US"/>
+              </w:rPr>
+            </w:pPr>
+            <w:r>
+              <w:rPr>
+                <w:lang w:val="en-US"/>
+              </w:rPr>
+              <w:t>Chrome, Firefox, Edge browsers</w:t>
+            </w:r>
+          </w:p>
+        </w:tc>
+      </w:tr>
+      <w:tr>
+        <w:tc>
+          <w:tcPr>
+            <w:tcW w:w="4531" w:type="dxa"/>
+          </w:tcPr>
+          <w:p>
+            <w:pPr>
+              <w:rPr>
+                <w:lang w:val="en-US"/>
+              </w:rPr>
+            </w:pPr>
+            <w:r>
+              <w:rPr>
+                <w:lang w:val="en-US"/>
+              </w:rPr>
+              <w:t>Use Case Name</w:t>
+            </w:r>
+          </w:p>
+        </w:tc>
+        <w:tc>
+          <w:tcPr>
+            <w:tcW w:w="4531" w:type="dxa"/>
+          </w:tcPr>
+          <w:p>
+            <w:pPr>
+              <w:rPr>
+                <w:lang w:val="en-US"/>
+              </w:rPr>
+            </w:pPr>
+            <w:r>
+              <w:rPr>
+                <w:lang w:val="en-US"/>
+              </w:rPr>
+              <w:t>Delete</w:t>
+            </w:r>
+            <w:r>
+              <w:rPr>
+                <w:lang w:val="en-US"/>
+              </w:rPr>
+              <w:t xml:space="preserve"> a book</w:t>
+            </w:r>
+          </w:p>
+        </w:tc>
+      </w:tr>
+      <w:tr>
+        <w:tc>
+          <w:tcPr>
+            <w:tcW w:w="4531" w:type="dxa"/>
+          </w:tcPr>
+          <w:p>
+            <w:pPr>
+              <w:rPr>
+                <w:lang w:val="en-US"/>
+              </w:rPr>
+            </w:pPr>
+            <w:r>
+              <w:rPr>
+                <w:lang w:val="en-US"/>
+              </w:rPr>
+              <w:t>Use Case Description</w:t>
+            </w:r>
+          </w:p>
+        </w:tc>
+        <w:tc>
+          <w:tcPr>
+            <w:tcW w:w="4531" w:type="dxa"/>
+          </w:tcPr>
+          <w:p>
+            <w:pPr>
+              <w:rPr>
+                <w:lang w:val="en-US"/>
+              </w:rPr>
+            </w:pPr>
+            <w:r>
+              <w:rPr>
+                <w:lang w:val="en-US"/>
+              </w:rPr>
+              <w:t>Delete a book from the database of the site</w:t>
+            </w:r>
+          </w:p>
+        </w:tc>
+      </w:tr>
+      <w:tr>
+        <w:tc>
+          <w:tcPr>
+            <w:tcW w:w="4531" w:type="dxa"/>
+          </w:tcPr>
+          <w:p>
+            <w:pPr>
+              <w:rPr>
+                <w:lang w:val="en-US"/>
+              </w:rPr>
+            </w:pPr>
+            <w:r>
+              <w:rPr>
+                <w:lang w:val="en-US"/>
+              </w:rPr>
+              <w:t>Primary Actor</w:t>
+            </w:r>
+          </w:p>
+        </w:tc>
+        <w:tc>
+          <w:tcPr>
+            <w:tcW w:w="4531" w:type="dxa"/>
+          </w:tcPr>
+          <w:p>
+            <w:pPr>
+              <w:rPr>
+                <w:lang w:val="en-US"/>
+              </w:rPr>
+            </w:pPr>
+            <w:r>
+              <w:rPr>
+                <w:lang w:val="en-US"/>
+              </w:rPr>
+              <w:t>Administrator</w:t>
+            </w:r>
+          </w:p>
+        </w:tc>
+      </w:tr>
+      <w:tr>
+        <w:tc>
+          <w:tcPr>
+            <w:tcW w:w="4531" w:type="dxa"/>
+          </w:tcPr>
+          <w:p>
+            <w:pPr>
+              <w:rPr>
+                <w:lang w:val="en-US"/>
+              </w:rPr>
+            </w:pPr>
+            <w:r>
+              <w:rPr>
+                <w:lang w:val="en-US"/>
+              </w:rPr>
+              <w:t>Precondition</w:t>
+            </w:r>
+          </w:p>
+        </w:tc>
+        <w:tc>
+          <w:tcPr>
+            <w:tcW w:w="4531" w:type="dxa"/>
+          </w:tcPr>
+          <w:p>
+            <w:pPr>
+              <w:rPr>
+                <w:lang w:val="en-US"/>
+              </w:rPr>
+            </w:pPr>
+            <w:r>
+              <w:rPr>
+                <w:lang w:val="en-US"/>
+              </w:rPr>
+              <w:t>Logged In; “</w:t>
+            </w:r>
+            <w:r>
+              <w:rPr>
+                <w:b/>
+                <w:lang w:val="en-US"/>
+              </w:rPr>
+              <w:t>Administrator</w:t>
+            </w:r>
+            <w:r>
+              <w:rPr>
+                <w:lang w:val="en-US"/>
+              </w:rPr>
+              <w:t xml:space="preserve">” window is active; </w:t>
+            </w:r>
+          </w:p>
+        </w:tc>
+      </w:tr>
+      <w:tr>
+        <w:tc>
+          <w:tcPr>
+            <w:tcW w:w="4531" w:type="dxa"/>
+          </w:tcPr>
+          <w:p>
+            <w:pPr>
+              <w:rPr>
+                <w:lang w:val="en-US"/>
+              </w:rPr>
+            </w:pPr>
+            <w:r>
+              <w:rPr>
+                <w:lang w:val="en-US"/>
+              </w:rPr>
+              <w:t>Trigger</w:t>
+            </w:r>
+          </w:p>
+        </w:tc>
+        <w:tc>
+          <w:tcPr>
+            <w:tcW w:w="4531" w:type="dxa"/>
+          </w:tcPr>
+          <w:p>
+            <w:pPr>
+              <w:rPr>
+                <w:lang w:val="en-US"/>
+              </w:rPr>
+            </w:pPr>
+            <w:r>
+              <w:rPr>
+                <w:lang w:val="en-US"/>
+              </w:rPr>
+              <w:t>None</w:t>
+            </w:r>
+          </w:p>
+        </w:tc>
+      </w:tr>
+      <w:tr>
+        <w:tc>
+          <w:tcPr>
+            <w:tcW w:w="4531" w:type="dxa"/>
+          </w:tcPr>
+          <w:p>
+            <w:pPr>
+              <w:rPr>
+                <w:lang w:val="en-US"/>
+              </w:rPr>
+            </w:pPr>
+            <w:r>
+              <w:rPr>
+                <w:lang w:val="en-US"/>
+              </w:rPr>
+              <w:t>Basic Flow</w:t>
+            </w:r>
+          </w:p>
+        </w:tc>
+        <w:tc>
+          <w:tcPr>
+            <w:tcW w:w="4531" w:type="dxa"/>
+          </w:tcPr>
+          <w:p>
+            <w:pPr>
+              <w:pStyle w:val="ListParagraph"/>
+              <w:numPr>
+                <w:ilvl w:val="0"/>
+                <w:numId w:val="20"/>
+              </w:numPr>
+              <w:rPr>
+                <w:lang w:val="en-US"/>
+              </w:rPr>
+            </w:pPr>
+            <w:r>
+              <w:rPr>
+                <w:lang w:val="en-US"/>
+              </w:rPr>
+              <w:t>Click on the “</w:t>
+            </w:r>
+            <w:r>
+              <w:rPr>
+                <w:b/>
+                <w:lang w:val="en-US"/>
+              </w:rPr>
+              <w:t>Books</w:t>
+            </w:r>
+            <w:r>
+              <w:rPr>
+                <w:lang w:val="en-US"/>
+              </w:rPr>
+              <w:t>” button</w:t>
+            </w:r>
+          </w:p>
+          <w:p>
+            <w:pPr>
+              <w:pStyle w:val="ListParagraph"/>
+              <w:numPr>
+                <w:ilvl w:val="0"/>
+                <w:numId w:val="20"/>
+              </w:numPr>
+              <w:rPr>
+                <w:lang w:val="en-US"/>
+              </w:rPr>
+            </w:pPr>
+            <w:r>
+              <w:rPr>
+                <w:lang w:val="en-US"/>
+              </w:rPr>
+              <w:t>Click on the “</w:t>
+            </w:r>
+            <w:r>
+              <w:rPr>
+                <w:b/>
+                <w:lang w:val="en-US"/>
+              </w:rPr>
+              <w:t>Edit</w:t>
+            </w:r>
+            <w:r>
+              <w:rPr>
+                <w:lang w:val="en-US"/>
+              </w:rPr>
+              <w:t xml:space="preserve">” button, located on the </w:t>
+            </w:r>
+            <w:r>
+              <w:rPr>
+                <w:lang w:val="en-US"/>
+              </w:rPr>
+              <w:t>left</w:t>
+            </w:r>
+            <w:r>
+              <w:rPr>
+                <w:lang w:val="en-US"/>
+              </w:rPr>
+              <w:t xml:space="preserve"> side of the book title</w:t>
+            </w:r>
+          </w:p>
+          <w:p>
+            <w:pPr>
+              <w:pStyle w:val="ListParagraph"/>
+              <w:numPr>
+                <w:ilvl w:val="0"/>
+                <w:numId w:val="20"/>
+              </w:numPr>
+              <w:rPr>
+                <w:lang w:val="en-US"/>
+              </w:rPr>
+            </w:pPr>
+            <w:r>
+              <w:rPr>
+                <w:lang w:val="en-US"/>
+              </w:rPr>
+              <w:t>Click on button “</w:t>
+            </w:r>
+            <w:r>
+              <w:rPr>
+                <w:b/>
+                <w:lang w:val="en-US"/>
+              </w:rPr>
+              <w:t>Delete</w:t>
+            </w:r>
+            <w:r>
+              <w:rPr>
+                <w:lang w:val="en-US"/>
+              </w:rPr>
+              <w:t>” button</w:t>
+            </w:r>
+            <w:r>
+              <w:rPr>
+                <w:lang w:val="en-US"/>
+              </w:rPr>
+              <w:t>, located on the right side of the title</w:t>
+            </w:r>
+          </w:p>
+          <w:p>
+            <w:pPr>
+              <w:pStyle w:val="ListParagraph"/>
+              <w:numPr>
+                <w:ilvl w:val="0"/>
+                <w:numId w:val="20"/>
+              </w:numPr>
+              <w:rPr>
+                <w:lang w:val="en-US"/>
+              </w:rPr>
+            </w:pPr>
+            <w:r>
+              <w:rPr>
+                <w:lang w:val="en-US"/>
+              </w:rPr>
+              <w:t>A confirmation dialog window is displayed</w:t>
+            </w:r>
+          </w:p>
+          <w:p>
+            <w:pPr>
+              <w:pStyle w:val="ListParagraph"/>
+              <w:numPr>
+                <w:ilvl w:val="0"/>
+                <w:numId w:val="20"/>
+              </w:numPr>
+              <w:rPr>
+                <w:lang w:val="en-US"/>
+              </w:rPr>
+            </w:pPr>
+            <w:r>
+              <w:rPr>
+                <w:lang w:val="en-US"/>
+              </w:rPr>
+              <w:t>Click on “</w:t>
+            </w:r>
+            <w:r>
+              <w:rPr>
+                <w:b/>
+                <w:lang w:val="en-US"/>
+              </w:rPr>
+              <w:t>Confirm</w:t>
+            </w:r>
+            <w:r>
+              <w:rPr>
+                <w:lang w:val="en-US"/>
+              </w:rPr>
+              <w:t>”</w:t>
+            </w:r>
+          </w:p>
+          <w:p>
+            <w:pPr>
+              <w:pStyle w:val="ListParagraph"/>
+              <w:numPr>
+                <w:ilvl w:val="0"/>
+                <w:numId w:val="20"/>
+              </w:numPr>
+              <w:rPr>
+                <w:lang w:val="en-US"/>
+              </w:rPr>
+            </w:pPr>
+            <w:r>
+              <w:rPr>
+                <w:lang w:val="en-US"/>
+              </w:rPr>
+              <w:t>Book is deleted</w:t>
+            </w:r>
+          </w:p>
+        </w:tc>
+      </w:tr>
+      <w:tr>
+        <w:tc>
+          <w:tcPr>
+            <w:tcW w:w="4531" w:type="dxa"/>
+          </w:tcPr>
+          <w:p>
+            <w:pPr>
+              <w:rPr>
+                <w:lang w:val="en-US"/>
+              </w:rPr>
+            </w:pPr>
+            <w:r>
+              <w:rPr>
+                <w:lang w:val="en-US"/>
+              </w:rPr>
+              <w:t>Alternate Flows</w:t>
+            </w:r>
+          </w:p>
+        </w:tc>
+        <w:tc>
+          <w:tcPr>
+            <w:tcW w:w="4531" w:type="dxa"/>
+          </w:tcPr>
+          <w:p>
+            <w:pPr>
+              <w:pStyle w:val="ListParagraph"/>
+              <w:numPr>
+                <w:ilvl w:val="0"/>
+                <w:numId w:val="2"/>
+              </w:numPr>
+              <w:rPr>
+                <w:lang w:val="en-US"/>
+              </w:rPr>
+            </w:pPr>
+            <w:r>
+              <w:rPr>
+                <w:lang w:val="en-US"/>
+              </w:rPr>
+              <w:t xml:space="preserve">If the application is closed before clicking on </w:t>
+            </w:r>
+            <w:bookmarkStart w:id="0" w:name="_GoBack"/>
+            <w:bookmarkEnd w:id="0"/>
+            <w:r>
+              <w:rPr>
+                <w:lang w:val="en-US"/>
+              </w:rPr>
+              <w:lastRenderedPageBreak/>
+              <w:t>“</w:t>
+            </w:r>
+            <w:r>
+              <w:rPr>
+                <w:b/>
+                <w:lang w:val="en-US"/>
+              </w:rPr>
+              <w:t>Confirm</w:t>
+            </w:r>
+            <w:r>
+              <w:rPr>
+                <w:lang w:val="en-US"/>
+              </w:rPr>
+              <w:t xml:space="preserve">”, </w:t>
+            </w:r>
+            <w:r>
+              <w:rPr>
+                <w:lang w:val="en-US"/>
+              </w:rPr>
+              <w:t>book is</w:t>
+            </w:r>
+            <w:r>
+              <w:rPr>
+                <w:lang w:val="en-US"/>
+              </w:rPr>
+              <w:t xml:space="preserve"> not deleted</w:t>
+            </w:r>
+          </w:p>
+        </w:tc>
+      </w:tr>
+    </w:tbl>
     <w:p>
       <w:pPr>
         <w:rPr>
@@ -6123,7 +7486,7 @@
   <w:abstractNum w:abstractNumId="1" w15:restartNumberingAfterBreak="0">
     <w:nsid w:val="0B4F02A0"/>
     <w:multiLevelType w:val="hybridMultilevel"/>
-    <w:tmpl w:val="F93C01CA"/>
+    <w:tmpl w:val="A10E07C6"/>
     <w:lvl w:ilvl="0" w:tplc="0402000F">
       <w:start w:val="1"/>
       <w:numFmt w:val="decimal"/>
@@ -7267,6 +8630,184 @@
     </w:lvl>
   </w:abstractNum>
   <w:abstractNum w:abstractNumId="13" w15:restartNumberingAfterBreak="0">
+    <w:nsid w:val="4D28448E"/>
+    <w:multiLevelType w:val="hybridMultilevel"/>
+    <w:tmpl w:val="1FF0A83C"/>
+    <w:lvl w:ilvl="0" w:tplc="0402000F">
+      <w:start w:val="1"/>
+      <w:numFmt w:val="decimal"/>
+      <w:lvlText w:val="%1."/>
+      <w:lvlJc w:val="left"/>
+      <w:pPr>
+        <w:ind w:left="360" w:hanging="360"/>
+      </w:pPr>
+      <w:rPr>
+        <w:rFonts w:hint="default"/>
+      </w:rPr>
+    </w:lvl>
+    <w:lvl w:ilvl="1" w:tplc="04020019">
+      <w:start w:val="1"/>
+      <w:numFmt w:val="lowerLetter"/>
+      <w:lvlText w:val="%2."/>
+      <w:lvlJc w:val="left"/>
+      <w:pPr>
+        <w:ind w:left="1080" w:hanging="360"/>
+      </w:pPr>
+    </w:lvl>
+    <w:lvl w:ilvl="2" w:tplc="0402001B" w:tentative="1">
+      <w:start w:val="1"/>
+      <w:numFmt w:val="lowerRoman"/>
+      <w:lvlText w:val="%3."/>
+      <w:lvlJc w:val="right"/>
+      <w:pPr>
+        <w:ind w:left="1800" w:hanging="180"/>
+      </w:pPr>
+    </w:lvl>
+    <w:lvl w:ilvl="3" w:tplc="0402000F" w:tentative="1">
+      <w:start w:val="1"/>
+      <w:numFmt w:val="decimal"/>
+      <w:lvlText w:val="%4."/>
+      <w:lvlJc w:val="left"/>
+      <w:pPr>
+        <w:ind w:left="2520" w:hanging="360"/>
+      </w:pPr>
+    </w:lvl>
+    <w:lvl w:ilvl="4" w:tplc="04020019" w:tentative="1">
+      <w:start w:val="1"/>
+      <w:numFmt w:val="lowerLetter"/>
+      <w:lvlText w:val="%5."/>
+      <w:lvlJc w:val="left"/>
+      <w:pPr>
+        <w:ind w:left="3240" w:hanging="360"/>
+      </w:pPr>
+    </w:lvl>
+    <w:lvl w:ilvl="5" w:tplc="0402001B" w:tentative="1">
+      <w:start w:val="1"/>
+      <w:numFmt w:val="lowerRoman"/>
+      <w:lvlText w:val="%6."/>
+      <w:lvlJc w:val="right"/>
+      <w:pPr>
+        <w:ind w:left="3960" w:hanging="180"/>
+      </w:pPr>
+    </w:lvl>
+    <w:lvl w:ilvl="6" w:tplc="0402000F" w:tentative="1">
+      <w:start w:val="1"/>
+      <w:numFmt w:val="decimal"/>
+      <w:lvlText w:val="%7."/>
+      <w:lvlJc w:val="left"/>
+      <w:pPr>
+        <w:ind w:left="4680" w:hanging="360"/>
+      </w:pPr>
+    </w:lvl>
+    <w:lvl w:ilvl="7" w:tplc="04020019" w:tentative="1">
+      <w:start w:val="1"/>
+      <w:numFmt w:val="lowerLetter"/>
+      <w:lvlText w:val="%8."/>
+      <w:lvlJc w:val="left"/>
+      <w:pPr>
+        <w:ind w:left="5400" w:hanging="360"/>
+      </w:pPr>
+    </w:lvl>
+    <w:lvl w:ilvl="8" w:tplc="0402001B" w:tentative="1">
+      <w:start w:val="1"/>
+      <w:numFmt w:val="lowerRoman"/>
+      <w:lvlText w:val="%9."/>
+      <w:lvlJc w:val="right"/>
+      <w:pPr>
+        <w:ind w:left="6120" w:hanging="180"/>
+      </w:pPr>
+    </w:lvl>
+  </w:abstractNum>
+  <w:abstractNum w:abstractNumId="14" w15:restartNumberingAfterBreak="0">
+    <w:nsid w:val="5876005C"/>
+    <w:multiLevelType w:val="hybridMultilevel"/>
+    <w:tmpl w:val="1FF0A83C"/>
+    <w:lvl w:ilvl="0" w:tplc="0402000F">
+      <w:start w:val="1"/>
+      <w:numFmt w:val="decimal"/>
+      <w:lvlText w:val="%1."/>
+      <w:lvlJc w:val="left"/>
+      <w:pPr>
+        <w:ind w:left="360" w:hanging="360"/>
+      </w:pPr>
+      <w:rPr>
+        <w:rFonts w:hint="default"/>
+      </w:rPr>
+    </w:lvl>
+    <w:lvl w:ilvl="1" w:tplc="04020019">
+      <w:start w:val="1"/>
+      <w:numFmt w:val="lowerLetter"/>
+      <w:lvlText w:val="%2."/>
+      <w:lvlJc w:val="left"/>
+      <w:pPr>
+        <w:ind w:left="1080" w:hanging="360"/>
+      </w:pPr>
+    </w:lvl>
+    <w:lvl w:ilvl="2" w:tplc="0402001B" w:tentative="1">
+      <w:start w:val="1"/>
+      <w:numFmt w:val="lowerRoman"/>
+      <w:lvlText w:val="%3."/>
+      <w:lvlJc w:val="right"/>
+      <w:pPr>
+        <w:ind w:left="1800" w:hanging="180"/>
+      </w:pPr>
+    </w:lvl>
+    <w:lvl w:ilvl="3" w:tplc="0402000F" w:tentative="1">
+      <w:start w:val="1"/>
+      <w:numFmt w:val="decimal"/>
+      <w:lvlText w:val="%4."/>
+      <w:lvlJc w:val="left"/>
+      <w:pPr>
+        <w:ind w:left="2520" w:hanging="360"/>
+      </w:pPr>
+    </w:lvl>
+    <w:lvl w:ilvl="4" w:tplc="04020019" w:tentative="1">
+      <w:start w:val="1"/>
+      <w:numFmt w:val="lowerLetter"/>
+      <w:lvlText w:val="%5."/>
+      <w:lvlJc w:val="left"/>
+      <w:pPr>
+        <w:ind w:left="3240" w:hanging="360"/>
+      </w:pPr>
+    </w:lvl>
+    <w:lvl w:ilvl="5" w:tplc="0402001B" w:tentative="1">
+      <w:start w:val="1"/>
+      <w:numFmt w:val="lowerRoman"/>
+      <w:lvlText w:val="%6."/>
+      <w:lvlJc w:val="right"/>
+      <w:pPr>
+        <w:ind w:left="3960" w:hanging="180"/>
+      </w:pPr>
+    </w:lvl>
+    <w:lvl w:ilvl="6" w:tplc="0402000F" w:tentative="1">
+      <w:start w:val="1"/>
+      <w:numFmt w:val="decimal"/>
+      <w:lvlText w:val="%7."/>
+      <w:lvlJc w:val="left"/>
+      <w:pPr>
+        <w:ind w:left="4680" w:hanging="360"/>
+      </w:pPr>
+    </w:lvl>
+    <w:lvl w:ilvl="7" w:tplc="04020019" w:tentative="1">
+      <w:start w:val="1"/>
+      <w:numFmt w:val="lowerLetter"/>
+      <w:lvlText w:val="%8."/>
+      <w:lvlJc w:val="left"/>
+      <w:pPr>
+        <w:ind w:left="5400" w:hanging="360"/>
+      </w:pPr>
+    </w:lvl>
+    <w:lvl w:ilvl="8" w:tplc="0402001B" w:tentative="1">
+      <w:start w:val="1"/>
+      <w:numFmt w:val="lowerRoman"/>
+      <w:lvlText w:val="%9."/>
+      <w:lvlJc w:val="right"/>
+      <w:pPr>
+        <w:ind w:left="6120" w:hanging="180"/>
+      </w:pPr>
+    </w:lvl>
+  </w:abstractNum>
+  <w:abstractNum w:abstractNumId="15" w15:restartNumberingAfterBreak="0">
     <w:nsid w:val="5AE664EC"/>
     <w:multiLevelType w:val="hybridMultilevel"/>
     <w:tmpl w:val="0722E872"/>
@@ -7355,7 +8896,7 @@
       </w:pPr>
     </w:lvl>
   </w:abstractNum>
-  <w:abstractNum w:abstractNumId="14" w15:restartNumberingAfterBreak="0">
+  <w:abstractNum w:abstractNumId="16" w15:restartNumberingAfterBreak="0">
     <w:nsid w:val="69994F37"/>
     <w:multiLevelType w:val="hybridMultilevel"/>
     <w:tmpl w:val="4ED2211A"/>
@@ -7441,7 +8982,7 @@
       </w:pPr>
     </w:lvl>
   </w:abstractNum>
-  <w:abstractNum w:abstractNumId="15" w15:restartNumberingAfterBreak="0">
+  <w:abstractNum w:abstractNumId="17" w15:restartNumberingAfterBreak="0">
     <w:nsid w:val="6B5D1425"/>
     <w:multiLevelType w:val="hybridMultilevel"/>
     <w:tmpl w:val="27E6FE72"/>
@@ -7527,7 +9068,7 @@
       </w:pPr>
     </w:lvl>
   </w:abstractNum>
-  <w:abstractNum w:abstractNumId="16" w15:restartNumberingAfterBreak="0">
+  <w:abstractNum w:abstractNumId="18" w15:restartNumberingAfterBreak="0">
     <w:nsid w:val="7DED3835"/>
     <w:multiLevelType w:val="hybridMultilevel"/>
     <w:tmpl w:val="292E4E16"/>
@@ -7613,7 +9154,7 @@
       </w:pPr>
     </w:lvl>
   </w:abstractNum>
-  <w:abstractNum w:abstractNumId="17" w15:restartNumberingAfterBreak="0">
+  <w:abstractNum w:abstractNumId="19" w15:restartNumberingAfterBreak="0">
     <w:nsid w:val="7F9128F0"/>
     <w:multiLevelType w:val="hybridMultilevel"/>
     <w:tmpl w:val="F93C01CA"/>
@@ -7715,7 +9256,7 @@
     <w:abstractNumId w:val="4"/>
   </w:num>
   <w:num w:numId="5">
-    <w:abstractNumId w:val="14"/>
+    <w:abstractNumId w:val="16"/>
   </w:num>
   <w:num w:numId="6">
     <w:abstractNumId w:val="8"/>
@@ -7733,10 +9274,10 @@
     <w:abstractNumId w:val="3"/>
   </w:num>
   <w:num w:numId="11">
-    <w:abstractNumId w:val="15"/>
+    <w:abstractNumId w:val="17"/>
   </w:num>
   <w:num w:numId="12">
-    <w:abstractNumId w:val="16"/>
+    <w:abstractNumId w:val="18"/>
   </w:num>
   <w:num w:numId="13">
     <w:abstractNumId w:val="10"/>
@@ -7748,13 +9289,19 @@
     <w:abstractNumId w:val="0"/>
   </w:num>
   <w:num w:numId="16">
-    <w:abstractNumId w:val="13"/>
+    <w:abstractNumId w:val="15"/>
   </w:num>
   <w:num w:numId="17">
-    <w:abstractNumId w:val="17"/>
+    <w:abstractNumId w:val="19"/>
   </w:num>
   <w:num w:numId="18">
     <w:abstractNumId w:val="1"/>
+  </w:num>
+  <w:num w:numId="19">
+    <w:abstractNumId w:val="13"/>
+  </w:num>
+  <w:num w:numId="20">
+    <w:abstractNumId w:val="14"/>
   </w:num>
 </w:numbering>
 </file>
@@ -8488,7 +10035,7 @@
 </file>
 
 <file path=customXml/itemProps1.xml><?xml version="1.0" encoding="utf-8"?>
-<ds:datastoreItem xmlns:ds="http://schemas.openxmlformats.org/officeDocument/2006/customXml" ds:itemID="{26E05883-0581-4B4F-8ECE-47CBFBB4A46D}">
+<ds:datastoreItem xmlns:ds="http://schemas.openxmlformats.org/officeDocument/2006/customXml" ds:itemID="{B68C0DEC-4B21-4D6C-B09A-783BC03202DB}">
   <ds:schemaRefs>
     <ds:schemaRef ds:uri="http://schemas.openxmlformats.org/officeDocument/2006/bibliography"/>
   </ds:schemaRefs>

</xml_diff>